<commit_message>
Updates to API, validation of variables has been temporarily commented out
</commit_message>
<xml_diff>
--- a/Api/HC Andersen Flyttefirma Template.docx
+++ b/Api/HC Andersen Flyttefirma Template.docx
@@ -166,6 +166,14 @@
           <w:szCs w:val="23"/>
         </w:rPr>
         <w:tab/>
+      </w:r>
+      <w:proofErr w:type="gramStart"/>
+      <w:r>
+        <w:rPr>
+          <w:color w:val="000000"/>
+          <w:sz w:val="23"/>
+          <w:szCs w:val="23"/>
+        </w:rPr>
         <w:t>Kundenummer:</w:t>
       </w:r>
       <w:r>
@@ -182,7 +190,16 @@
           <w:sz w:val="23"/>
           <w:szCs w:val="23"/>
         </w:rPr>
-        <w:t>{{Customer</w:t>
+        <w:t>{{</w:t>
+      </w:r>
+      <w:proofErr w:type="gramEnd"/>
+      <w:r>
+        <w:rPr>
+          <w:color w:val="000000"/>
+          <w:sz w:val="23"/>
+          <w:szCs w:val="23"/>
+        </w:rPr>
+        <w:t>Customer</w:t>
       </w:r>
       <w:r>
         <w:rPr>
@@ -229,6 +246,14 @@
           <w:szCs w:val="23"/>
         </w:rPr>
         <w:tab/>
+      </w:r>
+      <w:proofErr w:type="gramStart"/>
+      <w:r>
+        <w:rPr>
+          <w:color w:val="000000"/>
+          <w:sz w:val="23"/>
+          <w:szCs w:val="23"/>
+        </w:rPr>
         <w:t>Ordrenummer:</w:t>
       </w:r>
       <w:r>
@@ -245,7 +270,16 @@
           <w:sz w:val="23"/>
           <w:szCs w:val="23"/>
         </w:rPr>
-        <w:t>{{Order</w:t>
+        <w:t>{{</w:t>
+      </w:r>
+      <w:proofErr w:type="gramEnd"/>
+      <w:r>
+        <w:rPr>
+          <w:color w:val="000000"/>
+          <w:sz w:val="23"/>
+          <w:szCs w:val="23"/>
+        </w:rPr>
+        <w:t>Order</w:t>
       </w:r>
       <w:r>
         <w:rPr>
@@ -292,6 +326,14 @@
           <w:szCs w:val="23"/>
         </w:rPr>
         <w:tab/>
+      </w:r>
+      <w:proofErr w:type="gramStart"/>
+      <w:r>
+        <w:rPr>
+          <w:color w:val="000000"/>
+          <w:sz w:val="23"/>
+          <w:szCs w:val="23"/>
+        </w:rPr>
         <w:t>Dato:</w:t>
       </w:r>
       <w:r>
@@ -308,7 +350,16 @@
           <w:sz w:val="23"/>
           <w:szCs w:val="23"/>
         </w:rPr>
-        <w:t>{{Current</w:t>
+        <w:t>{{</w:t>
+      </w:r>
+      <w:proofErr w:type="gramEnd"/>
+      <w:r>
+        <w:rPr>
+          <w:color w:val="000000"/>
+          <w:sz w:val="23"/>
+          <w:szCs w:val="23"/>
+        </w:rPr>
+        <w:t>Current</w:t>
       </w:r>
       <w:r>
         <w:rPr>
@@ -683,6 +734,7 @@
           <w:color w:val="000000"/>
         </w:rPr>
       </w:pPr>
+      <w:proofErr w:type="gramStart"/>
       <w:r>
         <w:rPr>
           <w:b/>
@@ -698,7 +750,16 @@
           <w:sz w:val="23"/>
           <w:szCs w:val="23"/>
         </w:rPr>
-        <w:t>{{Square</w:t>
+        <w:t>{{</w:t>
+      </w:r>
+      <w:proofErr w:type="gramEnd"/>
+      <w:r>
+        <w:rPr>
+          <w:color w:val="000000"/>
+          <w:sz w:val="23"/>
+          <w:szCs w:val="23"/>
+        </w:rPr>
+        <w:t>Square</w:t>
       </w:r>
       <w:r>
         <w:rPr>
@@ -815,6 +876,7 @@
         </w:rPr>
         <w:tab/>
       </w:r>
+      <w:proofErr w:type="gramStart"/>
       <w:r>
         <w:rPr>
           <w:b/>
@@ -830,7 +892,16 @@
           <w:sz w:val="23"/>
           <w:szCs w:val="23"/>
         </w:rPr>
-        <w:t>{{Time</w:t>
+        <w:t>{{</w:t>
+      </w:r>
+      <w:proofErr w:type="gramEnd"/>
+      <w:r>
+        <w:rPr>
+          <w:color w:val="000000"/>
+          <w:sz w:val="23"/>
+          <w:szCs w:val="23"/>
+        </w:rPr>
+        <w:t>Time</w:t>
       </w:r>
       <w:r>
         <w:rPr>
@@ -937,14 +1008,32 @@
           <w:sz w:val="23"/>
           <w:szCs w:val="23"/>
         </w:rPr>
-        <w:t>Arbejdsadresse forskellig fra faktureringsadresse/Køreplan:</w:t>
-      </w:r>
-      <w:r>
-        <w:rPr>
-          <w:sz w:val="23"/>
-          <w:szCs w:val="23"/>
-        </w:rPr>
-        <w:t>{% for address in Second_Adresses %}</w:t>
+        <w:t>Arbejdsadresse forskellig fra faktureringsadresse/</w:t>
+      </w:r>
+      <w:proofErr w:type="gramStart"/>
+      <w:r>
+        <w:rPr>
+          <w:b/>
+          <w:color w:val="000000"/>
+          <w:sz w:val="23"/>
+          <w:szCs w:val="23"/>
+        </w:rPr>
+        <w:t>Køreplan:</w:t>
+      </w:r>
+      <w:r>
+        <w:rPr>
+          <w:sz w:val="23"/>
+          <w:szCs w:val="23"/>
+        </w:rPr>
+        <w:t>{</w:t>
+      </w:r>
+      <w:proofErr w:type="gramEnd"/>
+      <w:r>
+        <w:rPr>
+          <w:sz w:val="23"/>
+          <w:szCs w:val="23"/>
+        </w:rPr>
+        <w:t>% for address in Second_Adresses %}</w:t>
       </w:r>
     </w:p>
     <w:p>
@@ -972,6 +1061,7 @@
           <w:szCs w:val="23"/>
         </w:rPr>
       </w:pPr>
+      <w:proofErr w:type="gramStart"/>
       <w:r>
         <w:rPr>
           <w:bCs/>
@@ -1006,7 +1096,17 @@
           <w:sz w:val="23"/>
           <w:szCs w:val="23"/>
         </w:rPr>
-        <w:t xml:space="preserve"> {% endfor %}</w:t>
+        <w:t xml:space="preserve"> {%</w:t>
+      </w:r>
+      <w:proofErr w:type="gramEnd"/>
+      <w:r>
+        <w:rPr>
+          <w:bCs/>
+          <w:color w:val="000000"/>
+          <w:sz w:val="23"/>
+          <w:szCs w:val="23"/>
+        </w:rPr>
+        <w:t xml:space="preserve"> endfor %}</w:t>
       </w:r>
     </w:p>
     <w:p>
@@ -1035,6 +1135,7 @@
           <w:szCs w:val="23"/>
         </w:rPr>
       </w:pPr>
+      <w:proofErr w:type="gramStart"/>
       <w:r>
         <w:rPr>
           <w:sz w:val="23"/>
@@ -1048,8 +1149,17 @@
           <w:sz w:val="23"/>
           <w:szCs w:val="23"/>
         </w:rPr>
-        <w:t xml:space="preserve">{% for comment in </w:t>
-      </w:r>
+        <w:t>{</w:t>
+      </w:r>
+      <w:proofErr w:type="gramEnd"/>
+      <w:r>
+        <w:rPr>
+          <w:sz w:val="23"/>
+          <w:szCs w:val="23"/>
+        </w:rPr>
+        <w:t xml:space="preserve">% for comment in </w:t>
+      </w:r>
+      <w:proofErr w:type="gramStart"/>
       <w:r>
         <w:rPr>
           <w:sz w:val="23"/>
@@ -1064,6 +1174,7 @@
         </w:rPr>
         <w:t>omments %}</w:t>
       </w:r>
+      <w:proofErr w:type="gramEnd"/>
     </w:p>
     <w:p>
       <w:pPr>
@@ -1091,6 +1202,7 @@
           <w:szCs w:val="23"/>
         </w:rPr>
       </w:pPr>
+      <w:proofErr w:type="gramStart"/>
       <w:r>
         <w:rPr>
           <w:sz w:val="23"/>
@@ -1098,6 +1210,7 @@
         </w:rPr>
         <w:t>{{comment}} {%</w:t>
       </w:r>
+      <w:proofErr w:type="gramEnd"/>
       <w:r>
         <w:rPr>
           <w:sz w:val="23"/>
@@ -1652,8 +1765,9 @@
           <w:sz w:val="25"/>
           <w:szCs w:val="25"/>
         </w:rPr>
-        <w:t>{{Customer</w:t>
-      </w:r>
+        <w:t>{{</w:t>
+      </w:r>
+      <w:proofErr w:type="gramStart"/>
       <w:r>
         <w:rPr>
           <w:b/>
@@ -1662,7 +1776,7 @@
           <w:sz w:val="25"/>
           <w:szCs w:val="25"/>
         </w:rPr>
-        <w:t>_</w:t>
+        <w:t>Customer</w:t>
       </w:r>
       <w:r>
         <w:rPr>
@@ -1672,8 +1786,19 @@
           <w:sz w:val="25"/>
           <w:szCs w:val="25"/>
         </w:rPr>
+        <w:t>_</w:t>
+      </w:r>
+      <w:r>
+        <w:rPr>
+          <w:b/>
+          <w:i/>
+          <w:color w:val="705B48"/>
+          <w:sz w:val="25"/>
+          <w:szCs w:val="25"/>
+        </w:rPr>
         <w:t>Phone}}</w:t>
       </w:r>
+      <w:proofErr w:type="gramEnd"/>
     </w:p>
     <w:p>
       <w:pPr>
@@ -1845,7 +1970,7 @@
               </wp:anchor>
             </w:drawing>
           </mc:Choice>
-          <mc:Fallback xmlns:cr="http://schemas.microsoft.com/office/comments/2020/reactions" xmlns="http://schemas.microsoft.com/office/tasks/2019/documenttasks" xmlns:dgm="http://schemas.openxmlformats.org/drawingml/2006/diagram" xmlns:lc="http://schemas.openxmlformats.org/drawingml/2006/lockedCanvas" xmlns:c="http://schemas.openxmlformats.org/drawingml/2006/chart" xmlns:pic="http://schemas.openxmlformats.org/drawingml/2006/picture" xmlns:a="http://schemas.openxmlformats.org/drawingml/2006/main" xmlns:sl="http://schemas.openxmlformats.org/schemaLibrary/2006/main">
+          <mc:Fallback xmlns:sl="http://schemas.openxmlformats.org/schemaLibrary/2006/main" xmlns:a="http://schemas.openxmlformats.org/drawingml/2006/main" xmlns:pic="http://schemas.openxmlformats.org/drawingml/2006/picture" xmlns:c="http://schemas.openxmlformats.org/drawingml/2006/chart" xmlns:lc="http://schemas.openxmlformats.org/drawingml/2006/lockedCanvas" xmlns:dgm="http://schemas.openxmlformats.org/drawingml/2006/diagram" xmlns="http://schemas.microsoft.com/office/tasks/2019/documenttasks" xmlns:cr="http://schemas.microsoft.com/office/comments/2020/reactions">
             <w:drawing>
               <wp:anchor allowOverlap="1" behindDoc="0" distB="0" distT="0" distL="0" distR="0" hidden="0" layoutInCell="1" locked="0" relativeHeight="0" simplePos="0">
                 <wp:simplePos x="0" y="0"/>
@@ -2158,6 +2283,7 @@
           <w:color w:val="000000"/>
         </w:rPr>
       </w:pPr>
+      <w:proofErr w:type="gramStart"/>
       <w:r>
         <w:rPr>
           <w:b/>
@@ -2173,7 +2299,16 @@
           <w:sz w:val="24"/>
           <w:szCs w:val="24"/>
         </w:rPr>
-        <w:t>{{Reg</w:t>
+        <w:t>{{</w:t>
+      </w:r>
+      <w:proofErr w:type="gramEnd"/>
+      <w:r>
+        <w:rPr>
+          <w:color w:val="000000"/>
+          <w:sz w:val="24"/>
+          <w:szCs w:val="24"/>
+        </w:rPr>
+        <w:t>Reg</w:t>
       </w:r>
       <w:r>
         <w:rPr>
@@ -2214,6 +2349,7 @@
           <w:color w:val="000000"/>
         </w:rPr>
       </w:pPr>
+      <w:proofErr w:type="gramStart"/>
       <w:r>
         <w:rPr>
           <w:b/>
@@ -2229,7 +2365,16 @@
           <w:sz w:val="24"/>
           <w:szCs w:val="24"/>
         </w:rPr>
-        <w:t>{{Account</w:t>
+        <w:t>{{</w:t>
+      </w:r>
+      <w:proofErr w:type="gramEnd"/>
+      <w:r>
+        <w:rPr>
+          <w:color w:val="000000"/>
+          <w:sz w:val="24"/>
+          <w:szCs w:val="24"/>
+        </w:rPr>
+        <w:t>Account</w:t>
       </w:r>
       <w:r>
         <w:rPr>
@@ -2452,7 +2597,7 @@
               </wp:anchor>
             </w:drawing>
           </mc:Choice>
-          <mc:Fallback xmlns:cr="http://schemas.microsoft.com/office/comments/2020/reactions" xmlns="http://schemas.microsoft.com/office/tasks/2019/documenttasks" xmlns:dgm="http://schemas.openxmlformats.org/drawingml/2006/diagram" xmlns:lc="http://schemas.openxmlformats.org/drawingml/2006/lockedCanvas" xmlns:c="http://schemas.openxmlformats.org/drawingml/2006/chart" xmlns:pic="http://schemas.openxmlformats.org/drawingml/2006/picture" xmlns:a="http://schemas.openxmlformats.org/drawingml/2006/main" xmlns:sl="http://schemas.openxmlformats.org/schemaLibrary/2006/main">
+          <mc:Fallback xmlns:sl="http://schemas.openxmlformats.org/schemaLibrary/2006/main" xmlns:a="http://schemas.openxmlformats.org/drawingml/2006/main" xmlns:pic="http://schemas.openxmlformats.org/drawingml/2006/picture" xmlns:c="http://schemas.openxmlformats.org/drawingml/2006/chart" xmlns:lc="http://schemas.openxmlformats.org/drawingml/2006/lockedCanvas" xmlns:dgm="http://schemas.openxmlformats.org/drawingml/2006/diagram" xmlns="http://schemas.microsoft.com/office/tasks/2019/documenttasks" xmlns:cr="http://schemas.microsoft.com/office/comments/2020/reactions">
             <w:drawing>
               <wp:anchor allowOverlap="1" behindDoc="0" distB="0" distT="0" distL="0" distR="0" hidden="0" layoutInCell="1" locked="0" relativeHeight="0" simplePos="0">
                 <wp:simplePos x="0" y="0"/>
@@ -2657,20 +2802,29 @@
         </w:rPr>
         <w:t xml:space="preserve">{% for image in </w:t>
       </w:r>
-      <w:r>
-        <w:rPr>
-          <w:sz w:val="23"/>
-          <w:szCs w:val="23"/>
-        </w:rPr>
-        <w:t>Inline</w:t>
-      </w:r>
-      <w:r>
-        <w:rPr>
-          <w:sz w:val="23"/>
-          <w:szCs w:val="23"/>
-        </w:rPr>
-        <w:t>Images %}</w:t>
-      </w:r>
+      <w:proofErr w:type="gramStart"/>
+      <w:r>
+        <w:rPr>
+          <w:sz w:val="23"/>
+          <w:szCs w:val="23"/>
+        </w:rPr>
+        <w:t>Images</w:t>
+      </w:r>
+      <w:r>
+        <w:rPr>
+          <w:sz w:val="23"/>
+          <w:szCs w:val="23"/>
+        </w:rPr>
+        <w:t>1</w:t>
+      </w:r>
+      <w:r>
+        <w:rPr>
+          <w:sz w:val="23"/>
+          <w:szCs w:val="23"/>
+        </w:rPr>
+        <w:t xml:space="preserve"> %}</w:t>
+      </w:r>
+      <w:proofErr w:type="gramEnd"/>
     </w:p>
     <w:p>
       <w:pPr>
@@ -2695,6 +2849,7 @@
           <w:szCs w:val="23"/>
         </w:rPr>
       </w:pPr>
+      <w:proofErr w:type="gramStart"/>
       <w:r>
         <w:rPr>
           <w:sz w:val="23"/>
@@ -2730,6 +2885,7 @@
         </w:rPr>
         <w:t>{%</w:t>
       </w:r>
+      <w:proofErr w:type="gramEnd"/>
       <w:r>
         <w:rPr>
           <w:sz w:val="23"/>
@@ -3001,7 +3157,23 @@
                 <w:bCs/>
                 <w:color w:val="010100"/>
               </w:rPr>
-              <w:t>{%tr for item in itemsTable %}</w:t>
+              <w:t xml:space="preserve">{%tr for </w:t>
+            </w:r>
+            <w:proofErr w:type="gramStart"/>
+            <w:r>
+              <w:rPr>
+                <w:bCs/>
+                <w:color w:val="010100"/>
+              </w:rPr>
+              <w:t>item</w:t>
+            </w:r>
+            <w:proofErr w:type="gramEnd"/>
+            <w:r>
+              <w:rPr>
+                <w:bCs/>
+                <w:color w:val="010100"/>
+              </w:rPr>
+              <w:t xml:space="preserve"> in itemsTable %}</w:t>
             </w:r>
           </w:p>
         </w:tc>
@@ -3041,6 +3213,7 @@
               </w:rPr>
               <w:t>{{</w:t>
             </w:r>
+            <w:proofErr w:type="gramStart"/>
             <w:r>
               <w:rPr>
                 <w:b/>
@@ -3062,6 +3235,7 @@
               </w:rPr>
               <w:t>type</w:t>
             </w:r>
+            <w:proofErr w:type="gramEnd"/>
             <w:r>
               <w:rPr>
                 <w:b/>
@@ -3103,6 +3277,7 @@
               </w:rPr>
               <w:t>{{</w:t>
             </w:r>
+            <w:proofErr w:type="gramStart"/>
             <w:r>
               <w:rPr>
                 <w:bCs/>
@@ -3124,6 +3299,7 @@
               </w:rPr>
               <w:t>units</w:t>
             </w:r>
+            <w:proofErr w:type="gramEnd"/>
             <w:r>
               <w:rPr>
                 <w:bCs/>
@@ -3165,6 +3341,7 @@
               </w:rPr>
               <w:t>{{</w:t>
             </w:r>
+            <w:proofErr w:type="gramStart"/>
             <w:r>
               <w:rPr>
                 <w:bCs/>
@@ -3186,6 +3363,7 @@
               </w:rPr>
               <w:t>priceUnit</w:t>
             </w:r>
+            <w:proofErr w:type="gramEnd"/>
             <w:r>
               <w:rPr>
                 <w:bCs/>
@@ -3227,6 +3405,7 @@
               </w:rPr>
               <w:t>{{</w:t>
             </w:r>
+            <w:proofErr w:type="gramStart"/>
             <w:r>
               <w:rPr>
                 <w:bCs/>
@@ -3239,7 +3418,15 @@
                 <w:bCs/>
                 <w:color w:val="010100"/>
               </w:rPr>
-              <w:t>.priceTotal}}</w:t>
+              <w:t>.priceTotal</w:t>
+            </w:r>
+            <w:proofErr w:type="gramEnd"/>
+            <w:r>
+              <w:rPr>
+                <w:bCs/>
+                <w:color w:val="010100"/>
+              </w:rPr>
+              <w:t>}}</w:t>
             </w:r>
           </w:p>
         </w:tc>
@@ -3307,6 +3494,7 @@
         <w:spacing w:before="91"/>
         <w:ind w:left="299"/>
       </w:pPr>
+      <w:proofErr w:type="gramStart"/>
       <w:r>
         <w:rPr>
           <w:color w:val="8C1F1C"/>
@@ -3317,7 +3505,14 @@
         <w:rPr>
           <w:color w:val="8C1F1C"/>
         </w:rPr>
-        <w:t xml:space="preserve"> {% for detail in Details %}</w:t>
+        <w:t xml:space="preserve"> {</w:t>
+      </w:r>
+      <w:proofErr w:type="gramEnd"/>
+      <w:r>
+        <w:rPr>
+          <w:color w:val="8C1F1C"/>
+        </w:rPr>
+        <w:t>% for detail in Details %}</w:t>
       </w:r>
     </w:p>
     <w:p>
@@ -3343,6 +3538,7 @@
           <w:color w:val="010100"/>
         </w:rPr>
       </w:pPr>
+      <w:proofErr w:type="gramStart"/>
       <w:r>
         <w:rPr>
           <w:b/>
@@ -3369,7 +3565,15 @@
           <w:b/>
           <w:color w:val="010100"/>
         </w:rPr>
-        <w:t xml:space="preserve"> {% endfor %}</w:t>
+        <w:t xml:space="preserve"> {%</w:t>
+      </w:r>
+      <w:proofErr w:type="gramEnd"/>
+      <w:r>
+        <w:rPr>
+          <w:b/>
+          <w:color w:val="010100"/>
+        </w:rPr>
+        <w:t xml:space="preserve"> endfor %}</w:t>
       </w:r>
     </w:p>
     <w:p>
@@ -5375,7 +5579,27 @@
                               <w:color w:val="9A4646"/>
                               <w:sz w:val="16"/>
                             </w:rPr>
-                            <w:t>gor din flytning til en god historie</w:t>
+                            <w:t xml:space="preserve">gor din flytning til en </w:t>
+                          </w:r>
+                          <w:proofErr w:type="gramStart"/>
+                          <w:r>
+                            <w:rPr>
+                              <w:rFonts w:ascii="Times New Roman" w:eastAsia="Times New Roman" w:hAnsi="Times New Roman" w:cs="Times New Roman"/>
+                              <w:i/>
+                              <w:color w:val="9A4646"/>
+                              <w:sz w:val="16"/>
+                            </w:rPr>
+                            <w:t>god</w:t>
+                          </w:r>
+                          <w:proofErr w:type="gramEnd"/>
+                          <w:r>
+                            <w:rPr>
+                              <w:rFonts w:ascii="Times New Roman" w:eastAsia="Times New Roman" w:hAnsi="Times New Roman" w:cs="Times New Roman"/>
+                              <w:i/>
+                              <w:color w:val="9A4646"/>
+                              <w:sz w:val="16"/>
+                            </w:rPr>
+                            <w:t xml:space="preserve"> historie</w:t>
                           </w:r>
                         </w:p>
                       </w:txbxContent>

</xml_diff>

<commit_message>
Trying to fix tables, not done yet
</commit_message>
<xml_diff>
--- a/Api/HC Andersen Flyttefirma Template.docx
+++ b/Api/HC Andersen Flyttefirma Template.docx
@@ -166,14 +166,6 @@
           <w:szCs w:val="23"/>
         </w:rPr>
         <w:tab/>
-      </w:r>
-      <w:proofErr w:type="gramStart"/>
-      <w:r>
-        <w:rPr>
-          <w:color w:val="000000"/>
-          <w:sz w:val="23"/>
-          <w:szCs w:val="23"/>
-        </w:rPr>
         <w:t>Kundenummer:</w:t>
       </w:r>
       <w:r>
@@ -190,16 +182,7 @@
           <w:sz w:val="23"/>
           <w:szCs w:val="23"/>
         </w:rPr>
-        <w:t>{{</w:t>
-      </w:r>
-      <w:proofErr w:type="gramEnd"/>
-      <w:r>
-        <w:rPr>
-          <w:color w:val="000000"/>
-          <w:sz w:val="23"/>
-          <w:szCs w:val="23"/>
-        </w:rPr>
-        <w:t>Customer</w:t>
+        <w:t>{{Customer</w:t>
       </w:r>
       <w:r>
         <w:rPr>
@@ -246,14 +229,6 @@
           <w:szCs w:val="23"/>
         </w:rPr>
         <w:tab/>
-      </w:r>
-      <w:proofErr w:type="gramStart"/>
-      <w:r>
-        <w:rPr>
-          <w:color w:val="000000"/>
-          <w:sz w:val="23"/>
-          <w:szCs w:val="23"/>
-        </w:rPr>
         <w:t>Ordrenummer:</w:t>
       </w:r>
       <w:r>
@@ -270,16 +245,7 @@
           <w:sz w:val="23"/>
           <w:szCs w:val="23"/>
         </w:rPr>
-        <w:t>{{</w:t>
-      </w:r>
-      <w:proofErr w:type="gramEnd"/>
-      <w:r>
-        <w:rPr>
-          <w:color w:val="000000"/>
-          <w:sz w:val="23"/>
-          <w:szCs w:val="23"/>
-        </w:rPr>
-        <w:t>Order</w:t>
+        <w:t>{{Order</w:t>
       </w:r>
       <w:r>
         <w:rPr>
@@ -326,14 +292,6 @@
           <w:szCs w:val="23"/>
         </w:rPr>
         <w:tab/>
-      </w:r>
-      <w:proofErr w:type="gramStart"/>
-      <w:r>
-        <w:rPr>
-          <w:color w:val="000000"/>
-          <w:sz w:val="23"/>
-          <w:szCs w:val="23"/>
-        </w:rPr>
         <w:t>Dato:</w:t>
       </w:r>
       <w:r>
@@ -350,16 +308,7 @@
           <w:sz w:val="23"/>
           <w:szCs w:val="23"/>
         </w:rPr>
-        <w:t>{{</w:t>
-      </w:r>
-      <w:proofErr w:type="gramEnd"/>
-      <w:r>
-        <w:rPr>
-          <w:color w:val="000000"/>
-          <w:sz w:val="23"/>
-          <w:szCs w:val="23"/>
-        </w:rPr>
-        <w:t>Current</w:t>
+        <w:t>{{Current</w:t>
       </w:r>
       <w:r>
         <w:rPr>
@@ -381,7 +330,7 @@
     <w:p/>
     <w:p>
       <w:pPr>
-        <w:pStyle w:val="Overskrift1"/>
+        <w:pStyle w:val="Heading1"/>
         <w:spacing w:before="208"/>
       </w:pPr>
       <w:r>
@@ -628,7 +577,7 @@
     </w:p>
     <w:p>
       <w:pPr>
-        <w:pStyle w:val="Overskrift4"/>
+        <w:pStyle w:val="Heading4"/>
         <w:ind w:left="500"/>
       </w:pPr>
       <w:r>
@@ -734,7 +683,6 @@
           <w:color w:val="000000"/>
         </w:rPr>
       </w:pPr>
-      <w:proofErr w:type="gramStart"/>
       <w:r>
         <w:rPr>
           <w:b/>
@@ -750,16 +698,7 @@
           <w:sz w:val="23"/>
           <w:szCs w:val="23"/>
         </w:rPr>
-        <w:t>{{</w:t>
-      </w:r>
-      <w:proofErr w:type="gramEnd"/>
-      <w:r>
-        <w:rPr>
-          <w:color w:val="000000"/>
-          <w:sz w:val="23"/>
-          <w:szCs w:val="23"/>
-        </w:rPr>
-        <w:t>Square</w:t>
+        <w:t>{{Square</w:t>
       </w:r>
       <w:r>
         <w:rPr>
@@ -803,7 +742,7 @@
     </w:p>
     <w:p>
       <w:pPr>
-        <w:pStyle w:val="Overskrift6"/>
+        <w:pStyle w:val="Heading6"/>
         <w:numPr>
           <w:ilvl w:val="0"/>
           <w:numId w:val="1"/>
@@ -876,7 +815,6 @@
         </w:rPr>
         <w:tab/>
       </w:r>
-      <w:proofErr w:type="gramStart"/>
       <w:r>
         <w:rPr>
           <w:b/>
@@ -892,16 +830,7 @@
           <w:sz w:val="23"/>
           <w:szCs w:val="23"/>
         </w:rPr>
-        <w:t>{{</w:t>
-      </w:r>
-      <w:proofErr w:type="gramEnd"/>
-      <w:r>
-        <w:rPr>
-          <w:color w:val="000000"/>
-          <w:sz w:val="23"/>
-          <w:szCs w:val="23"/>
-        </w:rPr>
-        <w:t>Time</w:t>
+        <w:t>{{Time</w:t>
       </w:r>
       <w:r>
         <w:rPr>
@@ -1008,37 +937,19 @@
           <w:sz w:val="23"/>
           <w:szCs w:val="23"/>
         </w:rPr>
-        <w:t>Arbejdsadresse forskellig fra faktureringsadresse/</w:t>
-      </w:r>
-      <w:proofErr w:type="gramStart"/>
-      <w:r>
-        <w:rPr>
-          <w:b/>
-          <w:color w:val="000000"/>
-          <w:sz w:val="23"/>
-          <w:szCs w:val="23"/>
-        </w:rPr>
-        <w:t>Køreplan:</w:t>
-      </w:r>
-      <w:r>
-        <w:rPr>
-          <w:sz w:val="23"/>
-          <w:szCs w:val="23"/>
-        </w:rPr>
-        <w:t>{</w:t>
-      </w:r>
-      <w:proofErr w:type="gramEnd"/>
-      <w:r>
-        <w:rPr>
-          <w:sz w:val="23"/>
-          <w:szCs w:val="23"/>
-        </w:rPr>
-        <w:t>% for address in Second_Adresses %}</w:t>
-      </w:r>
-    </w:p>
-    <w:p>
-      <w:pPr>
-        <w:pStyle w:val="Listeafsnit"/>
+        <w:t>Arbejdsadresse forskellig fra faktureringsadresse/Køreplan:</w:t>
+      </w:r>
+      <w:r>
+        <w:rPr>
+          <w:sz w:val="23"/>
+          <w:szCs w:val="23"/>
+        </w:rPr>
+        <w:t>{% for address in Second_Adresses %}</w:t>
+      </w:r>
+    </w:p>
+    <w:p>
+      <w:pPr>
+        <w:pStyle w:val="ListParagraph"/>
         <w:numPr>
           <w:ilvl w:val="0"/>
           <w:numId w:val="8"/>
@@ -1061,7 +972,6 @@
           <w:szCs w:val="23"/>
         </w:rPr>
       </w:pPr>
-      <w:proofErr w:type="gramStart"/>
       <w:r>
         <w:rPr>
           <w:bCs/>
@@ -1096,17 +1006,7 @@
           <w:sz w:val="23"/>
           <w:szCs w:val="23"/>
         </w:rPr>
-        <w:t xml:space="preserve"> {%</w:t>
-      </w:r>
-      <w:proofErr w:type="gramEnd"/>
-      <w:r>
-        <w:rPr>
-          <w:bCs/>
-          <w:color w:val="000000"/>
-          <w:sz w:val="23"/>
-          <w:szCs w:val="23"/>
-        </w:rPr>
-        <w:t xml:space="preserve"> endfor %}</w:t>
+        <w:t xml:space="preserve"> {% endfor %}</w:t>
       </w:r>
     </w:p>
     <w:p>
@@ -1135,7 +1035,6 @@
           <w:szCs w:val="23"/>
         </w:rPr>
       </w:pPr>
-      <w:proofErr w:type="gramStart"/>
       <w:r>
         <w:rPr>
           <w:sz w:val="23"/>
@@ -1149,17 +1048,8 @@
           <w:sz w:val="23"/>
           <w:szCs w:val="23"/>
         </w:rPr>
-        <w:t>{</w:t>
-      </w:r>
-      <w:proofErr w:type="gramEnd"/>
-      <w:r>
-        <w:rPr>
-          <w:sz w:val="23"/>
-          <w:szCs w:val="23"/>
-        </w:rPr>
-        <w:t xml:space="preserve">% for comment in </w:t>
-      </w:r>
-      <w:proofErr w:type="gramStart"/>
+        <w:t xml:space="preserve">{% for comment in </w:t>
+      </w:r>
       <w:r>
         <w:rPr>
           <w:sz w:val="23"/>
@@ -1174,11 +1064,10 @@
         </w:rPr>
         <w:t>omments %}</w:t>
       </w:r>
-      <w:proofErr w:type="gramEnd"/>
-    </w:p>
-    <w:p>
-      <w:pPr>
-        <w:pStyle w:val="Listeafsnit"/>
+    </w:p>
+    <w:p>
+      <w:pPr>
+        <w:pStyle w:val="ListParagraph"/>
         <w:numPr>
           <w:ilvl w:val="0"/>
           <w:numId w:val="7"/>
@@ -1202,7 +1091,6 @@
           <w:szCs w:val="23"/>
         </w:rPr>
       </w:pPr>
-      <w:proofErr w:type="gramStart"/>
       <w:r>
         <w:rPr>
           <w:sz w:val="23"/>
@@ -1210,7 +1098,6 @@
         </w:rPr>
         <w:t>{{comment}} {%</w:t>
       </w:r>
-      <w:proofErr w:type="gramEnd"/>
       <w:r>
         <w:rPr>
           <w:sz w:val="23"/>
@@ -1323,7 +1210,7 @@
     </w:p>
     <w:p>
       <w:pPr>
-        <w:pStyle w:val="Overskrift4"/>
+        <w:pStyle w:val="Heading4"/>
         <w:spacing w:before="91"/>
       </w:pPr>
       <w:r>
@@ -1355,7 +1242,7 @@
     </w:p>
     <w:p>
       <w:pPr>
-        <w:pStyle w:val="Overskrift3"/>
+        <w:pStyle w:val="Heading3"/>
         <w:spacing w:before="124"/>
         <w:ind w:firstLine="495"/>
         <w:rPr>
@@ -1505,7 +1392,7 @@
     </w:p>
     <w:p>
       <w:pPr>
-        <w:pStyle w:val="Overskrift3"/>
+        <w:pStyle w:val="Heading3"/>
         <w:ind w:firstLine="495"/>
         <w:rPr>
           <w:color w:val="8C1F1C"/>
@@ -1765,9 +1652,8 @@
           <w:sz w:val="25"/>
           <w:szCs w:val="25"/>
         </w:rPr>
-        <w:t>{{</w:t>
-      </w:r>
-      <w:proofErr w:type="gramStart"/>
+        <w:t>{{Customer</w:t>
+      </w:r>
       <w:r>
         <w:rPr>
           <w:b/>
@@ -1776,7 +1662,7 @@
           <w:sz w:val="25"/>
           <w:szCs w:val="25"/>
         </w:rPr>
-        <w:t>Customer</w:t>
+        <w:t>_</w:t>
       </w:r>
       <w:r>
         <w:rPr>
@@ -1786,19 +1672,8 @@
           <w:sz w:val="25"/>
           <w:szCs w:val="25"/>
         </w:rPr>
-        <w:t>_</w:t>
-      </w:r>
-      <w:r>
-        <w:rPr>
-          <w:b/>
-          <w:i/>
-          <w:color w:val="705B48"/>
-          <w:sz w:val="25"/>
-          <w:szCs w:val="25"/>
-        </w:rPr>
         <w:t>Phone}}</w:t>
       </w:r>
-      <w:proofErr w:type="gramEnd"/>
     </w:p>
     <w:p>
       <w:pPr>
@@ -1876,7 +1751,7 @@
     </w:p>
     <w:p>
       <w:pPr>
-        <w:pStyle w:val="Overskrift1"/>
+        <w:pStyle w:val="Heading1"/>
         <w:ind w:left="507"/>
       </w:pPr>
       <w:r>
@@ -1970,7 +1845,7 @@
               </wp:anchor>
             </w:drawing>
           </mc:Choice>
-          <mc:Fallback xmlns:sl="http://schemas.openxmlformats.org/schemaLibrary/2006/main" xmlns:a="http://schemas.openxmlformats.org/drawingml/2006/main" xmlns:pic="http://schemas.openxmlformats.org/drawingml/2006/picture" xmlns:c="http://schemas.openxmlformats.org/drawingml/2006/chart" xmlns:lc="http://schemas.openxmlformats.org/drawingml/2006/lockedCanvas" xmlns:dgm="http://schemas.openxmlformats.org/drawingml/2006/diagram" xmlns="http://schemas.microsoft.com/office/tasks/2019/documenttasks" xmlns:cr="http://schemas.microsoft.com/office/comments/2020/reactions">
+          <mc:Fallback xmlns:cr="http://schemas.microsoft.com/office/comments/2020/reactions" xmlns="http://schemas.microsoft.com/office/tasks/2019/documenttasks" xmlns:dgm="http://schemas.openxmlformats.org/drawingml/2006/diagram" xmlns:lc="http://schemas.openxmlformats.org/drawingml/2006/lockedCanvas" xmlns:c="http://schemas.openxmlformats.org/drawingml/2006/chart" xmlns:pic="http://schemas.openxmlformats.org/drawingml/2006/picture" xmlns:a="http://schemas.openxmlformats.org/drawingml/2006/main" xmlns:sl="http://schemas.openxmlformats.org/schemaLibrary/2006/main">
             <w:drawing>
               <wp:anchor allowOverlap="1" behindDoc="0" distB="0" distT="0" distL="0" distR="0" hidden="0" layoutInCell="1" locked="0" relativeHeight="0" simplePos="0">
                 <wp:simplePos x="0" y="0"/>
@@ -2199,7 +2074,7 @@
     </w:p>
     <w:p>
       <w:pPr>
-        <w:pStyle w:val="Overskrift4"/>
+        <w:pStyle w:val="Heading4"/>
         <w:ind w:left="496"/>
       </w:pPr>
       <w:r>
@@ -2283,7 +2158,6 @@
           <w:color w:val="000000"/>
         </w:rPr>
       </w:pPr>
-      <w:proofErr w:type="gramStart"/>
       <w:r>
         <w:rPr>
           <w:b/>
@@ -2299,16 +2173,7 @@
           <w:sz w:val="24"/>
           <w:szCs w:val="24"/>
         </w:rPr>
-        <w:t>{{</w:t>
-      </w:r>
-      <w:proofErr w:type="gramEnd"/>
-      <w:r>
-        <w:rPr>
-          <w:color w:val="000000"/>
-          <w:sz w:val="24"/>
-          <w:szCs w:val="24"/>
-        </w:rPr>
-        <w:t>Reg</w:t>
+        <w:t>{{Reg</w:t>
       </w:r>
       <w:r>
         <w:rPr>
@@ -2349,7 +2214,6 @@
           <w:color w:val="000000"/>
         </w:rPr>
       </w:pPr>
-      <w:proofErr w:type="gramStart"/>
       <w:r>
         <w:rPr>
           <w:b/>
@@ -2365,16 +2229,7 @@
           <w:sz w:val="24"/>
           <w:szCs w:val="24"/>
         </w:rPr>
-        <w:t>{{</w:t>
-      </w:r>
-      <w:proofErr w:type="gramEnd"/>
-      <w:r>
-        <w:rPr>
-          <w:color w:val="000000"/>
-          <w:sz w:val="24"/>
-          <w:szCs w:val="24"/>
-        </w:rPr>
-        <w:t>Account</w:t>
+        <w:t>{{Account</w:t>
       </w:r>
       <w:r>
         <w:rPr>
@@ -2503,7 +2358,7 @@
     </w:p>
     <w:p>
       <w:pPr>
-        <w:pStyle w:val="Overskrift2"/>
+        <w:pStyle w:val="Heading2"/>
         <w:ind w:left="507"/>
       </w:pPr>
       <w:r>
@@ -2597,7 +2452,7 @@
               </wp:anchor>
             </w:drawing>
           </mc:Choice>
-          <mc:Fallback xmlns:sl="http://schemas.openxmlformats.org/schemaLibrary/2006/main" xmlns:a="http://schemas.openxmlformats.org/drawingml/2006/main" xmlns:pic="http://schemas.openxmlformats.org/drawingml/2006/picture" xmlns:c="http://schemas.openxmlformats.org/drawingml/2006/chart" xmlns:lc="http://schemas.openxmlformats.org/drawingml/2006/lockedCanvas" xmlns:dgm="http://schemas.openxmlformats.org/drawingml/2006/diagram" xmlns="http://schemas.microsoft.com/office/tasks/2019/documenttasks" xmlns:cr="http://schemas.microsoft.com/office/comments/2020/reactions">
+          <mc:Fallback xmlns:cr="http://schemas.microsoft.com/office/comments/2020/reactions" xmlns="http://schemas.microsoft.com/office/tasks/2019/documenttasks" xmlns:dgm="http://schemas.openxmlformats.org/drawingml/2006/diagram" xmlns:lc="http://schemas.openxmlformats.org/drawingml/2006/lockedCanvas" xmlns:c="http://schemas.openxmlformats.org/drawingml/2006/chart" xmlns:pic="http://schemas.openxmlformats.org/drawingml/2006/picture" xmlns:a="http://schemas.openxmlformats.org/drawingml/2006/main" xmlns:sl="http://schemas.openxmlformats.org/schemaLibrary/2006/main">
             <w:drawing>
               <wp:anchor allowOverlap="1" behindDoc="0" distB="0" distT="0" distL="0" distR="0" hidden="0" layoutInCell="1" locked="0" relativeHeight="0" simplePos="0">
                 <wp:simplePos x="0" y="0"/>
@@ -2685,7 +2540,7 @@
     </w:p>
     <w:p>
       <w:pPr>
-        <w:pStyle w:val="Overskrift5"/>
+        <w:pStyle w:val="Heading5"/>
         <w:spacing w:before="73"/>
         <w:ind w:left="498"/>
         <w:rPr>
@@ -2800,35 +2655,12 @@
           <w:sz w:val="23"/>
           <w:szCs w:val="23"/>
         </w:rPr>
-        <w:t xml:space="preserve">{% for image in </w:t>
-      </w:r>
-      <w:proofErr w:type="gramStart"/>
-      <w:r>
-        <w:rPr>
-          <w:sz w:val="23"/>
-          <w:szCs w:val="23"/>
-        </w:rPr>
-        <w:t>Images</w:t>
-      </w:r>
-      <w:r>
-        <w:rPr>
-          <w:sz w:val="23"/>
-          <w:szCs w:val="23"/>
-        </w:rPr>
-        <w:t>1</w:t>
-      </w:r>
-      <w:r>
-        <w:rPr>
-          <w:sz w:val="23"/>
-          <w:szCs w:val="23"/>
-        </w:rPr>
-        <w:t xml:space="preserve"> %}</w:t>
-      </w:r>
-      <w:proofErr w:type="gramEnd"/>
-    </w:p>
-    <w:p>
-      <w:pPr>
-        <w:pStyle w:val="Listeafsnit"/>
+        <w:t>{% for image in Images %}</w:t>
+      </w:r>
+    </w:p>
+    <w:p>
+      <w:pPr>
+        <w:pStyle w:val="ListParagraph"/>
         <w:pBdr>
           <w:top w:val="nil"/>
           <w:left w:val="nil"/>
@@ -2849,7 +2681,6 @@
           <w:szCs w:val="23"/>
         </w:rPr>
       </w:pPr>
-      <w:proofErr w:type="gramStart"/>
       <w:r>
         <w:rPr>
           <w:sz w:val="23"/>
@@ -2885,7 +2716,6 @@
         </w:rPr>
         <w:t>{%</w:t>
       </w:r>
-      <w:proofErr w:type="gramEnd"/>
       <w:r>
         <w:rPr>
           <w:sz w:val="23"/>
@@ -2932,7 +2762,7 @@
     </w:p>
     <w:p>
       <w:pPr>
-        <w:pStyle w:val="Listeafsnit"/>
+        <w:pStyle w:val="ListParagraph"/>
         <w:pBdr>
           <w:top w:val="nil"/>
           <w:left w:val="nil"/>
@@ -3157,23 +2987,7 @@
                 <w:bCs/>
                 <w:color w:val="010100"/>
               </w:rPr>
-              <w:t xml:space="preserve">{%tr for </w:t>
-            </w:r>
-            <w:proofErr w:type="gramStart"/>
-            <w:r>
-              <w:rPr>
-                <w:bCs/>
-                <w:color w:val="010100"/>
-              </w:rPr>
-              <w:t>item</w:t>
-            </w:r>
-            <w:proofErr w:type="gramEnd"/>
-            <w:r>
-              <w:rPr>
-                <w:bCs/>
-                <w:color w:val="010100"/>
-              </w:rPr>
-              <w:t xml:space="preserve"> in itemsTable %}</w:t>
+              <w:t>{%tr for item in itemsTable %}</w:t>
             </w:r>
           </w:p>
         </w:tc>
@@ -3213,7 +3027,6 @@
               </w:rPr>
               <w:t>{{</w:t>
             </w:r>
-            <w:proofErr w:type="gramStart"/>
             <w:r>
               <w:rPr>
                 <w:b/>
@@ -3235,7 +3048,6 @@
               </w:rPr>
               <w:t>type</w:t>
             </w:r>
-            <w:proofErr w:type="gramEnd"/>
             <w:r>
               <w:rPr>
                 <w:b/>
@@ -3277,7 +3089,6 @@
               </w:rPr>
               <w:t>{{</w:t>
             </w:r>
-            <w:proofErr w:type="gramStart"/>
             <w:r>
               <w:rPr>
                 <w:bCs/>
@@ -3299,7 +3110,6 @@
               </w:rPr>
               <w:t>units</w:t>
             </w:r>
-            <w:proofErr w:type="gramEnd"/>
             <w:r>
               <w:rPr>
                 <w:bCs/>
@@ -3341,7 +3151,6 @@
               </w:rPr>
               <w:t>{{</w:t>
             </w:r>
-            <w:proofErr w:type="gramStart"/>
             <w:r>
               <w:rPr>
                 <w:bCs/>
@@ -3363,7 +3172,6 @@
               </w:rPr>
               <w:t>priceUnit</w:t>
             </w:r>
-            <w:proofErr w:type="gramEnd"/>
             <w:r>
               <w:rPr>
                 <w:bCs/>
@@ -3405,7 +3213,6 @@
               </w:rPr>
               <w:t>{{</w:t>
             </w:r>
-            <w:proofErr w:type="gramStart"/>
             <w:r>
               <w:rPr>
                 <w:bCs/>
@@ -3418,15 +3225,7 @@
                 <w:bCs/>
                 <w:color w:val="010100"/>
               </w:rPr>
-              <w:t>.priceTotal</w:t>
-            </w:r>
-            <w:proofErr w:type="gramEnd"/>
-            <w:r>
-              <w:rPr>
-                <w:bCs/>
-                <w:color w:val="010100"/>
-              </w:rPr>
-              <w:t>}}</w:t>
+              <w:t>.priceTotal}}</w:t>
             </w:r>
           </w:p>
         </w:tc>
@@ -3490,11 +3289,10 @@
     </w:p>
     <w:p>
       <w:pPr>
-        <w:pStyle w:val="Overskrift4"/>
+        <w:pStyle w:val="Heading4"/>
         <w:spacing w:before="91"/>
         <w:ind w:left="299"/>
       </w:pPr>
-      <w:proofErr w:type="gramStart"/>
       <w:r>
         <w:rPr>
           <w:color w:val="8C1F1C"/>
@@ -3505,19 +3303,12 @@
         <w:rPr>
           <w:color w:val="8C1F1C"/>
         </w:rPr>
-        <w:t xml:space="preserve"> {</w:t>
-      </w:r>
-      <w:proofErr w:type="gramEnd"/>
-      <w:r>
-        <w:rPr>
-          <w:color w:val="8C1F1C"/>
-        </w:rPr>
-        <w:t>% for detail in Details %}</w:t>
-      </w:r>
-    </w:p>
-    <w:p>
-      <w:pPr>
-        <w:pStyle w:val="Listeafsnit"/>
+        <w:t xml:space="preserve"> {% for detail in Details %}</w:t>
+      </w:r>
+    </w:p>
+    <w:p>
+      <w:pPr>
+        <w:pStyle w:val="ListParagraph"/>
         <w:numPr>
           <w:ilvl w:val="0"/>
           <w:numId w:val="9"/>
@@ -3538,7 +3329,6 @@
           <w:color w:val="010100"/>
         </w:rPr>
       </w:pPr>
-      <w:proofErr w:type="gramStart"/>
       <w:r>
         <w:rPr>
           <w:b/>
@@ -3565,15 +3355,7 @@
           <w:b/>
           <w:color w:val="010100"/>
         </w:rPr>
-        <w:t xml:space="preserve"> {%</w:t>
-      </w:r>
-      <w:proofErr w:type="gramEnd"/>
-      <w:r>
-        <w:rPr>
-          <w:b/>
-          <w:color w:val="010100"/>
-        </w:rPr>
-        <w:t xml:space="preserve"> endfor %}</w:t>
+        <w:t xml:space="preserve"> {% endfor %}</w:t>
       </w:r>
     </w:p>
     <w:p>
@@ -3613,7 +3395,7 @@
     </w:p>
     <w:p>
       <w:pPr>
-        <w:pStyle w:val="Overskrift4"/>
+        <w:pStyle w:val="Heading4"/>
         <w:ind w:left="756"/>
       </w:pPr>
       <w:r>
@@ -4033,7 +3815,7 @@
     </w:p>
     <w:p>
       <w:pPr>
-        <w:pStyle w:val="Overskrift2"/>
+        <w:pStyle w:val="Heading2"/>
         <w:spacing w:before="370"/>
         <w:ind w:left="0" w:firstLine="469"/>
       </w:pPr>
@@ -5271,7 +5053,7 @@
         <w:sdtContent>
           <w:p>
             <w:pPr>
-              <w:pStyle w:val="Sidefod"/>
+              <w:pStyle w:val="Footer"/>
               <w:jc w:val="right"/>
             </w:pPr>
             <w:r>
@@ -5412,7 +5194,7 @@
 <w:hdr xmlns:wpc="http://schemas.microsoft.com/office/word/2010/wordprocessingCanvas" xmlns:cx="http://schemas.microsoft.com/office/drawing/2014/chartex" xmlns:cx1="http://schemas.microsoft.com/office/drawing/2015/9/8/chartex" xmlns:cx2="http://schemas.microsoft.com/office/drawing/2015/10/21/chartex" xmlns:cx3="http://schemas.microsoft.com/office/drawing/2016/5/9/chartex" xmlns:cx4="http://schemas.microsoft.com/office/drawing/2016/5/10/chartex" xmlns:cx5="http://schemas.microsoft.com/office/drawing/2016/5/11/chartex" xmlns:cx6="http://schemas.microsoft.com/office/drawing/2016/5/12/chartex" xmlns:cx7="http://schemas.microsoft.com/office/drawing/2016/5/13/chartex" xmlns:cx8="http://schemas.microsoft.com/office/drawing/2016/5/14/chartex" xmlns:mc="http://schemas.openxmlformats.org/markup-compatibility/2006" xmlns:aink="http://schemas.microsoft.com/office/drawing/2016/ink" xmlns:am3d="http://schemas.microsoft.com/office/drawing/2017/model3d" xmlns:o="urn:schemas-microsoft-com:office:office" xmlns:oel="http://schemas.microsoft.com/office/2019/extlst" xmlns:r="http://schemas.openxmlformats.org/officeDocument/2006/relationships" xmlns:m="http://schemas.openxmlformats.org/officeDocument/2006/math" xmlns:v="urn:schemas-microsoft-com:vml" xmlns:wp14="http://schemas.microsoft.com/office/word/2010/wordprocessingDrawing" xmlns:wp="http://schemas.openxmlformats.org/drawingml/2006/wordprocessingDrawing" xmlns:w10="urn:schemas-microsoft-com:office:word" xmlns:w="http://schemas.openxmlformats.org/wordprocessingml/2006/main" xmlns:w14="http://schemas.microsoft.com/office/word/2010/wordml" xmlns:w15="http://schemas.microsoft.com/office/word/2012/wordml" xmlns:w16cex="http://schemas.microsoft.com/office/word/2018/wordml/cex" xmlns:w16cid="http://schemas.microsoft.com/office/word/2016/wordml/cid" xmlns:w16="http://schemas.microsoft.com/office/word/2018/wordml" xmlns:w16du="http://schemas.microsoft.com/office/word/2023/wordml/word16du" xmlns:w16sdtdh="http://schemas.microsoft.com/office/word/2020/wordml/sdtdatahash" xmlns:w16se="http://schemas.microsoft.com/office/word/2015/wordml/symex" xmlns:wpg="http://schemas.microsoft.com/office/word/2010/wordprocessingGroup" xmlns:wpi="http://schemas.microsoft.com/office/word/2010/wordprocessingInk" xmlns:wne="http://schemas.microsoft.com/office/word/2006/wordml" xmlns:wps="http://schemas.microsoft.com/office/word/2010/wordprocessingShape" mc:Ignorable="w14 w15 w16se w16cid w16 w16cex w16sdtdh w16du wp14">
   <w:p>
     <w:pPr>
-      <w:pStyle w:val="Sidehoved"/>
+      <w:pStyle w:val="Header"/>
     </w:pPr>
     <w:r>
       <w:rPr>
@@ -5579,27 +5361,7 @@
                               <w:color w:val="9A4646"/>
                               <w:sz w:val="16"/>
                             </w:rPr>
-                            <w:t xml:space="preserve">gor din flytning til en </w:t>
-                          </w:r>
-                          <w:proofErr w:type="gramStart"/>
-                          <w:r>
-                            <w:rPr>
-                              <w:rFonts w:ascii="Times New Roman" w:eastAsia="Times New Roman" w:hAnsi="Times New Roman" w:cs="Times New Roman"/>
-                              <w:i/>
-                              <w:color w:val="9A4646"/>
-                              <w:sz w:val="16"/>
-                            </w:rPr>
-                            <w:t>god</w:t>
-                          </w:r>
-                          <w:proofErr w:type="gramEnd"/>
-                          <w:r>
-                            <w:rPr>
-                              <w:rFonts w:ascii="Times New Roman" w:eastAsia="Times New Roman" w:hAnsi="Times New Roman" w:cs="Times New Roman"/>
-                              <w:i/>
-                              <w:color w:val="9A4646"/>
-                              <w:sz w:val="16"/>
-                            </w:rPr>
-                            <w:t xml:space="preserve"> historie</w:t>
+                            <w:t>gor din flytning til en god historie</w:t>
                           </w:r>
                         </w:p>
                       </w:txbxContent>
@@ -5792,7 +5554,7 @@
 <w:hdr xmlns:wpc="http://schemas.microsoft.com/office/word/2010/wordprocessingCanvas" xmlns:cx="http://schemas.microsoft.com/office/drawing/2014/chartex" xmlns:cx1="http://schemas.microsoft.com/office/drawing/2015/9/8/chartex" xmlns:cx2="http://schemas.microsoft.com/office/drawing/2015/10/21/chartex" xmlns:cx3="http://schemas.microsoft.com/office/drawing/2016/5/9/chartex" xmlns:cx4="http://schemas.microsoft.com/office/drawing/2016/5/10/chartex" xmlns:cx5="http://schemas.microsoft.com/office/drawing/2016/5/11/chartex" xmlns:cx6="http://schemas.microsoft.com/office/drawing/2016/5/12/chartex" xmlns:cx7="http://schemas.microsoft.com/office/drawing/2016/5/13/chartex" xmlns:cx8="http://schemas.microsoft.com/office/drawing/2016/5/14/chartex" xmlns:mc="http://schemas.openxmlformats.org/markup-compatibility/2006" xmlns:aink="http://schemas.microsoft.com/office/drawing/2016/ink" xmlns:am3d="http://schemas.microsoft.com/office/drawing/2017/model3d" xmlns:o="urn:schemas-microsoft-com:office:office" xmlns:oel="http://schemas.microsoft.com/office/2019/extlst" xmlns:r="http://schemas.openxmlformats.org/officeDocument/2006/relationships" xmlns:m="http://schemas.openxmlformats.org/officeDocument/2006/math" xmlns:v="urn:schemas-microsoft-com:vml" xmlns:wp14="http://schemas.microsoft.com/office/word/2010/wordprocessingDrawing" xmlns:wp="http://schemas.openxmlformats.org/drawingml/2006/wordprocessingDrawing" xmlns:w10="urn:schemas-microsoft-com:office:word" xmlns:w="http://schemas.openxmlformats.org/wordprocessingml/2006/main" xmlns:w14="http://schemas.microsoft.com/office/word/2010/wordml" xmlns:w15="http://schemas.microsoft.com/office/word/2012/wordml" xmlns:w16cex="http://schemas.microsoft.com/office/word/2018/wordml/cex" xmlns:w16cid="http://schemas.microsoft.com/office/word/2016/wordml/cid" xmlns:w16="http://schemas.microsoft.com/office/word/2018/wordml" xmlns:w16du="http://schemas.microsoft.com/office/word/2023/wordml/word16du" xmlns:w16sdtdh="http://schemas.microsoft.com/office/word/2020/wordml/sdtdatahash" xmlns:w16se="http://schemas.microsoft.com/office/word/2015/wordml/symex" xmlns:wpg="http://schemas.microsoft.com/office/word/2010/wordprocessingGroup" xmlns:wpi="http://schemas.microsoft.com/office/word/2010/wordprocessingInk" xmlns:wne="http://schemas.microsoft.com/office/word/2006/wordml" xmlns:wps="http://schemas.microsoft.com/office/word/2010/wordprocessingShape" mc:Ignorable="w14 w15 w16se w16cid w16 w16cex w16sdtdh w16du wp14">
   <w:p>
     <w:pPr>
-      <w:pStyle w:val="Sidehoved"/>
+      <w:pStyle w:val="Header"/>
     </w:pPr>
     <w:r>
       <w:rPr>
@@ -7102,7 +6864,7 @@
     <w:qFormat/>
     <w:rsid w:val="00F17796"/>
   </w:style>
-  <w:style w:type="paragraph" w:styleId="Overskrift1">
+  <w:style w:type="paragraph" w:styleId="Heading1">
     <w:name w:val="heading 1"/>
     <w:basedOn w:val="Normal"/>
     <w:next w:val="Normal"/>
@@ -7120,7 +6882,7 @@
       <w:szCs w:val="50"/>
     </w:rPr>
   </w:style>
-  <w:style w:type="paragraph" w:styleId="Overskrift2">
+  <w:style w:type="paragraph" w:styleId="Heading2">
     <w:name w:val="heading 2"/>
     <w:basedOn w:val="Normal"/>
     <w:next w:val="Normal"/>
@@ -7139,7 +6901,7 @@
       <w:szCs w:val="49"/>
     </w:rPr>
   </w:style>
-  <w:style w:type="paragraph" w:styleId="Overskrift3">
+  <w:style w:type="paragraph" w:styleId="Heading3">
     <w:name w:val="heading 3"/>
     <w:basedOn w:val="Normal"/>
     <w:next w:val="Normal"/>
@@ -7157,7 +6919,7 @@
       <w:szCs w:val="30"/>
     </w:rPr>
   </w:style>
-  <w:style w:type="paragraph" w:styleId="Overskrift4">
+  <w:style w:type="paragraph" w:styleId="Heading4">
     <w:name w:val="heading 4"/>
     <w:basedOn w:val="Normal"/>
     <w:next w:val="Normal"/>
@@ -7174,7 +6936,7 @@
       <w:szCs w:val="29"/>
     </w:rPr>
   </w:style>
-  <w:style w:type="paragraph" w:styleId="Overskrift5">
+  <w:style w:type="paragraph" w:styleId="Heading5">
     <w:name w:val="heading 5"/>
     <w:basedOn w:val="Normal"/>
     <w:next w:val="Normal"/>
@@ -7193,7 +6955,7 @@
       <w:szCs w:val="25"/>
     </w:rPr>
   </w:style>
-  <w:style w:type="paragraph" w:styleId="Overskrift6">
+  <w:style w:type="paragraph" w:styleId="Heading6">
     <w:name w:val="heading 6"/>
     <w:basedOn w:val="Normal"/>
     <w:next w:val="Normal"/>
@@ -7209,13 +6971,13 @@
       <w:szCs w:val="23"/>
     </w:rPr>
   </w:style>
-  <w:style w:type="character" w:default="1" w:styleId="Standardskrifttypeiafsnit">
+  <w:style w:type="character" w:default="1" w:styleId="DefaultParagraphFont">
     <w:name w:val="Default Paragraph Font"/>
     <w:uiPriority w:val="1"/>
     <w:semiHidden/>
     <w:unhideWhenUsed/>
   </w:style>
-  <w:style w:type="table" w:default="1" w:styleId="Tabel-Normal">
+  <w:style w:type="table" w:default="1" w:styleId="TableNormal">
     <w:name w:val="Normal Table"/>
     <w:uiPriority w:val="99"/>
     <w:semiHidden/>
@@ -7230,7 +6992,7 @@
       </w:tblCellMar>
     </w:tblPr>
   </w:style>
-  <w:style w:type="numbering" w:default="1" w:styleId="Ingenoversigt">
+  <w:style w:type="numbering" w:default="1" w:styleId="NoList">
     <w:name w:val="No List"/>
     <w:uiPriority w:val="99"/>
     <w:semiHidden/>
@@ -7247,7 +7009,7 @@
       </w:tblCellMar>
     </w:tblPr>
   </w:style>
-  <w:style w:type="paragraph" w:styleId="Titel">
+  <w:style w:type="paragraph" w:styleId="Title">
     <w:name w:val="Title"/>
     <w:basedOn w:val="Normal"/>
     <w:next w:val="Normal"/>
@@ -7264,7 +7026,7 @@
       <w:szCs w:val="72"/>
     </w:rPr>
   </w:style>
-  <w:style w:type="paragraph" w:styleId="Undertitel">
+  <w:style w:type="paragraph" w:styleId="Subtitle">
     <w:name w:val="Subtitle"/>
     <w:basedOn w:val="Normal"/>
     <w:next w:val="Normal"/>
@@ -7290,10 +7052,10 @@
       <w:tblStyleColBandSize w:val="1"/>
     </w:tblPr>
   </w:style>
-  <w:style w:type="paragraph" w:styleId="Kommentartekst">
+  <w:style w:type="paragraph" w:styleId="CommentText">
     <w:name w:val="annotation text"/>
     <w:basedOn w:val="Normal"/>
-    <w:link w:val="KommentartekstTegn"/>
+    <w:link w:val="CommentTextChar"/>
     <w:uiPriority w:val="99"/>
     <w:semiHidden/>
     <w:unhideWhenUsed/>
@@ -7302,10 +7064,10 @@
       <w:szCs w:val="20"/>
     </w:rPr>
   </w:style>
-  <w:style w:type="character" w:customStyle="1" w:styleId="KommentartekstTegn">
-    <w:name w:val="Kommentartekst Tegn"/>
-    <w:basedOn w:val="Standardskrifttypeiafsnit"/>
-    <w:link w:val="Kommentartekst"/>
+  <w:style w:type="character" w:customStyle="1" w:styleId="CommentTextChar">
+    <w:name w:val="Comment Text Char"/>
+    <w:basedOn w:val="DefaultParagraphFont"/>
+    <w:link w:val="CommentText"/>
     <w:uiPriority w:val="99"/>
     <w:semiHidden/>
     <w:rPr>
@@ -7313,9 +7075,9 @@
       <w:szCs w:val="20"/>
     </w:rPr>
   </w:style>
-  <w:style w:type="character" w:styleId="Kommentarhenvisning">
+  <w:style w:type="character" w:styleId="CommentReference">
     <w:name w:val="annotation reference"/>
-    <w:basedOn w:val="Standardskrifttypeiafsnit"/>
+    <w:basedOn w:val="DefaultParagraphFont"/>
     <w:uiPriority w:val="99"/>
     <w:semiHidden/>
     <w:unhideWhenUsed/>
@@ -7326,7 +7088,7 @@
   </w:style>
   <w:style w:type="character" w:styleId="Hyperlink">
     <w:name w:val="Hyperlink"/>
-    <w:basedOn w:val="Standardskrifttypeiafsnit"/>
+    <w:basedOn w:val="DefaultParagraphFont"/>
     <w:uiPriority w:val="99"/>
     <w:unhideWhenUsed/>
     <w:rsid w:val="00B9707C"/>
@@ -7335,9 +7097,9 @@
       <w:u w:val="single"/>
     </w:rPr>
   </w:style>
-  <w:style w:type="character" w:styleId="Ulstomtale">
+  <w:style w:type="character" w:styleId="UnresolvedMention">
     <w:name w:val="Unresolved Mention"/>
-    <w:basedOn w:val="Standardskrifttypeiafsnit"/>
+    <w:basedOn w:val="DefaultParagraphFont"/>
     <w:uiPriority w:val="99"/>
     <w:semiHidden/>
     <w:unhideWhenUsed/>
@@ -7347,7 +7109,7 @@
       <w:shd w:val="clear" w:color="auto" w:fill="E1DFDD"/>
     </w:rPr>
   </w:style>
-  <w:style w:type="paragraph" w:styleId="Listeafsnit">
+  <w:style w:type="paragraph" w:styleId="ListParagraph">
     <w:name w:val="List Paragraph"/>
     <w:basedOn w:val="Normal"/>
     <w:uiPriority w:val="34"/>
@@ -7358,10 +7120,10 @@
       <w:contextualSpacing/>
     </w:pPr>
   </w:style>
-  <w:style w:type="paragraph" w:styleId="Sidehoved">
+  <w:style w:type="paragraph" w:styleId="Header">
     <w:name w:val="header"/>
     <w:basedOn w:val="Normal"/>
-    <w:link w:val="SidehovedTegn"/>
+    <w:link w:val="HeaderChar"/>
     <w:uiPriority w:val="99"/>
     <w:unhideWhenUsed/>
     <w:rsid w:val="00647021"/>
@@ -7372,17 +7134,17 @@
       </w:tabs>
     </w:pPr>
   </w:style>
-  <w:style w:type="character" w:customStyle="1" w:styleId="SidehovedTegn">
-    <w:name w:val="Sidehoved Tegn"/>
-    <w:basedOn w:val="Standardskrifttypeiafsnit"/>
-    <w:link w:val="Sidehoved"/>
+  <w:style w:type="character" w:customStyle="1" w:styleId="HeaderChar">
+    <w:name w:val="Header Char"/>
+    <w:basedOn w:val="DefaultParagraphFont"/>
+    <w:link w:val="Header"/>
     <w:uiPriority w:val="99"/>
     <w:rsid w:val="00647021"/>
   </w:style>
-  <w:style w:type="paragraph" w:styleId="Sidefod">
+  <w:style w:type="paragraph" w:styleId="Footer">
     <w:name w:val="footer"/>
     <w:basedOn w:val="Normal"/>
-    <w:link w:val="SidefodTegn"/>
+    <w:link w:val="FooterChar"/>
     <w:uiPriority w:val="99"/>
     <w:unhideWhenUsed/>
     <w:rsid w:val="00647021"/>
@@ -7393,10 +7155,10 @@
       </w:tabs>
     </w:pPr>
   </w:style>
-  <w:style w:type="character" w:customStyle="1" w:styleId="SidefodTegn">
-    <w:name w:val="Sidefod Tegn"/>
-    <w:basedOn w:val="Standardskrifttypeiafsnit"/>
-    <w:link w:val="Sidefod"/>
+  <w:style w:type="character" w:customStyle="1" w:styleId="FooterChar">
+    <w:name w:val="Footer Char"/>
+    <w:basedOn w:val="DefaultParagraphFont"/>
+    <w:link w:val="Footer"/>
     <w:uiPriority w:val="99"/>
     <w:rsid w:val="00647021"/>
   </w:style>

</xml_diff>

<commit_message>
Fix for tables, it finally works!
</commit_message>
<xml_diff>
--- a/Api/HC Andersen Flyttefirma Template.docx
+++ b/Api/HC Andersen Flyttefirma Template.docx
@@ -1,6 +1,6 @@
 
 <file path=word/document.xml><?xml version="1.0" encoding="utf-8"?>
-<w:document xmlns:wpc="http://schemas.microsoft.com/office/word/2010/wordprocessingCanvas" xmlns:cx="http://schemas.microsoft.com/office/drawing/2014/chartex" xmlns:cx1="http://schemas.microsoft.com/office/drawing/2015/9/8/chartex" xmlns:cx2="http://schemas.microsoft.com/office/drawing/2015/10/21/chartex" xmlns:cx3="http://schemas.microsoft.com/office/drawing/2016/5/9/chartex" xmlns:cx4="http://schemas.microsoft.com/office/drawing/2016/5/10/chartex" xmlns:cx5="http://schemas.microsoft.com/office/drawing/2016/5/11/chartex" xmlns:cx6="http://schemas.microsoft.com/office/drawing/2016/5/12/chartex" xmlns:cx7="http://schemas.microsoft.com/office/drawing/2016/5/13/chartex" xmlns:cx8="http://schemas.microsoft.com/office/drawing/2016/5/14/chartex" xmlns:mc="http://schemas.openxmlformats.org/markup-compatibility/2006" xmlns:aink="http://schemas.microsoft.com/office/drawing/2016/ink" xmlns:am3d="http://schemas.microsoft.com/office/drawing/2017/model3d" xmlns:o="urn:schemas-microsoft-com:office:office" xmlns:oel="http://schemas.microsoft.com/office/2019/extlst" xmlns:r="http://schemas.openxmlformats.org/officeDocument/2006/relationships" xmlns:m="http://schemas.openxmlformats.org/officeDocument/2006/math" xmlns:v="urn:schemas-microsoft-com:vml" xmlns:wp14="http://schemas.microsoft.com/office/word/2010/wordprocessingDrawing" xmlns:wp="http://schemas.openxmlformats.org/drawingml/2006/wordprocessingDrawing" xmlns:w10="urn:schemas-microsoft-com:office:word" xmlns:w="http://schemas.openxmlformats.org/wordprocessingml/2006/main" xmlns:w14="http://schemas.microsoft.com/office/word/2010/wordml" xmlns:w15="http://schemas.microsoft.com/office/word/2012/wordml" xmlns:w16cex="http://schemas.microsoft.com/office/word/2018/wordml/cex" xmlns:w16cid="http://schemas.microsoft.com/office/word/2016/wordml/cid" xmlns:w16="http://schemas.microsoft.com/office/word/2018/wordml" xmlns:w16du="http://schemas.microsoft.com/office/word/2023/wordml/word16du" xmlns:w16sdtdh="http://schemas.microsoft.com/office/word/2020/wordml/sdtdatahash" xmlns:w16se="http://schemas.microsoft.com/office/word/2015/wordml/symex" xmlns:wpg="http://schemas.microsoft.com/office/word/2010/wordprocessingGroup" xmlns:wpi="http://schemas.microsoft.com/office/word/2010/wordprocessingInk" xmlns:wne="http://schemas.microsoft.com/office/word/2006/wordml" xmlns:wps="http://schemas.microsoft.com/office/word/2010/wordprocessingShape" mc:Ignorable="w14 w15 w16se w16cid w16 w16cex w16sdtdh w16du wp14">
+<w:document xmlns:wpc="http://schemas.microsoft.com/office/word/2010/wordprocessingCanvas" xmlns:cx="http://schemas.microsoft.com/office/drawing/2014/chartex" xmlns:cx1="http://schemas.microsoft.com/office/drawing/2015/9/8/chartex" xmlns:cx2="http://schemas.microsoft.com/office/drawing/2015/10/21/chartex" xmlns:cx3="http://schemas.microsoft.com/office/drawing/2016/5/9/chartex" xmlns:cx4="http://schemas.microsoft.com/office/drawing/2016/5/10/chartex" xmlns:cx5="http://schemas.microsoft.com/office/drawing/2016/5/11/chartex" xmlns:cx6="http://schemas.microsoft.com/office/drawing/2016/5/12/chartex" xmlns:cx7="http://schemas.microsoft.com/office/drawing/2016/5/13/chartex" xmlns:cx8="http://schemas.microsoft.com/office/drawing/2016/5/14/chartex" xmlns:mc="http://schemas.openxmlformats.org/markup-compatibility/2006" xmlns:aink="http://schemas.microsoft.com/office/drawing/2016/ink" xmlns:am3d="http://schemas.microsoft.com/office/drawing/2017/model3d" xmlns:o="urn:schemas-microsoft-com:office:office" xmlns:oel="http://schemas.microsoft.com/office/2019/extlst" xmlns:r="http://schemas.openxmlformats.org/officeDocument/2006/relationships" xmlns:m="http://schemas.openxmlformats.org/officeDocument/2006/math" xmlns:v="urn:schemas-microsoft-com:vml" xmlns:wp14="http://schemas.microsoft.com/office/word/2010/wordprocessingDrawing" xmlns:wp="http://schemas.openxmlformats.org/drawingml/2006/wordprocessingDrawing" xmlns:w10="urn:schemas-microsoft-com:office:word" xmlns:w="http://schemas.openxmlformats.org/wordprocessingml/2006/main" xmlns:w14="http://schemas.microsoft.com/office/word/2010/wordml" xmlns:w15="http://schemas.microsoft.com/office/word/2012/wordml" xmlns:w16cex="http://schemas.microsoft.com/office/word/2018/wordml/cex" xmlns:w16cid="http://schemas.microsoft.com/office/word/2016/wordml/cid" xmlns:w16="http://schemas.microsoft.com/office/word/2018/wordml" xmlns:w16du="http://schemas.microsoft.com/office/word/2023/wordml/word16du" xmlns:w16sdtdh="http://schemas.microsoft.com/office/word/2020/wordml/sdtdatahash" xmlns:w16sdtfl="http://schemas.microsoft.com/office/word/2024/wordml/sdtformatlock" xmlns:w16se="http://schemas.microsoft.com/office/word/2015/wordml/symex" xmlns:wpg="http://schemas.microsoft.com/office/word/2010/wordprocessingGroup" xmlns:wpi="http://schemas.microsoft.com/office/word/2010/wordprocessingInk" xmlns:wne="http://schemas.microsoft.com/office/word/2006/wordml" xmlns:wps="http://schemas.microsoft.com/office/word/2010/wordprocessingShape" mc:Ignorable="w14 w15 w16se w16cid w16 w16cex w16sdtdh w16sdtfl w16du wp14">
   <w:body>
     <w:p>
       <w:pPr>
@@ -166,6 +166,14 @@
           <w:szCs w:val="23"/>
         </w:rPr>
         <w:tab/>
+      </w:r>
+      <w:proofErr w:type="gramStart"/>
+      <w:r>
+        <w:rPr>
+          <w:color w:val="000000"/>
+          <w:sz w:val="23"/>
+          <w:szCs w:val="23"/>
+        </w:rPr>
         <w:t>Kundenummer:</w:t>
       </w:r>
       <w:r>
@@ -182,7 +190,16 @@
           <w:sz w:val="23"/>
           <w:szCs w:val="23"/>
         </w:rPr>
-        <w:t>{{Customer</w:t>
+        <w:t>{{</w:t>
+      </w:r>
+      <w:proofErr w:type="gramEnd"/>
+      <w:r>
+        <w:rPr>
+          <w:color w:val="000000"/>
+          <w:sz w:val="23"/>
+          <w:szCs w:val="23"/>
+        </w:rPr>
+        <w:t>Customer</w:t>
       </w:r>
       <w:r>
         <w:rPr>
@@ -229,6 +246,14 @@
           <w:szCs w:val="23"/>
         </w:rPr>
         <w:tab/>
+      </w:r>
+      <w:proofErr w:type="gramStart"/>
+      <w:r>
+        <w:rPr>
+          <w:color w:val="000000"/>
+          <w:sz w:val="23"/>
+          <w:szCs w:val="23"/>
+        </w:rPr>
         <w:t>Ordrenummer:</w:t>
       </w:r>
       <w:r>
@@ -245,7 +270,16 @@
           <w:sz w:val="23"/>
           <w:szCs w:val="23"/>
         </w:rPr>
-        <w:t>{{Order</w:t>
+        <w:t>{{</w:t>
+      </w:r>
+      <w:proofErr w:type="gramEnd"/>
+      <w:r>
+        <w:rPr>
+          <w:color w:val="000000"/>
+          <w:sz w:val="23"/>
+          <w:szCs w:val="23"/>
+        </w:rPr>
+        <w:t>Order</w:t>
       </w:r>
       <w:r>
         <w:rPr>
@@ -292,6 +326,14 @@
           <w:szCs w:val="23"/>
         </w:rPr>
         <w:tab/>
+      </w:r>
+      <w:proofErr w:type="gramStart"/>
+      <w:r>
+        <w:rPr>
+          <w:color w:val="000000"/>
+          <w:sz w:val="23"/>
+          <w:szCs w:val="23"/>
+        </w:rPr>
         <w:t>Dato:</w:t>
       </w:r>
       <w:r>
@@ -308,7 +350,16 @@
           <w:sz w:val="23"/>
           <w:szCs w:val="23"/>
         </w:rPr>
-        <w:t>{{Current</w:t>
+        <w:t>{{</w:t>
+      </w:r>
+      <w:proofErr w:type="gramEnd"/>
+      <w:r>
+        <w:rPr>
+          <w:color w:val="000000"/>
+          <w:sz w:val="23"/>
+          <w:szCs w:val="23"/>
+        </w:rPr>
+        <w:t>Current</w:t>
       </w:r>
       <w:r>
         <w:rPr>
@@ -330,7 +381,7 @@
     <w:p/>
     <w:p>
       <w:pPr>
-        <w:pStyle w:val="Heading1"/>
+        <w:pStyle w:val="Overskrift1"/>
         <w:spacing w:before="208"/>
       </w:pPr>
       <w:r>
@@ -577,7 +628,7 @@
     </w:p>
     <w:p>
       <w:pPr>
-        <w:pStyle w:val="Heading4"/>
+        <w:pStyle w:val="Overskrift4"/>
         <w:ind w:left="500"/>
       </w:pPr>
       <w:r>
@@ -683,6 +734,7 @@
           <w:color w:val="000000"/>
         </w:rPr>
       </w:pPr>
+      <w:proofErr w:type="gramStart"/>
       <w:r>
         <w:rPr>
           <w:b/>
@@ -698,7 +750,16 @@
           <w:sz w:val="23"/>
           <w:szCs w:val="23"/>
         </w:rPr>
-        <w:t>{{Square</w:t>
+        <w:t>{{</w:t>
+      </w:r>
+      <w:proofErr w:type="gramEnd"/>
+      <w:r>
+        <w:rPr>
+          <w:color w:val="000000"/>
+          <w:sz w:val="23"/>
+          <w:szCs w:val="23"/>
+        </w:rPr>
+        <w:t>Square</w:t>
       </w:r>
       <w:r>
         <w:rPr>
@@ -742,7 +803,7 @@
     </w:p>
     <w:p>
       <w:pPr>
-        <w:pStyle w:val="Heading6"/>
+        <w:pStyle w:val="Overskrift6"/>
         <w:numPr>
           <w:ilvl w:val="0"/>
           <w:numId w:val="1"/>
@@ -815,6 +876,7 @@
         </w:rPr>
         <w:tab/>
       </w:r>
+      <w:proofErr w:type="gramStart"/>
       <w:r>
         <w:rPr>
           <w:b/>
@@ -830,7 +892,16 @@
           <w:sz w:val="23"/>
           <w:szCs w:val="23"/>
         </w:rPr>
-        <w:t>{{Time</w:t>
+        <w:t>{{</w:t>
+      </w:r>
+      <w:proofErr w:type="gramEnd"/>
+      <w:r>
+        <w:rPr>
+          <w:color w:val="000000"/>
+          <w:sz w:val="23"/>
+          <w:szCs w:val="23"/>
+        </w:rPr>
+        <w:t>Time</w:t>
       </w:r>
       <w:r>
         <w:rPr>
@@ -937,19 +1008,37 @@
           <w:sz w:val="23"/>
           <w:szCs w:val="23"/>
         </w:rPr>
-        <w:t>Arbejdsadresse forskellig fra faktureringsadresse/Køreplan:</w:t>
-      </w:r>
-      <w:r>
-        <w:rPr>
-          <w:sz w:val="23"/>
-          <w:szCs w:val="23"/>
-        </w:rPr>
-        <w:t>{% for address in Second_Adresses %}</w:t>
-      </w:r>
-    </w:p>
-    <w:p>
-      <w:pPr>
-        <w:pStyle w:val="ListParagraph"/>
+        <w:t>Arbejdsadresse forskellig fra faktureringsadresse/</w:t>
+      </w:r>
+      <w:proofErr w:type="gramStart"/>
+      <w:r>
+        <w:rPr>
+          <w:b/>
+          <w:color w:val="000000"/>
+          <w:sz w:val="23"/>
+          <w:szCs w:val="23"/>
+        </w:rPr>
+        <w:t>Køreplan:</w:t>
+      </w:r>
+      <w:r>
+        <w:rPr>
+          <w:sz w:val="23"/>
+          <w:szCs w:val="23"/>
+        </w:rPr>
+        <w:t>{</w:t>
+      </w:r>
+      <w:proofErr w:type="gramEnd"/>
+      <w:r>
+        <w:rPr>
+          <w:sz w:val="23"/>
+          <w:szCs w:val="23"/>
+        </w:rPr>
+        <w:t>% for address in Second_Adresses %}</w:t>
+      </w:r>
+    </w:p>
+    <w:p>
+      <w:pPr>
+        <w:pStyle w:val="Listeafsnit"/>
         <w:numPr>
           <w:ilvl w:val="0"/>
           <w:numId w:val="8"/>
@@ -972,6 +1061,7 @@
           <w:szCs w:val="23"/>
         </w:rPr>
       </w:pPr>
+      <w:proofErr w:type="gramStart"/>
       <w:r>
         <w:rPr>
           <w:bCs/>
@@ -1006,7 +1096,17 @@
           <w:sz w:val="23"/>
           <w:szCs w:val="23"/>
         </w:rPr>
-        <w:t xml:space="preserve"> {% endfor %}</w:t>
+        <w:t xml:space="preserve"> {%</w:t>
+      </w:r>
+      <w:proofErr w:type="gramEnd"/>
+      <w:r>
+        <w:rPr>
+          <w:bCs/>
+          <w:color w:val="000000"/>
+          <w:sz w:val="23"/>
+          <w:szCs w:val="23"/>
+        </w:rPr>
+        <w:t xml:space="preserve"> endfor %}</w:t>
       </w:r>
     </w:p>
     <w:p>
@@ -1035,6 +1135,7 @@
           <w:szCs w:val="23"/>
         </w:rPr>
       </w:pPr>
+      <w:proofErr w:type="gramStart"/>
       <w:r>
         <w:rPr>
           <w:sz w:val="23"/>
@@ -1048,8 +1149,17 @@
           <w:sz w:val="23"/>
           <w:szCs w:val="23"/>
         </w:rPr>
-        <w:t xml:space="preserve">{% for comment in </w:t>
-      </w:r>
+        <w:t>{</w:t>
+      </w:r>
+      <w:proofErr w:type="gramEnd"/>
+      <w:r>
+        <w:rPr>
+          <w:sz w:val="23"/>
+          <w:szCs w:val="23"/>
+        </w:rPr>
+        <w:t xml:space="preserve">% for comment in </w:t>
+      </w:r>
+      <w:proofErr w:type="gramStart"/>
       <w:r>
         <w:rPr>
           <w:sz w:val="23"/>
@@ -1064,10 +1174,11 @@
         </w:rPr>
         <w:t>omments %}</w:t>
       </w:r>
-    </w:p>
-    <w:p>
-      <w:pPr>
-        <w:pStyle w:val="ListParagraph"/>
+      <w:proofErr w:type="gramEnd"/>
+    </w:p>
+    <w:p>
+      <w:pPr>
+        <w:pStyle w:val="Listeafsnit"/>
         <w:numPr>
           <w:ilvl w:val="0"/>
           <w:numId w:val="7"/>
@@ -1091,6 +1202,7 @@
           <w:szCs w:val="23"/>
         </w:rPr>
       </w:pPr>
+      <w:proofErr w:type="gramStart"/>
       <w:r>
         <w:rPr>
           <w:sz w:val="23"/>
@@ -1098,6 +1210,7 @@
         </w:rPr>
         <w:t>{{comment}} {%</w:t>
       </w:r>
+      <w:proofErr w:type="gramEnd"/>
       <w:r>
         <w:rPr>
           <w:sz w:val="23"/>
@@ -1210,7 +1323,7 @@
     </w:p>
     <w:p>
       <w:pPr>
-        <w:pStyle w:val="Heading4"/>
+        <w:pStyle w:val="Overskrift4"/>
         <w:spacing w:before="91"/>
       </w:pPr>
       <w:r>
@@ -1242,7 +1355,7 @@
     </w:p>
     <w:p>
       <w:pPr>
-        <w:pStyle w:val="Heading3"/>
+        <w:pStyle w:val="Overskrift3"/>
         <w:spacing w:before="124"/>
         <w:ind w:firstLine="495"/>
         <w:rPr>
@@ -1392,7 +1505,7 @@
     </w:p>
     <w:p>
       <w:pPr>
-        <w:pStyle w:val="Heading3"/>
+        <w:pStyle w:val="Overskrift3"/>
         <w:ind w:firstLine="495"/>
         <w:rPr>
           <w:color w:val="8C1F1C"/>
@@ -1652,8 +1765,9 @@
           <w:sz w:val="25"/>
           <w:szCs w:val="25"/>
         </w:rPr>
-        <w:t>{{Customer</w:t>
-      </w:r>
+        <w:t>{{</w:t>
+      </w:r>
+      <w:proofErr w:type="gramStart"/>
       <w:r>
         <w:rPr>
           <w:b/>
@@ -1662,7 +1776,7 @@
           <w:sz w:val="25"/>
           <w:szCs w:val="25"/>
         </w:rPr>
-        <w:t>_</w:t>
+        <w:t>Customer</w:t>
       </w:r>
       <w:r>
         <w:rPr>
@@ -1672,8 +1786,19 @@
           <w:sz w:val="25"/>
           <w:szCs w:val="25"/>
         </w:rPr>
+        <w:t>_</w:t>
+      </w:r>
+      <w:r>
+        <w:rPr>
+          <w:b/>
+          <w:i/>
+          <w:color w:val="705B48"/>
+          <w:sz w:val="25"/>
+          <w:szCs w:val="25"/>
+        </w:rPr>
         <w:t>Phone}}</w:t>
       </w:r>
+      <w:proofErr w:type="gramEnd"/>
     </w:p>
     <w:p>
       <w:pPr>
@@ -1751,7 +1876,7 @@
     </w:p>
     <w:p>
       <w:pPr>
-        <w:pStyle w:val="Heading1"/>
+        <w:pStyle w:val="Overskrift1"/>
         <w:ind w:left="507"/>
       </w:pPr>
       <w:r>
@@ -1845,7 +1970,7 @@
               </wp:anchor>
             </w:drawing>
           </mc:Choice>
-          <mc:Fallback xmlns:cr="http://schemas.microsoft.com/office/comments/2020/reactions" xmlns="http://schemas.microsoft.com/office/tasks/2019/documenttasks" xmlns:dgm="http://schemas.openxmlformats.org/drawingml/2006/diagram" xmlns:lc="http://schemas.openxmlformats.org/drawingml/2006/lockedCanvas" xmlns:c="http://schemas.openxmlformats.org/drawingml/2006/chart" xmlns:pic="http://schemas.openxmlformats.org/drawingml/2006/picture" xmlns:a="http://schemas.openxmlformats.org/drawingml/2006/main" xmlns:sl="http://schemas.openxmlformats.org/schemaLibrary/2006/main">
+          <mc:Fallback xmlns:sl="http://schemas.openxmlformats.org/schemaLibrary/2006/main" xmlns:a="http://schemas.openxmlformats.org/drawingml/2006/main" xmlns:pic="http://schemas.openxmlformats.org/drawingml/2006/picture" xmlns:c="http://schemas.openxmlformats.org/drawingml/2006/chart" xmlns:lc="http://schemas.openxmlformats.org/drawingml/2006/lockedCanvas" xmlns:dgm="http://schemas.openxmlformats.org/drawingml/2006/diagram" xmlns="http://schemas.microsoft.com/office/tasks/2019/documenttasks" xmlns:cr="http://schemas.microsoft.com/office/comments/2020/reactions">
             <w:drawing>
               <wp:anchor allowOverlap="1" behindDoc="0" distB="0" distT="0" distL="0" distR="0" hidden="0" layoutInCell="1" locked="0" relativeHeight="0" simplePos="0">
                 <wp:simplePos x="0" y="0"/>
@@ -2074,7 +2199,7 @@
     </w:p>
     <w:p>
       <w:pPr>
-        <w:pStyle w:val="Heading4"/>
+        <w:pStyle w:val="Overskrift4"/>
         <w:ind w:left="496"/>
       </w:pPr>
       <w:r>
@@ -2158,6 +2283,7 @@
           <w:color w:val="000000"/>
         </w:rPr>
       </w:pPr>
+      <w:proofErr w:type="gramStart"/>
       <w:r>
         <w:rPr>
           <w:b/>
@@ -2173,7 +2299,16 @@
           <w:sz w:val="24"/>
           <w:szCs w:val="24"/>
         </w:rPr>
-        <w:t>{{Reg</w:t>
+        <w:t>{{</w:t>
+      </w:r>
+      <w:proofErr w:type="gramEnd"/>
+      <w:r>
+        <w:rPr>
+          <w:color w:val="000000"/>
+          <w:sz w:val="24"/>
+          <w:szCs w:val="24"/>
+        </w:rPr>
+        <w:t>Reg</w:t>
       </w:r>
       <w:r>
         <w:rPr>
@@ -2214,6 +2349,7 @@
           <w:color w:val="000000"/>
         </w:rPr>
       </w:pPr>
+      <w:proofErr w:type="gramStart"/>
       <w:r>
         <w:rPr>
           <w:b/>
@@ -2229,7 +2365,16 @@
           <w:sz w:val="24"/>
           <w:szCs w:val="24"/>
         </w:rPr>
-        <w:t>{{Account</w:t>
+        <w:t>{{</w:t>
+      </w:r>
+      <w:proofErr w:type="gramEnd"/>
+      <w:r>
+        <w:rPr>
+          <w:color w:val="000000"/>
+          <w:sz w:val="24"/>
+          <w:szCs w:val="24"/>
+        </w:rPr>
+        <w:t>Account</w:t>
       </w:r>
       <w:r>
         <w:rPr>
@@ -2358,7 +2503,7 @@
     </w:p>
     <w:p>
       <w:pPr>
-        <w:pStyle w:val="Heading2"/>
+        <w:pStyle w:val="Overskrift2"/>
         <w:ind w:left="507"/>
       </w:pPr>
       <w:r>
@@ -2452,7 +2597,7 @@
               </wp:anchor>
             </w:drawing>
           </mc:Choice>
-          <mc:Fallback xmlns:cr="http://schemas.microsoft.com/office/comments/2020/reactions" xmlns="http://schemas.microsoft.com/office/tasks/2019/documenttasks" xmlns:dgm="http://schemas.openxmlformats.org/drawingml/2006/diagram" xmlns:lc="http://schemas.openxmlformats.org/drawingml/2006/lockedCanvas" xmlns:c="http://schemas.openxmlformats.org/drawingml/2006/chart" xmlns:pic="http://schemas.openxmlformats.org/drawingml/2006/picture" xmlns:a="http://schemas.openxmlformats.org/drawingml/2006/main" xmlns:sl="http://schemas.openxmlformats.org/schemaLibrary/2006/main">
+          <mc:Fallback xmlns:sl="http://schemas.openxmlformats.org/schemaLibrary/2006/main" xmlns:a="http://schemas.openxmlformats.org/drawingml/2006/main" xmlns:pic="http://schemas.openxmlformats.org/drawingml/2006/picture" xmlns:c="http://schemas.openxmlformats.org/drawingml/2006/chart" xmlns:lc="http://schemas.openxmlformats.org/drawingml/2006/lockedCanvas" xmlns:dgm="http://schemas.openxmlformats.org/drawingml/2006/diagram" xmlns="http://schemas.microsoft.com/office/tasks/2019/documenttasks" xmlns:cr="http://schemas.microsoft.com/office/comments/2020/reactions">
             <w:drawing>
               <wp:anchor allowOverlap="1" behindDoc="0" distB="0" distT="0" distL="0" distR="0" hidden="0" layoutInCell="1" locked="0" relativeHeight="0" simplePos="0">
                 <wp:simplePos x="0" y="0"/>
@@ -2540,7 +2685,7 @@
     </w:p>
     <w:p>
       <w:pPr>
-        <w:pStyle w:val="Heading5"/>
+        <w:pStyle w:val="Overskrift5"/>
         <w:spacing w:before="73"/>
         <w:ind w:left="498"/>
         <w:rPr>
@@ -2655,12 +2800,35 @@
           <w:sz w:val="23"/>
           <w:szCs w:val="23"/>
         </w:rPr>
-        <w:t>{% for image in Images %}</w:t>
-      </w:r>
-    </w:p>
-    <w:p>
-      <w:pPr>
-        <w:pStyle w:val="ListParagraph"/>
+        <w:t xml:space="preserve">{% for image in </w:t>
+      </w:r>
+      <w:proofErr w:type="gramStart"/>
+      <w:r>
+        <w:rPr>
+          <w:sz w:val="23"/>
+          <w:szCs w:val="23"/>
+        </w:rPr>
+        <w:t>Images</w:t>
+      </w:r>
+      <w:r>
+        <w:rPr>
+          <w:sz w:val="23"/>
+          <w:szCs w:val="23"/>
+        </w:rPr>
+        <w:t>1</w:t>
+      </w:r>
+      <w:r>
+        <w:rPr>
+          <w:sz w:val="23"/>
+          <w:szCs w:val="23"/>
+        </w:rPr>
+        <w:t xml:space="preserve"> %}</w:t>
+      </w:r>
+      <w:proofErr w:type="gramEnd"/>
+    </w:p>
+    <w:p>
+      <w:pPr>
+        <w:pStyle w:val="Listeafsnit"/>
         <w:pBdr>
           <w:top w:val="nil"/>
           <w:left w:val="nil"/>
@@ -2681,6 +2849,7 @@
           <w:szCs w:val="23"/>
         </w:rPr>
       </w:pPr>
+      <w:proofErr w:type="gramStart"/>
       <w:r>
         <w:rPr>
           <w:sz w:val="23"/>
@@ -2716,6 +2885,7 @@
         </w:rPr>
         <w:t>{%</w:t>
       </w:r>
+      <w:proofErr w:type="gramEnd"/>
       <w:r>
         <w:rPr>
           <w:sz w:val="23"/>
@@ -2762,7 +2932,7 @@
     </w:p>
     <w:p>
       <w:pPr>
-        <w:pStyle w:val="ListParagraph"/>
+        <w:pStyle w:val="Listeafsnit"/>
         <w:pBdr>
           <w:top w:val="nil"/>
           <w:left w:val="nil"/>
@@ -2987,7 +3157,23 @@
                 <w:bCs/>
                 <w:color w:val="010100"/>
               </w:rPr>
-              <w:t>{%tr for item in itemsTable %}</w:t>
+              <w:t xml:space="preserve">{%tr for </w:t>
+            </w:r>
+            <w:proofErr w:type="gramStart"/>
+            <w:r>
+              <w:rPr>
+                <w:bCs/>
+                <w:color w:val="010100"/>
+              </w:rPr>
+              <w:t>item</w:t>
+            </w:r>
+            <w:proofErr w:type="gramEnd"/>
+            <w:r>
+              <w:rPr>
+                <w:bCs/>
+                <w:color w:val="010100"/>
+              </w:rPr>
+              <w:t xml:space="preserve"> in itemsTable %}</w:t>
             </w:r>
           </w:p>
         </w:tc>
@@ -3027,6 +3213,7 @@
               </w:rPr>
               <w:t>{{</w:t>
             </w:r>
+            <w:proofErr w:type="gramStart"/>
             <w:r>
               <w:rPr>
                 <w:b/>
@@ -3048,6 +3235,7 @@
               </w:rPr>
               <w:t>type</w:t>
             </w:r>
+            <w:proofErr w:type="gramEnd"/>
             <w:r>
               <w:rPr>
                 <w:b/>
@@ -3089,6 +3277,7 @@
               </w:rPr>
               <w:t>{{</w:t>
             </w:r>
+            <w:proofErr w:type="gramStart"/>
             <w:r>
               <w:rPr>
                 <w:bCs/>
@@ -3110,6 +3299,7 @@
               </w:rPr>
               <w:t>units</w:t>
             </w:r>
+            <w:proofErr w:type="gramEnd"/>
             <w:r>
               <w:rPr>
                 <w:bCs/>
@@ -3151,6 +3341,7 @@
               </w:rPr>
               <w:t>{{</w:t>
             </w:r>
+            <w:proofErr w:type="gramStart"/>
             <w:r>
               <w:rPr>
                 <w:bCs/>
@@ -3172,6 +3363,7 @@
               </w:rPr>
               <w:t>priceUnit</w:t>
             </w:r>
+            <w:proofErr w:type="gramEnd"/>
             <w:r>
               <w:rPr>
                 <w:bCs/>
@@ -3213,6 +3405,7 @@
               </w:rPr>
               <w:t>{{</w:t>
             </w:r>
+            <w:proofErr w:type="gramStart"/>
             <w:r>
               <w:rPr>
                 <w:bCs/>
@@ -3225,7 +3418,15 @@
                 <w:bCs/>
                 <w:color w:val="010100"/>
               </w:rPr>
-              <w:t>.priceTotal}}</w:t>
+              <w:t>.priceTotal</w:t>
+            </w:r>
+            <w:proofErr w:type="gramEnd"/>
+            <w:r>
+              <w:rPr>
+                <w:bCs/>
+                <w:color w:val="010100"/>
+              </w:rPr>
+              <w:t>}}</w:t>
             </w:r>
           </w:p>
         </w:tc>
@@ -3289,10 +3490,11 @@
     </w:p>
     <w:p>
       <w:pPr>
-        <w:pStyle w:val="Heading4"/>
+        <w:pStyle w:val="Overskrift4"/>
         <w:spacing w:before="91"/>
         <w:ind w:left="299"/>
       </w:pPr>
+      <w:proofErr w:type="gramStart"/>
       <w:r>
         <w:rPr>
           <w:color w:val="8C1F1C"/>
@@ -3303,12 +3505,19 @@
         <w:rPr>
           <w:color w:val="8C1F1C"/>
         </w:rPr>
-        <w:t xml:space="preserve"> {% for detail in Details %}</w:t>
-      </w:r>
-    </w:p>
-    <w:p>
-      <w:pPr>
-        <w:pStyle w:val="ListParagraph"/>
+        <w:t xml:space="preserve"> {</w:t>
+      </w:r>
+      <w:proofErr w:type="gramEnd"/>
+      <w:r>
+        <w:rPr>
+          <w:color w:val="8C1F1C"/>
+        </w:rPr>
+        <w:t>% for detail in Details %}</w:t>
+      </w:r>
+    </w:p>
+    <w:p>
+      <w:pPr>
+        <w:pStyle w:val="Listeafsnit"/>
         <w:numPr>
           <w:ilvl w:val="0"/>
           <w:numId w:val="9"/>
@@ -3329,6 +3538,7 @@
           <w:color w:val="010100"/>
         </w:rPr>
       </w:pPr>
+      <w:proofErr w:type="gramStart"/>
       <w:r>
         <w:rPr>
           <w:b/>
@@ -3355,7 +3565,15 @@
           <w:b/>
           <w:color w:val="010100"/>
         </w:rPr>
-        <w:t xml:space="preserve"> {% endfor %}</w:t>
+        <w:t xml:space="preserve"> {%</w:t>
+      </w:r>
+      <w:proofErr w:type="gramEnd"/>
+      <w:r>
+        <w:rPr>
+          <w:b/>
+          <w:color w:val="010100"/>
+        </w:rPr>
+        <w:t xml:space="preserve"> endfor %}</w:t>
       </w:r>
     </w:p>
     <w:p>
@@ -3395,7 +3613,7 @@
     </w:p>
     <w:p>
       <w:pPr>
-        <w:pStyle w:val="Heading4"/>
+        <w:pStyle w:val="Overskrift4"/>
         <w:ind w:left="756"/>
       </w:pPr>
       <w:r>
@@ -3815,7 +4033,7 @@
     </w:p>
     <w:p>
       <w:pPr>
-        <w:pStyle w:val="Heading2"/>
+        <w:pStyle w:val="Overskrift2"/>
         <w:spacing w:before="370"/>
         <w:ind w:left="0" w:firstLine="469"/>
       </w:pPr>
@@ -5013,7 +5231,7 @@
 </file>
 
 <file path=word/endnotes.xml><?xml version="1.0" encoding="utf-8"?>
-<w:endnotes xmlns:wpc="http://schemas.microsoft.com/office/word/2010/wordprocessingCanvas" xmlns:cx="http://schemas.microsoft.com/office/drawing/2014/chartex" xmlns:cx1="http://schemas.microsoft.com/office/drawing/2015/9/8/chartex" xmlns:cx2="http://schemas.microsoft.com/office/drawing/2015/10/21/chartex" xmlns:cx3="http://schemas.microsoft.com/office/drawing/2016/5/9/chartex" xmlns:cx4="http://schemas.microsoft.com/office/drawing/2016/5/10/chartex" xmlns:cx5="http://schemas.microsoft.com/office/drawing/2016/5/11/chartex" xmlns:cx6="http://schemas.microsoft.com/office/drawing/2016/5/12/chartex" xmlns:cx7="http://schemas.microsoft.com/office/drawing/2016/5/13/chartex" xmlns:cx8="http://schemas.microsoft.com/office/drawing/2016/5/14/chartex" xmlns:mc="http://schemas.openxmlformats.org/markup-compatibility/2006" xmlns:aink="http://schemas.microsoft.com/office/drawing/2016/ink" xmlns:am3d="http://schemas.microsoft.com/office/drawing/2017/model3d" xmlns:o="urn:schemas-microsoft-com:office:office" xmlns:oel="http://schemas.microsoft.com/office/2019/extlst" xmlns:r="http://schemas.openxmlformats.org/officeDocument/2006/relationships" xmlns:m="http://schemas.openxmlformats.org/officeDocument/2006/math" xmlns:v="urn:schemas-microsoft-com:vml" xmlns:wp14="http://schemas.microsoft.com/office/word/2010/wordprocessingDrawing" xmlns:wp="http://schemas.openxmlformats.org/drawingml/2006/wordprocessingDrawing" xmlns:w10="urn:schemas-microsoft-com:office:word" xmlns:w="http://schemas.openxmlformats.org/wordprocessingml/2006/main" xmlns:w14="http://schemas.microsoft.com/office/word/2010/wordml" xmlns:w15="http://schemas.microsoft.com/office/word/2012/wordml" xmlns:w16cex="http://schemas.microsoft.com/office/word/2018/wordml/cex" xmlns:w16cid="http://schemas.microsoft.com/office/word/2016/wordml/cid" xmlns:w16="http://schemas.microsoft.com/office/word/2018/wordml" xmlns:w16du="http://schemas.microsoft.com/office/word/2023/wordml/word16du" xmlns:w16sdtdh="http://schemas.microsoft.com/office/word/2020/wordml/sdtdatahash" xmlns:w16se="http://schemas.microsoft.com/office/word/2015/wordml/symex" xmlns:wpg="http://schemas.microsoft.com/office/word/2010/wordprocessingGroup" xmlns:wpi="http://schemas.microsoft.com/office/word/2010/wordprocessingInk" xmlns:wne="http://schemas.microsoft.com/office/word/2006/wordml" xmlns:wps="http://schemas.microsoft.com/office/word/2010/wordprocessingShape" mc:Ignorable="w14 w15 w16se w16cid w16 w16cex w16sdtdh w16du wp14">
+<w:endnotes xmlns:wpc="http://schemas.microsoft.com/office/word/2010/wordprocessingCanvas" xmlns:cx="http://schemas.microsoft.com/office/drawing/2014/chartex" xmlns:cx1="http://schemas.microsoft.com/office/drawing/2015/9/8/chartex" xmlns:cx2="http://schemas.microsoft.com/office/drawing/2015/10/21/chartex" xmlns:cx3="http://schemas.microsoft.com/office/drawing/2016/5/9/chartex" xmlns:cx4="http://schemas.microsoft.com/office/drawing/2016/5/10/chartex" xmlns:cx5="http://schemas.microsoft.com/office/drawing/2016/5/11/chartex" xmlns:cx6="http://schemas.microsoft.com/office/drawing/2016/5/12/chartex" xmlns:cx7="http://schemas.microsoft.com/office/drawing/2016/5/13/chartex" xmlns:cx8="http://schemas.microsoft.com/office/drawing/2016/5/14/chartex" xmlns:mc="http://schemas.openxmlformats.org/markup-compatibility/2006" xmlns:aink="http://schemas.microsoft.com/office/drawing/2016/ink" xmlns:am3d="http://schemas.microsoft.com/office/drawing/2017/model3d" xmlns:o="urn:schemas-microsoft-com:office:office" xmlns:oel="http://schemas.microsoft.com/office/2019/extlst" xmlns:r="http://schemas.openxmlformats.org/officeDocument/2006/relationships" xmlns:m="http://schemas.openxmlformats.org/officeDocument/2006/math" xmlns:v="urn:schemas-microsoft-com:vml" xmlns:wp14="http://schemas.microsoft.com/office/word/2010/wordprocessingDrawing" xmlns:wp="http://schemas.openxmlformats.org/drawingml/2006/wordprocessingDrawing" xmlns:w10="urn:schemas-microsoft-com:office:word" xmlns:w="http://schemas.openxmlformats.org/wordprocessingml/2006/main" xmlns:w14="http://schemas.microsoft.com/office/word/2010/wordml" xmlns:w15="http://schemas.microsoft.com/office/word/2012/wordml" xmlns:w16cex="http://schemas.microsoft.com/office/word/2018/wordml/cex" xmlns:w16cid="http://schemas.microsoft.com/office/word/2016/wordml/cid" xmlns:w16="http://schemas.microsoft.com/office/word/2018/wordml" xmlns:w16du="http://schemas.microsoft.com/office/word/2023/wordml/word16du" xmlns:w16sdtdh="http://schemas.microsoft.com/office/word/2020/wordml/sdtdatahash" xmlns:w16sdtfl="http://schemas.microsoft.com/office/word/2024/wordml/sdtformatlock" xmlns:w16se="http://schemas.microsoft.com/office/word/2015/wordml/symex" xmlns:wpg="http://schemas.microsoft.com/office/word/2010/wordprocessingGroup" xmlns:wpi="http://schemas.microsoft.com/office/word/2010/wordprocessingInk" xmlns:wne="http://schemas.microsoft.com/office/word/2006/wordml" xmlns:wps="http://schemas.microsoft.com/office/word/2010/wordprocessingShape" mc:Ignorable="w14 w15 w16se w16cid w16 w16cex w16sdtdh w16sdtfl w16du wp14">
   <w:endnote w:type="separator" w:id="-1">
     <w:p>
       <w:r>
@@ -5032,7 +5250,7 @@
 </file>
 
 <file path=word/footer1.xml><?xml version="1.0" encoding="utf-8"?>
-<w:ftr xmlns:wpc="http://schemas.microsoft.com/office/word/2010/wordprocessingCanvas" xmlns:cx="http://schemas.microsoft.com/office/drawing/2014/chartex" xmlns:cx1="http://schemas.microsoft.com/office/drawing/2015/9/8/chartex" xmlns:cx2="http://schemas.microsoft.com/office/drawing/2015/10/21/chartex" xmlns:cx3="http://schemas.microsoft.com/office/drawing/2016/5/9/chartex" xmlns:cx4="http://schemas.microsoft.com/office/drawing/2016/5/10/chartex" xmlns:cx5="http://schemas.microsoft.com/office/drawing/2016/5/11/chartex" xmlns:cx6="http://schemas.microsoft.com/office/drawing/2016/5/12/chartex" xmlns:cx7="http://schemas.microsoft.com/office/drawing/2016/5/13/chartex" xmlns:cx8="http://schemas.microsoft.com/office/drawing/2016/5/14/chartex" xmlns:mc="http://schemas.openxmlformats.org/markup-compatibility/2006" xmlns:aink="http://schemas.microsoft.com/office/drawing/2016/ink" xmlns:am3d="http://schemas.microsoft.com/office/drawing/2017/model3d" xmlns:o="urn:schemas-microsoft-com:office:office" xmlns:oel="http://schemas.microsoft.com/office/2019/extlst" xmlns:r="http://schemas.openxmlformats.org/officeDocument/2006/relationships" xmlns:m="http://schemas.openxmlformats.org/officeDocument/2006/math" xmlns:v="urn:schemas-microsoft-com:vml" xmlns:wp14="http://schemas.microsoft.com/office/word/2010/wordprocessingDrawing" xmlns:wp="http://schemas.openxmlformats.org/drawingml/2006/wordprocessingDrawing" xmlns:w10="urn:schemas-microsoft-com:office:word" xmlns:w="http://schemas.openxmlformats.org/wordprocessingml/2006/main" xmlns:w14="http://schemas.microsoft.com/office/word/2010/wordml" xmlns:w15="http://schemas.microsoft.com/office/word/2012/wordml" xmlns:w16cex="http://schemas.microsoft.com/office/word/2018/wordml/cex" xmlns:w16cid="http://schemas.microsoft.com/office/word/2016/wordml/cid" xmlns:w16="http://schemas.microsoft.com/office/word/2018/wordml" xmlns:w16du="http://schemas.microsoft.com/office/word/2023/wordml/word16du" xmlns:w16sdtdh="http://schemas.microsoft.com/office/word/2020/wordml/sdtdatahash" xmlns:w16se="http://schemas.microsoft.com/office/word/2015/wordml/symex" xmlns:wpg="http://schemas.microsoft.com/office/word/2010/wordprocessingGroup" xmlns:wpi="http://schemas.microsoft.com/office/word/2010/wordprocessingInk" xmlns:wne="http://schemas.microsoft.com/office/word/2006/wordml" xmlns:wps="http://schemas.microsoft.com/office/word/2010/wordprocessingShape" mc:Ignorable="w14 w15 w16se w16cid w16 w16cex w16sdtdh w16du wp14">
+<w:ftr xmlns:wpc="http://schemas.microsoft.com/office/word/2010/wordprocessingCanvas" xmlns:cx="http://schemas.microsoft.com/office/drawing/2014/chartex" xmlns:cx1="http://schemas.microsoft.com/office/drawing/2015/9/8/chartex" xmlns:cx2="http://schemas.microsoft.com/office/drawing/2015/10/21/chartex" xmlns:cx3="http://schemas.microsoft.com/office/drawing/2016/5/9/chartex" xmlns:cx4="http://schemas.microsoft.com/office/drawing/2016/5/10/chartex" xmlns:cx5="http://schemas.microsoft.com/office/drawing/2016/5/11/chartex" xmlns:cx6="http://schemas.microsoft.com/office/drawing/2016/5/12/chartex" xmlns:cx7="http://schemas.microsoft.com/office/drawing/2016/5/13/chartex" xmlns:cx8="http://schemas.microsoft.com/office/drawing/2016/5/14/chartex" xmlns:mc="http://schemas.openxmlformats.org/markup-compatibility/2006" xmlns:aink="http://schemas.microsoft.com/office/drawing/2016/ink" xmlns:am3d="http://schemas.microsoft.com/office/drawing/2017/model3d" xmlns:o="urn:schemas-microsoft-com:office:office" xmlns:oel="http://schemas.microsoft.com/office/2019/extlst" xmlns:r="http://schemas.openxmlformats.org/officeDocument/2006/relationships" xmlns:m="http://schemas.openxmlformats.org/officeDocument/2006/math" xmlns:v="urn:schemas-microsoft-com:vml" xmlns:wp14="http://schemas.microsoft.com/office/word/2010/wordprocessingDrawing" xmlns:wp="http://schemas.openxmlformats.org/drawingml/2006/wordprocessingDrawing" xmlns:w10="urn:schemas-microsoft-com:office:word" xmlns:w="http://schemas.openxmlformats.org/wordprocessingml/2006/main" xmlns:w14="http://schemas.microsoft.com/office/word/2010/wordml" xmlns:w15="http://schemas.microsoft.com/office/word/2012/wordml" xmlns:w16cex="http://schemas.microsoft.com/office/word/2018/wordml/cex" xmlns:w16cid="http://schemas.microsoft.com/office/word/2016/wordml/cid" xmlns:w16="http://schemas.microsoft.com/office/word/2018/wordml" xmlns:w16du="http://schemas.microsoft.com/office/word/2023/wordml/word16du" xmlns:w16sdtdh="http://schemas.microsoft.com/office/word/2020/wordml/sdtdatahash" xmlns:w16sdtfl="http://schemas.microsoft.com/office/word/2024/wordml/sdtformatlock" xmlns:w16se="http://schemas.microsoft.com/office/word/2015/wordml/symex" xmlns:wpg="http://schemas.microsoft.com/office/word/2010/wordprocessingGroup" xmlns:wpi="http://schemas.microsoft.com/office/word/2010/wordprocessingInk" xmlns:wne="http://schemas.microsoft.com/office/word/2006/wordml" xmlns:wps="http://schemas.microsoft.com/office/word/2010/wordprocessingShape" mc:Ignorable="w14 w15 w16se w16cid w16 w16cex w16sdtdh w16sdtfl w16du wp14">
   <w:sdt>
     <w:sdtPr>
       <w:id w:val="1132055271"/>
@@ -5053,7 +5271,7 @@
         <w:sdtContent>
           <w:p>
             <w:pPr>
-              <w:pStyle w:val="Footer"/>
+              <w:pStyle w:val="Sidefod"/>
               <w:jc w:val="right"/>
             </w:pPr>
             <w:r>
@@ -5172,7 +5390,7 @@
 </file>
 
 <file path=word/footnotes.xml><?xml version="1.0" encoding="utf-8"?>
-<w:footnotes xmlns:wpc="http://schemas.microsoft.com/office/word/2010/wordprocessingCanvas" xmlns:cx="http://schemas.microsoft.com/office/drawing/2014/chartex" xmlns:cx1="http://schemas.microsoft.com/office/drawing/2015/9/8/chartex" xmlns:cx2="http://schemas.microsoft.com/office/drawing/2015/10/21/chartex" xmlns:cx3="http://schemas.microsoft.com/office/drawing/2016/5/9/chartex" xmlns:cx4="http://schemas.microsoft.com/office/drawing/2016/5/10/chartex" xmlns:cx5="http://schemas.microsoft.com/office/drawing/2016/5/11/chartex" xmlns:cx6="http://schemas.microsoft.com/office/drawing/2016/5/12/chartex" xmlns:cx7="http://schemas.microsoft.com/office/drawing/2016/5/13/chartex" xmlns:cx8="http://schemas.microsoft.com/office/drawing/2016/5/14/chartex" xmlns:mc="http://schemas.openxmlformats.org/markup-compatibility/2006" xmlns:aink="http://schemas.microsoft.com/office/drawing/2016/ink" xmlns:am3d="http://schemas.microsoft.com/office/drawing/2017/model3d" xmlns:o="urn:schemas-microsoft-com:office:office" xmlns:oel="http://schemas.microsoft.com/office/2019/extlst" xmlns:r="http://schemas.openxmlformats.org/officeDocument/2006/relationships" xmlns:m="http://schemas.openxmlformats.org/officeDocument/2006/math" xmlns:v="urn:schemas-microsoft-com:vml" xmlns:wp14="http://schemas.microsoft.com/office/word/2010/wordprocessingDrawing" xmlns:wp="http://schemas.openxmlformats.org/drawingml/2006/wordprocessingDrawing" xmlns:w10="urn:schemas-microsoft-com:office:word" xmlns:w="http://schemas.openxmlformats.org/wordprocessingml/2006/main" xmlns:w14="http://schemas.microsoft.com/office/word/2010/wordml" xmlns:w15="http://schemas.microsoft.com/office/word/2012/wordml" xmlns:w16cex="http://schemas.microsoft.com/office/word/2018/wordml/cex" xmlns:w16cid="http://schemas.microsoft.com/office/word/2016/wordml/cid" xmlns:w16="http://schemas.microsoft.com/office/word/2018/wordml" xmlns:w16du="http://schemas.microsoft.com/office/word/2023/wordml/word16du" xmlns:w16sdtdh="http://schemas.microsoft.com/office/word/2020/wordml/sdtdatahash" xmlns:w16se="http://schemas.microsoft.com/office/word/2015/wordml/symex" xmlns:wpg="http://schemas.microsoft.com/office/word/2010/wordprocessingGroup" xmlns:wpi="http://schemas.microsoft.com/office/word/2010/wordprocessingInk" xmlns:wne="http://schemas.microsoft.com/office/word/2006/wordml" xmlns:wps="http://schemas.microsoft.com/office/word/2010/wordprocessingShape" mc:Ignorable="w14 w15 w16se w16cid w16 w16cex w16sdtdh w16du wp14">
+<w:footnotes xmlns:wpc="http://schemas.microsoft.com/office/word/2010/wordprocessingCanvas" xmlns:cx="http://schemas.microsoft.com/office/drawing/2014/chartex" xmlns:cx1="http://schemas.microsoft.com/office/drawing/2015/9/8/chartex" xmlns:cx2="http://schemas.microsoft.com/office/drawing/2015/10/21/chartex" xmlns:cx3="http://schemas.microsoft.com/office/drawing/2016/5/9/chartex" xmlns:cx4="http://schemas.microsoft.com/office/drawing/2016/5/10/chartex" xmlns:cx5="http://schemas.microsoft.com/office/drawing/2016/5/11/chartex" xmlns:cx6="http://schemas.microsoft.com/office/drawing/2016/5/12/chartex" xmlns:cx7="http://schemas.microsoft.com/office/drawing/2016/5/13/chartex" xmlns:cx8="http://schemas.microsoft.com/office/drawing/2016/5/14/chartex" xmlns:mc="http://schemas.openxmlformats.org/markup-compatibility/2006" xmlns:aink="http://schemas.microsoft.com/office/drawing/2016/ink" xmlns:am3d="http://schemas.microsoft.com/office/drawing/2017/model3d" xmlns:o="urn:schemas-microsoft-com:office:office" xmlns:oel="http://schemas.microsoft.com/office/2019/extlst" xmlns:r="http://schemas.openxmlformats.org/officeDocument/2006/relationships" xmlns:m="http://schemas.openxmlformats.org/officeDocument/2006/math" xmlns:v="urn:schemas-microsoft-com:vml" xmlns:wp14="http://schemas.microsoft.com/office/word/2010/wordprocessingDrawing" xmlns:wp="http://schemas.openxmlformats.org/drawingml/2006/wordprocessingDrawing" xmlns:w10="urn:schemas-microsoft-com:office:word" xmlns:w="http://schemas.openxmlformats.org/wordprocessingml/2006/main" xmlns:w14="http://schemas.microsoft.com/office/word/2010/wordml" xmlns:w15="http://schemas.microsoft.com/office/word/2012/wordml" xmlns:w16cex="http://schemas.microsoft.com/office/word/2018/wordml/cex" xmlns:w16cid="http://schemas.microsoft.com/office/word/2016/wordml/cid" xmlns:w16="http://schemas.microsoft.com/office/word/2018/wordml" xmlns:w16du="http://schemas.microsoft.com/office/word/2023/wordml/word16du" xmlns:w16sdtdh="http://schemas.microsoft.com/office/word/2020/wordml/sdtdatahash" xmlns:w16sdtfl="http://schemas.microsoft.com/office/word/2024/wordml/sdtformatlock" xmlns:w16se="http://schemas.microsoft.com/office/word/2015/wordml/symex" xmlns:wpg="http://schemas.microsoft.com/office/word/2010/wordprocessingGroup" xmlns:wpi="http://schemas.microsoft.com/office/word/2010/wordprocessingInk" xmlns:wne="http://schemas.microsoft.com/office/word/2006/wordml" xmlns:wps="http://schemas.microsoft.com/office/word/2010/wordprocessingShape" mc:Ignorable="w14 w15 w16se w16cid w16 w16cex w16sdtdh w16sdtfl w16du wp14">
   <w:footnote w:type="separator" w:id="-1">
     <w:p>
       <w:r>
@@ -5191,10 +5409,10 @@
 </file>
 
 <file path=word/header1.xml><?xml version="1.0" encoding="utf-8"?>
-<w:hdr xmlns:wpc="http://schemas.microsoft.com/office/word/2010/wordprocessingCanvas" xmlns:cx="http://schemas.microsoft.com/office/drawing/2014/chartex" xmlns:cx1="http://schemas.microsoft.com/office/drawing/2015/9/8/chartex" xmlns:cx2="http://schemas.microsoft.com/office/drawing/2015/10/21/chartex" xmlns:cx3="http://schemas.microsoft.com/office/drawing/2016/5/9/chartex" xmlns:cx4="http://schemas.microsoft.com/office/drawing/2016/5/10/chartex" xmlns:cx5="http://schemas.microsoft.com/office/drawing/2016/5/11/chartex" xmlns:cx6="http://schemas.microsoft.com/office/drawing/2016/5/12/chartex" xmlns:cx7="http://schemas.microsoft.com/office/drawing/2016/5/13/chartex" xmlns:cx8="http://schemas.microsoft.com/office/drawing/2016/5/14/chartex" xmlns:mc="http://schemas.openxmlformats.org/markup-compatibility/2006" xmlns:aink="http://schemas.microsoft.com/office/drawing/2016/ink" xmlns:am3d="http://schemas.microsoft.com/office/drawing/2017/model3d" xmlns:o="urn:schemas-microsoft-com:office:office" xmlns:oel="http://schemas.microsoft.com/office/2019/extlst" xmlns:r="http://schemas.openxmlformats.org/officeDocument/2006/relationships" xmlns:m="http://schemas.openxmlformats.org/officeDocument/2006/math" xmlns:v="urn:schemas-microsoft-com:vml" xmlns:wp14="http://schemas.microsoft.com/office/word/2010/wordprocessingDrawing" xmlns:wp="http://schemas.openxmlformats.org/drawingml/2006/wordprocessingDrawing" xmlns:w10="urn:schemas-microsoft-com:office:word" xmlns:w="http://schemas.openxmlformats.org/wordprocessingml/2006/main" xmlns:w14="http://schemas.microsoft.com/office/word/2010/wordml" xmlns:w15="http://schemas.microsoft.com/office/word/2012/wordml" xmlns:w16cex="http://schemas.microsoft.com/office/word/2018/wordml/cex" xmlns:w16cid="http://schemas.microsoft.com/office/word/2016/wordml/cid" xmlns:w16="http://schemas.microsoft.com/office/word/2018/wordml" xmlns:w16du="http://schemas.microsoft.com/office/word/2023/wordml/word16du" xmlns:w16sdtdh="http://schemas.microsoft.com/office/word/2020/wordml/sdtdatahash" xmlns:w16se="http://schemas.microsoft.com/office/word/2015/wordml/symex" xmlns:wpg="http://schemas.microsoft.com/office/word/2010/wordprocessingGroup" xmlns:wpi="http://schemas.microsoft.com/office/word/2010/wordprocessingInk" xmlns:wne="http://schemas.microsoft.com/office/word/2006/wordml" xmlns:wps="http://schemas.microsoft.com/office/word/2010/wordprocessingShape" mc:Ignorable="w14 w15 w16se w16cid w16 w16cex w16sdtdh w16du wp14">
+<w:hdr xmlns:wpc="http://schemas.microsoft.com/office/word/2010/wordprocessingCanvas" xmlns:cx="http://schemas.microsoft.com/office/drawing/2014/chartex" xmlns:cx1="http://schemas.microsoft.com/office/drawing/2015/9/8/chartex" xmlns:cx2="http://schemas.microsoft.com/office/drawing/2015/10/21/chartex" xmlns:cx3="http://schemas.microsoft.com/office/drawing/2016/5/9/chartex" xmlns:cx4="http://schemas.microsoft.com/office/drawing/2016/5/10/chartex" xmlns:cx5="http://schemas.microsoft.com/office/drawing/2016/5/11/chartex" xmlns:cx6="http://schemas.microsoft.com/office/drawing/2016/5/12/chartex" xmlns:cx7="http://schemas.microsoft.com/office/drawing/2016/5/13/chartex" xmlns:cx8="http://schemas.microsoft.com/office/drawing/2016/5/14/chartex" xmlns:mc="http://schemas.openxmlformats.org/markup-compatibility/2006" xmlns:aink="http://schemas.microsoft.com/office/drawing/2016/ink" xmlns:am3d="http://schemas.microsoft.com/office/drawing/2017/model3d" xmlns:o="urn:schemas-microsoft-com:office:office" xmlns:oel="http://schemas.microsoft.com/office/2019/extlst" xmlns:r="http://schemas.openxmlformats.org/officeDocument/2006/relationships" xmlns:m="http://schemas.openxmlformats.org/officeDocument/2006/math" xmlns:v="urn:schemas-microsoft-com:vml" xmlns:wp14="http://schemas.microsoft.com/office/word/2010/wordprocessingDrawing" xmlns:wp="http://schemas.openxmlformats.org/drawingml/2006/wordprocessingDrawing" xmlns:w10="urn:schemas-microsoft-com:office:word" xmlns:w="http://schemas.openxmlformats.org/wordprocessingml/2006/main" xmlns:w14="http://schemas.microsoft.com/office/word/2010/wordml" xmlns:w15="http://schemas.microsoft.com/office/word/2012/wordml" xmlns:w16cex="http://schemas.microsoft.com/office/word/2018/wordml/cex" xmlns:w16cid="http://schemas.microsoft.com/office/word/2016/wordml/cid" xmlns:w16="http://schemas.microsoft.com/office/word/2018/wordml" xmlns:w16du="http://schemas.microsoft.com/office/word/2023/wordml/word16du" xmlns:w16sdtdh="http://schemas.microsoft.com/office/word/2020/wordml/sdtdatahash" xmlns:w16sdtfl="http://schemas.microsoft.com/office/word/2024/wordml/sdtformatlock" xmlns:w16se="http://schemas.microsoft.com/office/word/2015/wordml/symex" xmlns:wpg="http://schemas.microsoft.com/office/word/2010/wordprocessingGroup" xmlns:wpi="http://schemas.microsoft.com/office/word/2010/wordprocessingInk" xmlns:wne="http://schemas.microsoft.com/office/word/2006/wordml" xmlns:wps="http://schemas.microsoft.com/office/word/2010/wordprocessingShape" mc:Ignorable="w14 w15 w16se w16cid w16 w16cex w16sdtdh w16sdtfl w16du wp14">
   <w:p>
     <w:pPr>
-      <w:pStyle w:val="Header"/>
+      <w:pStyle w:val="Sidehoved"/>
     </w:pPr>
     <w:r>
       <w:rPr>
@@ -5231,7 +5449,7 @@
 </file>
 
 <file path=word/header2.xml><?xml version="1.0" encoding="utf-8"?>
-<w:hdr xmlns:wpc="http://schemas.microsoft.com/office/word/2010/wordprocessingCanvas" xmlns:cx="http://schemas.microsoft.com/office/drawing/2014/chartex" xmlns:cx1="http://schemas.microsoft.com/office/drawing/2015/9/8/chartex" xmlns:cx2="http://schemas.microsoft.com/office/drawing/2015/10/21/chartex" xmlns:cx3="http://schemas.microsoft.com/office/drawing/2016/5/9/chartex" xmlns:cx4="http://schemas.microsoft.com/office/drawing/2016/5/10/chartex" xmlns:cx5="http://schemas.microsoft.com/office/drawing/2016/5/11/chartex" xmlns:cx6="http://schemas.microsoft.com/office/drawing/2016/5/12/chartex" xmlns:cx7="http://schemas.microsoft.com/office/drawing/2016/5/13/chartex" xmlns:cx8="http://schemas.microsoft.com/office/drawing/2016/5/14/chartex" xmlns:mc="http://schemas.openxmlformats.org/markup-compatibility/2006" xmlns:aink="http://schemas.microsoft.com/office/drawing/2016/ink" xmlns:am3d="http://schemas.microsoft.com/office/drawing/2017/model3d" xmlns:o="urn:schemas-microsoft-com:office:office" xmlns:oel="http://schemas.microsoft.com/office/2019/extlst" xmlns:r="http://schemas.openxmlformats.org/officeDocument/2006/relationships" xmlns:m="http://schemas.openxmlformats.org/officeDocument/2006/math" xmlns:v="urn:schemas-microsoft-com:vml" xmlns:wp14="http://schemas.microsoft.com/office/word/2010/wordprocessingDrawing" xmlns:wp="http://schemas.openxmlformats.org/drawingml/2006/wordprocessingDrawing" xmlns:w10="urn:schemas-microsoft-com:office:word" xmlns:w="http://schemas.openxmlformats.org/wordprocessingml/2006/main" xmlns:w14="http://schemas.microsoft.com/office/word/2010/wordml" xmlns:w15="http://schemas.microsoft.com/office/word/2012/wordml" xmlns:w16cex="http://schemas.microsoft.com/office/word/2018/wordml/cex" xmlns:w16cid="http://schemas.microsoft.com/office/word/2016/wordml/cid" xmlns:w16="http://schemas.microsoft.com/office/word/2018/wordml" xmlns:w16du="http://schemas.microsoft.com/office/word/2023/wordml/word16du" xmlns:w16sdtdh="http://schemas.microsoft.com/office/word/2020/wordml/sdtdatahash" xmlns:w16se="http://schemas.microsoft.com/office/word/2015/wordml/symex" xmlns:wpg="http://schemas.microsoft.com/office/word/2010/wordprocessingGroup" xmlns:wpi="http://schemas.microsoft.com/office/word/2010/wordprocessingInk" xmlns:wne="http://schemas.microsoft.com/office/word/2006/wordml" xmlns:wps="http://schemas.microsoft.com/office/word/2010/wordprocessingShape" mc:Ignorable="w14 w15 w16se w16cid w16 w16cex w16sdtdh w16du wp14">
+<w:hdr xmlns:wpc="http://schemas.microsoft.com/office/word/2010/wordprocessingCanvas" xmlns:cx="http://schemas.microsoft.com/office/drawing/2014/chartex" xmlns:cx1="http://schemas.microsoft.com/office/drawing/2015/9/8/chartex" xmlns:cx2="http://schemas.microsoft.com/office/drawing/2015/10/21/chartex" xmlns:cx3="http://schemas.microsoft.com/office/drawing/2016/5/9/chartex" xmlns:cx4="http://schemas.microsoft.com/office/drawing/2016/5/10/chartex" xmlns:cx5="http://schemas.microsoft.com/office/drawing/2016/5/11/chartex" xmlns:cx6="http://schemas.microsoft.com/office/drawing/2016/5/12/chartex" xmlns:cx7="http://schemas.microsoft.com/office/drawing/2016/5/13/chartex" xmlns:cx8="http://schemas.microsoft.com/office/drawing/2016/5/14/chartex" xmlns:mc="http://schemas.openxmlformats.org/markup-compatibility/2006" xmlns:aink="http://schemas.microsoft.com/office/drawing/2016/ink" xmlns:am3d="http://schemas.microsoft.com/office/drawing/2017/model3d" xmlns:o="urn:schemas-microsoft-com:office:office" xmlns:oel="http://schemas.microsoft.com/office/2019/extlst" xmlns:r="http://schemas.openxmlformats.org/officeDocument/2006/relationships" xmlns:m="http://schemas.openxmlformats.org/officeDocument/2006/math" xmlns:v="urn:schemas-microsoft-com:vml" xmlns:wp14="http://schemas.microsoft.com/office/word/2010/wordprocessingDrawing" xmlns:wp="http://schemas.openxmlformats.org/drawingml/2006/wordprocessingDrawing" xmlns:w10="urn:schemas-microsoft-com:office:word" xmlns:w="http://schemas.openxmlformats.org/wordprocessingml/2006/main" xmlns:w14="http://schemas.microsoft.com/office/word/2010/wordml" xmlns:w15="http://schemas.microsoft.com/office/word/2012/wordml" xmlns:w16cex="http://schemas.microsoft.com/office/word/2018/wordml/cex" xmlns:w16cid="http://schemas.microsoft.com/office/word/2016/wordml/cid" xmlns:w16="http://schemas.microsoft.com/office/word/2018/wordml" xmlns:w16du="http://schemas.microsoft.com/office/word/2023/wordml/word16du" xmlns:w16sdtdh="http://schemas.microsoft.com/office/word/2020/wordml/sdtdatahash" xmlns:w16sdtfl="http://schemas.microsoft.com/office/word/2024/wordml/sdtformatlock" xmlns:w16se="http://schemas.microsoft.com/office/word/2015/wordml/symex" xmlns:wpg="http://schemas.microsoft.com/office/word/2010/wordprocessingGroup" xmlns:wpi="http://schemas.microsoft.com/office/word/2010/wordprocessingInk" xmlns:wne="http://schemas.microsoft.com/office/word/2006/wordml" xmlns:wps="http://schemas.microsoft.com/office/word/2010/wordprocessingShape" mc:Ignorable="w14 w15 w16se w16cid w16 w16cex w16sdtdh w16sdtfl w16du wp14">
   <w:p>
     <w:pPr>
       <w:pBdr>
@@ -5361,7 +5579,27 @@
                               <w:color w:val="9A4646"/>
                               <w:sz w:val="16"/>
                             </w:rPr>
-                            <w:t>gor din flytning til en god historie</w:t>
+                            <w:t xml:space="preserve">gor din flytning til en </w:t>
+                          </w:r>
+                          <w:proofErr w:type="gramStart"/>
+                          <w:r>
+                            <w:rPr>
+                              <w:rFonts w:ascii="Times New Roman" w:eastAsia="Times New Roman" w:hAnsi="Times New Roman" w:cs="Times New Roman"/>
+                              <w:i/>
+                              <w:color w:val="9A4646"/>
+                              <w:sz w:val="16"/>
+                            </w:rPr>
+                            <w:t>god</w:t>
+                          </w:r>
+                          <w:proofErr w:type="gramEnd"/>
+                          <w:r>
+                            <w:rPr>
+                              <w:rFonts w:ascii="Times New Roman" w:eastAsia="Times New Roman" w:hAnsi="Times New Roman" w:cs="Times New Roman"/>
+                              <w:i/>
+                              <w:color w:val="9A4646"/>
+                              <w:sz w:val="16"/>
+                            </w:rPr>
+                            <w:t xml:space="preserve"> historie</w:t>
                           </w:r>
                         </w:p>
                       </w:txbxContent>
@@ -5451,7 +5689,27 @@
                         <w:color w:val="9A4646"/>
                         <w:sz w:val="16"/>
                       </w:rPr>
-                      <w:t>gor din flytning til en god historie</w:t>
+                      <w:t xml:space="preserve">gor din flytning til en </w:t>
+                    </w:r>
+                    <w:proofErr w:type="gramStart"/>
+                    <w:r>
+                      <w:rPr>
+                        <w:rFonts w:ascii="Times New Roman" w:eastAsia="Times New Roman" w:hAnsi="Times New Roman" w:cs="Times New Roman"/>
+                        <w:i/>
+                        <w:color w:val="9A4646"/>
+                        <w:sz w:val="16"/>
+                      </w:rPr>
+                      <w:t>god</w:t>
+                    </w:r>
+                    <w:proofErr w:type="gramEnd"/>
+                    <w:r>
+                      <w:rPr>
+                        <w:rFonts w:ascii="Times New Roman" w:eastAsia="Times New Roman" w:hAnsi="Times New Roman" w:cs="Times New Roman"/>
+                        <w:i/>
+                        <w:color w:val="9A4646"/>
+                        <w:sz w:val="16"/>
+                      </w:rPr>
+                      <w:t xml:space="preserve"> historie</w:t>
                     </w:r>
                   </w:p>
                 </w:txbxContent>
@@ -5551,10 +5809,10 @@
 </file>
 
 <file path=word/header3.xml><?xml version="1.0" encoding="utf-8"?>
-<w:hdr xmlns:wpc="http://schemas.microsoft.com/office/word/2010/wordprocessingCanvas" xmlns:cx="http://schemas.microsoft.com/office/drawing/2014/chartex" xmlns:cx1="http://schemas.microsoft.com/office/drawing/2015/9/8/chartex" xmlns:cx2="http://schemas.microsoft.com/office/drawing/2015/10/21/chartex" xmlns:cx3="http://schemas.microsoft.com/office/drawing/2016/5/9/chartex" xmlns:cx4="http://schemas.microsoft.com/office/drawing/2016/5/10/chartex" xmlns:cx5="http://schemas.microsoft.com/office/drawing/2016/5/11/chartex" xmlns:cx6="http://schemas.microsoft.com/office/drawing/2016/5/12/chartex" xmlns:cx7="http://schemas.microsoft.com/office/drawing/2016/5/13/chartex" xmlns:cx8="http://schemas.microsoft.com/office/drawing/2016/5/14/chartex" xmlns:mc="http://schemas.openxmlformats.org/markup-compatibility/2006" xmlns:aink="http://schemas.microsoft.com/office/drawing/2016/ink" xmlns:am3d="http://schemas.microsoft.com/office/drawing/2017/model3d" xmlns:o="urn:schemas-microsoft-com:office:office" xmlns:oel="http://schemas.microsoft.com/office/2019/extlst" xmlns:r="http://schemas.openxmlformats.org/officeDocument/2006/relationships" xmlns:m="http://schemas.openxmlformats.org/officeDocument/2006/math" xmlns:v="urn:schemas-microsoft-com:vml" xmlns:wp14="http://schemas.microsoft.com/office/word/2010/wordprocessingDrawing" xmlns:wp="http://schemas.openxmlformats.org/drawingml/2006/wordprocessingDrawing" xmlns:w10="urn:schemas-microsoft-com:office:word" xmlns:w="http://schemas.openxmlformats.org/wordprocessingml/2006/main" xmlns:w14="http://schemas.microsoft.com/office/word/2010/wordml" xmlns:w15="http://schemas.microsoft.com/office/word/2012/wordml" xmlns:w16cex="http://schemas.microsoft.com/office/word/2018/wordml/cex" xmlns:w16cid="http://schemas.microsoft.com/office/word/2016/wordml/cid" xmlns:w16="http://schemas.microsoft.com/office/word/2018/wordml" xmlns:w16du="http://schemas.microsoft.com/office/word/2023/wordml/word16du" xmlns:w16sdtdh="http://schemas.microsoft.com/office/word/2020/wordml/sdtdatahash" xmlns:w16se="http://schemas.microsoft.com/office/word/2015/wordml/symex" xmlns:wpg="http://schemas.microsoft.com/office/word/2010/wordprocessingGroup" xmlns:wpi="http://schemas.microsoft.com/office/word/2010/wordprocessingInk" xmlns:wne="http://schemas.microsoft.com/office/word/2006/wordml" xmlns:wps="http://schemas.microsoft.com/office/word/2010/wordprocessingShape" mc:Ignorable="w14 w15 w16se w16cid w16 w16cex w16sdtdh w16du wp14">
+<w:hdr xmlns:wpc="http://schemas.microsoft.com/office/word/2010/wordprocessingCanvas" xmlns:cx="http://schemas.microsoft.com/office/drawing/2014/chartex" xmlns:cx1="http://schemas.microsoft.com/office/drawing/2015/9/8/chartex" xmlns:cx2="http://schemas.microsoft.com/office/drawing/2015/10/21/chartex" xmlns:cx3="http://schemas.microsoft.com/office/drawing/2016/5/9/chartex" xmlns:cx4="http://schemas.microsoft.com/office/drawing/2016/5/10/chartex" xmlns:cx5="http://schemas.microsoft.com/office/drawing/2016/5/11/chartex" xmlns:cx6="http://schemas.microsoft.com/office/drawing/2016/5/12/chartex" xmlns:cx7="http://schemas.microsoft.com/office/drawing/2016/5/13/chartex" xmlns:cx8="http://schemas.microsoft.com/office/drawing/2016/5/14/chartex" xmlns:mc="http://schemas.openxmlformats.org/markup-compatibility/2006" xmlns:aink="http://schemas.microsoft.com/office/drawing/2016/ink" xmlns:am3d="http://schemas.microsoft.com/office/drawing/2017/model3d" xmlns:o="urn:schemas-microsoft-com:office:office" xmlns:oel="http://schemas.microsoft.com/office/2019/extlst" xmlns:r="http://schemas.openxmlformats.org/officeDocument/2006/relationships" xmlns:m="http://schemas.openxmlformats.org/officeDocument/2006/math" xmlns:v="urn:schemas-microsoft-com:vml" xmlns:wp14="http://schemas.microsoft.com/office/word/2010/wordprocessingDrawing" xmlns:wp="http://schemas.openxmlformats.org/drawingml/2006/wordprocessingDrawing" xmlns:w10="urn:schemas-microsoft-com:office:word" xmlns:w="http://schemas.openxmlformats.org/wordprocessingml/2006/main" xmlns:w14="http://schemas.microsoft.com/office/word/2010/wordml" xmlns:w15="http://schemas.microsoft.com/office/word/2012/wordml" xmlns:w16cex="http://schemas.microsoft.com/office/word/2018/wordml/cex" xmlns:w16cid="http://schemas.microsoft.com/office/word/2016/wordml/cid" xmlns:w16="http://schemas.microsoft.com/office/word/2018/wordml" xmlns:w16du="http://schemas.microsoft.com/office/word/2023/wordml/word16du" xmlns:w16sdtdh="http://schemas.microsoft.com/office/word/2020/wordml/sdtdatahash" xmlns:w16sdtfl="http://schemas.microsoft.com/office/word/2024/wordml/sdtformatlock" xmlns:w16se="http://schemas.microsoft.com/office/word/2015/wordml/symex" xmlns:wpg="http://schemas.microsoft.com/office/word/2010/wordprocessingGroup" xmlns:wpi="http://schemas.microsoft.com/office/word/2010/wordprocessingInk" xmlns:wne="http://schemas.microsoft.com/office/word/2006/wordml" xmlns:wps="http://schemas.microsoft.com/office/word/2010/wordprocessingShape" mc:Ignorable="w14 w15 w16se w16cid w16 w16cex w16sdtdh w16sdtfl w16du wp14">
   <w:p>
     <w:pPr>
-      <w:pStyle w:val="Header"/>
+      <w:pStyle w:val="Sidehoved"/>
     </w:pPr>
     <w:r>
       <w:rPr>
@@ -5591,7 +5849,7 @@
 </file>
 
 <file path=word/numbering.xml><?xml version="1.0" encoding="utf-8"?>
-<w:numbering xmlns:wpc="http://schemas.microsoft.com/office/word/2010/wordprocessingCanvas" xmlns:cx="http://schemas.microsoft.com/office/drawing/2014/chartex" xmlns:cx1="http://schemas.microsoft.com/office/drawing/2015/9/8/chartex" xmlns:cx2="http://schemas.microsoft.com/office/drawing/2015/10/21/chartex" xmlns:cx3="http://schemas.microsoft.com/office/drawing/2016/5/9/chartex" xmlns:cx4="http://schemas.microsoft.com/office/drawing/2016/5/10/chartex" xmlns:cx5="http://schemas.microsoft.com/office/drawing/2016/5/11/chartex" xmlns:cx6="http://schemas.microsoft.com/office/drawing/2016/5/12/chartex" xmlns:cx7="http://schemas.microsoft.com/office/drawing/2016/5/13/chartex" xmlns:cx8="http://schemas.microsoft.com/office/drawing/2016/5/14/chartex" xmlns:mc="http://schemas.openxmlformats.org/markup-compatibility/2006" xmlns:aink="http://schemas.microsoft.com/office/drawing/2016/ink" xmlns:am3d="http://schemas.microsoft.com/office/drawing/2017/model3d" xmlns:o="urn:schemas-microsoft-com:office:office" xmlns:oel="http://schemas.microsoft.com/office/2019/extlst" xmlns:r="http://schemas.openxmlformats.org/officeDocument/2006/relationships" xmlns:m="http://schemas.openxmlformats.org/officeDocument/2006/math" xmlns:v="urn:schemas-microsoft-com:vml" xmlns:wp14="http://schemas.microsoft.com/office/word/2010/wordprocessingDrawing" xmlns:wp="http://schemas.openxmlformats.org/drawingml/2006/wordprocessingDrawing" xmlns:w10="urn:schemas-microsoft-com:office:word" xmlns:w="http://schemas.openxmlformats.org/wordprocessingml/2006/main" xmlns:w14="http://schemas.microsoft.com/office/word/2010/wordml" xmlns:w15="http://schemas.microsoft.com/office/word/2012/wordml" xmlns:w16cex="http://schemas.microsoft.com/office/word/2018/wordml/cex" xmlns:w16cid="http://schemas.microsoft.com/office/word/2016/wordml/cid" xmlns:w16="http://schemas.microsoft.com/office/word/2018/wordml" xmlns:w16du="http://schemas.microsoft.com/office/word/2023/wordml/word16du" xmlns:w16sdtdh="http://schemas.microsoft.com/office/word/2020/wordml/sdtdatahash" xmlns:w16se="http://schemas.microsoft.com/office/word/2015/wordml/symex" xmlns:wpg="http://schemas.microsoft.com/office/word/2010/wordprocessingGroup" xmlns:wpi="http://schemas.microsoft.com/office/word/2010/wordprocessingInk" xmlns:wne="http://schemas.microsoft.com/office/word/2006/wordml" xmlns:wps="http://schemas.microsoft.com/office/word/2010/wordprocessingShape" mc:Ignorable="w14 w15 w16se w16cid w16 w16cex w16sdtdh w16du wp14">
+<w:numbering xmlns:wpc="http://schemas.microsoft.com/office/word/2010/wordprocessingCanvas" xmlns:cx="http://schemas.microsoft.com/office/drawing/2014/chartex" xmlns:cx1="http://schemas.microsoft.com/office/drawing/2015/9/8/chartex" xmlns:cx2="http://schemas.microsoft.com/office/drawing/2015/10/21/chartex" xmlns:cx3="http://schemas.microsoft.com/office/drawing/2016/5/9/chartex" xmlns:cx4="http://schemas.microsoft.com/office/drawing/2016/5/10/chartex" xmlns:cx5="http://schemas.microsoft.com/office/drawing/2016/5/11/chartex" xmlns:cx6="http://schemas.microsoft.com/office/drawing/2016/5/12/chartex" xmlns:cx7="http://schemas.microsoft.com/office/drawing/2016/5/13/chartex" xmlns:cx8="http://schemas.microsoft.com/office/drawing/2016/5/14/chartex" xmlns:mc="http://schemas.openxmlformats.org/markup-compatibility/2006" xmlns:aink="http://schemas.microsoft.com/office/drawing/2016/ink" xmlns:am3d="http://schemas.microsoft.com/office/drawing/2017/model3d" xmlns:o="urn:schemas-microsoft-com:office:office" xmlns:oel="http://schemas.microsoft.com/office/2019/extlst" xmlns:r="http://schemas.openxmlformats.org/officeDocument/2006/relationships" xmlns:m="http://schemas.openxmlformats.org/officeDocument/2006/math" xmlns:v="urn:schemas-microsoft-com:vml" xmlns:wp14="http://schemas.microsoft.com/office/word/2010/wordprocessingDrawing" xmlns:wp="http://schemas.openxmlformats.org/drawingml/2006/wordprocessingDrawing" xmlns:w10="urn:schemas-microsoft-com:office:word" xmlns:w="http://schemas.openxmlformats.org/wordprocessingml/2006/main" xmlns:w14="http://schemas.microsoft.com/office/word/2010/wordml" xmlns:w15="http://schemas.microsoft.com/office/word/2012/wordml" xmlns:w16cex="http://schemas.microsoft.com/office/word/2018/wordml/cex" xmlns:w16cid="http://schemas.microsoft.com/office/word/2016/wordml/cid" xmlns:w16="http://schemas.microsoft.com/office/word/2018/wordml" xmlns:w16du="http://schemas.microsoft.com/office/word/2023/wordml/word16du" xmlns:w16sdtdh="http://schemas.microsoft.com/office/word/2020/wordml/sdtdatahash" xmlns:w16sdtfl="http://schemas.microsoft.com/office/word/2024/wordml/sdtformatlock" xmlns:w16se="http://schemas.microsoft.com/office/word/2015/wordml/symex" xmlns:wpg="http://schemas.microsoft.com/office/word/2010/wordprocessingGroup" xmlns:wpi="http://schemas.microsoft.com/office/word/2010/wordprocessingInk" xmlns:wne="http://schemas.microsoft.com/office/word/2006/wordml" xmlns:wps="http://schemas.microsoft.com/office/word/2010/wordprocessingShape" mc:Ignorable="w14 w15 w16se w16cid w16 w16cex w16sdtdh w16sdtfl w16du wp14">
   <w:abstractNum w:abstractNumId="0" w15:restartNumberingAfterBreak="0">
     <w:nsid w:val="06201E3C"/>
     <w:multiLevelType w:val="hybridMultilevel"/>
@@ -6465,7 +6723,7 @@
 </file>
 
 <file path=word/styles.xml><?xml version="1.0" encoding="utf-8"?>
-<w:styles xmlns:mc="http://schemas.openxmlformats.org/markup-compatibility/2006" xmlns:r="http://schemas.openxmlformats.org/officeDocument/2006/relationships" xmlns:w="http://schemas.openxmlformats.org/wordprocessingml/2006/main" xmlns:w14="http://schemas.microsoft.com/office/word/2010/wordml" xmlns:w15="http://schemas.microsoft.com/office/word/2012/wordml" xmlns:w16cex="http://schemas.microsoft.com/office/word/2018/wordml/cex" xmlns:w16cid="http://schemas.microsoft.com/office/word/2016/wordml/cid" xmlns:w16="http://schemas.microsoft.com/office/word/2018/wordml" xmlns:w16du="http://schemas.microsoft.com/office/word/2023/wordml/word16du" xmlns:w16sdtdh="http://schemas.microsoft.com/office/word/2020/wordml/sdtdatahash" xmlns:w16se="http://schemas.microsoft.com/office/word/2015/wordml/symex" mc:Ignorable="w14 w15 w16se w16cid w16 w16cex w16sdtdh w16du">
+<w:styles xmlns:mc="http://schemas.openxmlformats.org/markup-compatibility/2006" xmlns:r="http://schemas.openxmlformats.org/officeDocument/2006/relationships" xmlns:w="http://schemas.openxmlformats.org/wordprocessingml/2006/main" xmlns:w14="http://schemas.microsoft.com/office/word/2010/wordml" xmlns:w15="http://schemas.microsoft.com/office/word/2012/wordml" xmlns:w16cex="http://schemas.microsoft.com/office/word/2018/wordml/cex" xmlns:w16cid="http://schemas.microsoft.com/office/word/2016/wordml/cid" xmlns:w16="http://schemas.microsoft.com/office/word/2018/wordml" xmlns:w16du="http://schemas.microsoft.com/office/word/2023/wordml/word16du" xmlns:w16sdtdh="http://schemas.microsoft.com/office/word/2020/wordml/sdtdatahash" xmlns:w16sdtfl="http://schemas.microsoft.com/office/word/2024/wordml/sdtformatlock" xmlns:w16se="http://schemas.microsoft.com/office/word/2015/wordml/symex" mc:Ignorable="w14 w15 w16se w16cid w16 w16cex w16sdtdh w16sdtfl w16du">
   <w:docDefaults>
     <w:rPrDefault>
       <w:rPr>
@@ -6864,7 +7122,7 @@
     <w:qFormat/>
     <w:rsid w:val="00F17796"/>
   </w:style>
-  <w:style w:type="paragraph" w:styleId="Heading1">
+  <w:style w:type="paragraph" w:styleId="Overskrift1">
     <w:name w:val="heading 1"/>
     <w:basedOn w:val="Normal"/>
     <w:next w:val="Normal"/>
@@ -6882,7 +7140,7 @@
       <w:szCs w:val="50"/>
     </w:rPr>
   </w:style>
-  <w:style w:type="paragraph" w:styleId="Heading2">
+  <w:style w:type="paragraph" w:styleId="Overskrift2">
     <w:name w:val="heading 2"/>
     <w:basedOn w:val="Normal"/>
     <w:next w:val="Normal"/>
@@ -6901,7 +7159,7 @@
       <w:szCs w:val="49"/>
     </w:rPr>
   </w:style>
-  <w:style w:type="paragraph" w:styleId="Heading3">
+  <w:style w:type="paragraph" w:styleId="Overskrift3">
     <w:name w:val="heading 3"/>
     <w:basedOn w:val="Normal"/>
     <w:next w:val="Normal"/>
@@ -6919,7 +7177,7 @@
       <w:szCs w:val="30"/>
     </w:rPr>
   </w:style>
-  <w:style w:type="paragraph" w:styleId="Heading4">
+  <w:style w:type="paragraph" w:styleId="Overskrift4">
     <w:name w:val="heading 4"/>
     <w:basedOn w:val="Normal"/>
     <w:next w:val="Normal"/>
@@ -6936,7 +7194,7 @@
       <w:szCs w:val="29"/>
     </w:rPr>
   </w:style>
-  <w:style w:type="paragraph" w:styleId="Heading5">
+  <w:style w:type="paragraph" w:styleId="Overskrift5">
     <w:name w:val="heading 5"/>
     <w:basedOn w:val="Normal"/>
     <w:next w:val="Normal"/>
@@ -6955,7 +7213,7 @@
       <w:szCs w:val="25"/>
     </w:rPr>
   </w:style>
-  <w:style w:type="paragraph" w:styleId="Heading6">
+  <w:style w:type="paragraph" w:styleId="Overskrift6">
     <w:name w:val="heading 6"/>
     <w:basedOn w:val="Normal"/>
     <w:next w:val="Normal"/>
@@ -6971,13 +7229,13 @@
       <w:szCs w:val="23"/>
     </w:rPr>
   </w:style>
-  <w:style w:type="character" w:default="1" w:styleId="DefaultParagraphFont">
+  <w:style w:type="character" w:default="1" w:styleId="Standardskrifttypeiafsnit">
     <w:name w:val="Default Paragraph Font"/>
     <w:uiPriority w:val="1"/>
     <w:semiHidden/>
     <w:unhideWhenUsed/>
   </w:style>
-  <w:style w:type="table" w:default="1" w:styleId="TableNormal">
+  <w:style w:type="table" w:default="1" w:styleId="Tabel-Normal">
     <w:name w:val="Normal Table"/>
     <w:uiPriority w:val="99"/>
     <w:semiHidden/>
@@ -6992,7 +7250,7 @@
       </w:tblCellMar>
     </w:tblPr>
   </w:style>
-  <w:style w:type="numbering" w:default="1" w:styleId="NoList">
+  <w:style w:type="numbering" w:default="1" w:styleId="Ingenoversigt">
     <w:name w:val="No List"/>
     <w:uiPriority w:val="99"/>
     <w:semiHidden/>
@@ -7009,7 +7267,7 @@
       </w:tblCellMar>
     </w:tblPr>
   </w:style>
-  <w:style w:type="paragraph" w:styleId="Title">
+  <w:style w:type="paragraph" w:styleId="Titel">
     <w:name w:val="Title"/>
     <w:basedOn w:val="Normal"/>
     <w:next w:val="Normal"/>
@@ -7026,7 +7284,7 @@
       <w:szCs w:val="72"/>
     </w:rPr>
   </w:style>
-  <w:style w:type="paragraph" w:styleId="Subtitle">
+  <w:style w:type="paragraph" w:styleId="Undertitel">
     <w:name w:val="Subtitle"/>
     <w:basedOn w:val="Normal"/>
     <w:next w:val="Normal"/>
@@ -7052,10 +7310,10 @@
       <w:tblStyleColBandSize w:val="1"/>
     </w:tblPr>
   </w:style>
-  <w:style w:type="paragraph" w:styleId="CommentText">
+  <w:style w:type="paragraph" w:styleId="Kommentartekst">
     <w:name w:val="annotation text"/>
     <w:basedOn w:val="Normal"/>
-    <w:link w:val="CommentTextChar"/>
+    <w:link w:val="KommentartekstTegn"/>
     <w:uiPriority w:val="99"/>
     <w:semiHidden/>
     <w:unhideWhenUsed/>
@@ -7064,10 +7322,10 @@
       <w:szCs w:val="20"/>
     </w:rPr>
   </w:style>
-  <w:style w:type="character" w:customStyle="1" w:styleId="CommentTextChar">
-    <w:name w:val="Comment Text Char"/>
-    <w:basedOn w:val="DefaultParagraphFont"/>
-    <w:link w:val="CommentText"/>
+  <w:style w:type="character" w:customStyle="1" w:styleId="KommentartekstTegn">
+    <w:name w:val="Kommentartekst Tegn"/>
+    <w:basedOn w:val="Standardskrifttypeiafsnit"/>
+    <w:link w:val="Kommentartekst"/>
     <w:uiPriority w:val="99"/>
     <w:semiHidden/>
     <w:rPr>
@@ -7075,9 +7333,9 @@
       <w:szCs w:val="20"/>
     </w:rPr>
   </w:style>
-  <w:style w:type="character" w:styleId="CommentReference">
+  <w:style w:type="character" w:styleId="Kommentarhenvisning">
     <w:name w:val="annotation reference"/>
-    <w:basedOn w:val="DefaultParagraphFont"/>
+    <w:basedOn w:val="Standardskrifttypeiafsnit"/>
     <w:uiPriority w:val="99"/>
     <w:semiHidden/>
     <w:unhideWhenUsed/>
@@ -7088,7 +7346,7 @@
   </w:style>
   <w:style w:type="character" w:styleId="Hyperlink">
     <w:name w:val="Hyperlink"/>
-    <w:basedOn w:val="DefaultParagraphFont"/>
+    <w:basedOn w:val="Standardskrifttypeiafsnit"/>
     <w:uiPriority w:val="99"/>
     <w:unhideWhenUsed/>
     <w:rsid w:val="00B9707C"/>
@@ -7097,9 +7355,9 @@
       <w:u w:val="single"/>
     </w:rPr>
   </w:style>
-  <w:style w:type="character" w:styleId="UnresolvedMention">
+  <w:style w:type="character" w:styleId="Ulstomtale">
     <w:name w:val="Unresolved Mention"/>
-    <w:basedOn w:val="DefaultParagraphFont"/>
+    <w:basedOn w:val="Standardskrifttypeiafsnit"/>
     <w:uiPriority w:val="99"/>
     <w:semiHidden/>
     <w:unhideWhenUsed/>
@@ -7109,7 +7367,7 @@
       <w:shd w:val="clear" w:color="auto" w:fill="E1DFDD"/>
     </w:rPr>
   </w:style>
-  <w:style w:type="paragraph" w:styleId="ListParagraph">
+  <w:style w:type="paragraph" w:styleId="Listeafsnit">
     <w:name w:val="List Paragraph"/>
     <w:basedOn w:val="Normal"/>
     <w:uiPriority w:val="34"/>
@@ -7120,10 +7378,10 @@
       <w:contextualSpacing/>
     </w:pPr>
   </w:style>
-  <w:style w:type="paragraph" w:styleId="Header">
+  <w:style w:type="paragraph" w:styleId="Sidehoved">
     <w:name w:val="header"/>
     <w:basedOn w:val="Normal"/>
-    <w:link w:val="HeaderChar"/>
+    <w:link w:val="SidehovedTegn"/>
     <w:uiPriority w:val="99"/>
     <w:unhideWhenUsed/>
     <w:rsid w:val="00647021"/>
@@ -7134,17 +7392,17 @@
       </w:tabs>
     </w:pPr>
   </w:style>
-  <w:style w:type="character" w:customStyle="1" w:styleId="HeaderChar">
-    <w:name w:val="Header Char"/>
-    <w:basedOn w:val="DefaultParagraphFont"/>
-    <w:link w:val="Header"/>
+  <w:style w:type="character" w:customStyle="1" w:styleId="SidehovedTegn">
+    <w:name w:val="Sidehoved Tegn"/>
+    <w:basedOn w:val="Standardskrifttypeiafsnit"/>
+    <w:link w:val="Sidehoved"/>
     <w:uiPriority w:val="99"/>
     <w:rsid w:val="00647021"/>
   </w:style>
-  <w:style w:type="paragraph" w:styleId="Footer">
+  <w:style w:type="paragraph" w:styleId="Sidefod">
     <w:name w:val="footer"/>
     <w:basedOn w:val="Normal"/>
-    <w:link w:val="FooterChar"/>
+    <w:link w:val="SidefodTegn"/>
     <w:uiPriority w:val="99"/>
     <w:unhideWhenUsed/>
     <w:rsid w:val="00647021"/>
@@ -7155,10 +7413,10 @@
       </w:tabs>
     </w:pPr>
   </w:style>
-  <w:style w:type="character" w:customStyle="1" w:styleId="FooterChar">
-    <w:name w:val="Footer Char"/>
-    <w:basedOn w:val="DefaultParagraphFont"/>
-    <w:link w:val="Footer"/>
+  <w:style w:type="character" w:customStyle="1" w:styleId="SidefodTegn">
+    <w:name w:val="Sidefod Tegn"/>
+    <w:basedOn w:val="Standardskrifttypeiafsnit"/>
+    <w:link w:val="Sidefod"/>
     <w:uiPriority w:val="99"/>
     <w:rsid w:val="00647021"/>
   </w:style>

</xml_diff>

<commit_message>
Revert "Merge branch 'main' of https://github.com/bjoekris/DATProjekt"
This reverts commit 6bbd03ea88345ff625d3042698def0061d81a7d2, reversing
changes made to 352bbf6aac3f2ddf9330d673f1ef56f2d88466d0.
</commit_message>
<xml_diff>
--- a/Api/HC Andersen Flyttefirma Template.docx
+++ b/Api/HC Andersen Flyttefirma Template.docx
@@ -1,6 +1,6 @@
 
 <file path=word/document.xml><?xml version="1.0" encoding="utf-8"?>
-<w:document xmlns:wpc="http://schemas.microsoft.com/office/word/2010/wordprocessingCanvas" xmlns:cx="http://schemas.microsoft.com/office/drawing/2014/chartex" xmlns:cx1="http://schemas.microsoft.com/office/drawing/2015/9/8/chartex" xmlns:cx2="http://schemas.microsoft.com/office/drawing/2015/10/21/chartex" xmlns:cx3="http://schemas.microsoft.com/office/drawing/2016/5/9/chartex" xmlns:cx4="http://schemas.microsoft.com/office/drawing/2016/5/10/chartex" xmlns:cx5="http://schemas.microsoft.com/office/drawing/2016/5/11/chartex" xmlns:cx6="http://schemas.microsoft.com/office/drawing/2016/5/12/chartex" xmlns:cx7="http://schemas.microsoft.com/office/drawing/2016/5/13/chartex" xmlns:cx8="http://schemas.microsoft.com/office/drawing/2016/5/14/chartex" xmlns:mc="http://schemas.openxmlformats.org/markup-compatibility/2006" xmlns:aink="http://schemas.microsoft.com/office/drawing/2016/ink" xmlns:am3d="http://schemas.microsoft.com/office/drawing/2017/model3d" xmlns:o="urn:schemas-microsoft-com:office:office" xmlns:oel="http://schemas.microsoft.com/office/2019/extlst" xmlns:r="http://schemas.openxmlformats.org/officeDocument/2006/relationships" xmlns:m="http://schemas.openxmlformats.org/officeDocument/2006/math" xmlns:v="urn:schemas-microsoft-com:vml" xmlns:wp14="http://schemas.microsoft.com/office/word/2010/wordprocessingDrawing" xmlns:wp="http://schemas.openxmlformats.org/drawingml/2006/wordprocessingDrawing" xmlns:w10="urn:schemas-microsoft-com:office:word" xmlns:w="http://schemas.openxmlformats.org/wordprocessingml/2006/main" xmlns:w14="http://schemas.microsoft.com/office/word/2010/wordml" xmlns:w15="http://schemas.microsoft.com/office/word/2012/wordml" xmlns:w16cex="http://schemas.microsoft.com/office/word/2018/wordml/cex" xmlns:w16cid="http://schemas.microsoft.com/office/word/2016/wordml/cid" xmlns:w16="http://schemas.microsoft.com/office/word/2018/wordml" xmlns:w16du="http://schemas.microsoft.com/office/word/2023/wordml/word16du" xmlns:w16sdtdh="http://schemas.microsoft.com/office/word/2020/wordml/sdtdatahash" xmlns:w16sdtfl="http://schemas.microsoft.com/office/word/2024/wordml/sdtformatlock" xmlns:w16se="http://schemas.microsoft.com/office/word/2015/wordml/symex" xmlns:wpg="http://schemas.microsoft.com/office/word/2010/wordprocessingGroup" xmlns:wpi="http://schemas.microsoft.com/office/word/2010/wordprocessingInk" xmlns:wne="http://schemas.microsoft.com/office/word/2006/wordml" xmlns:wps="http://schemas.microsoft.com/office/word/2010/wordprocessingShape" mc:Ignorable="w14 w15 w16se w16cid w16 w16cex w16sdtdh w16sdtfl w16du wp14">
+<w:document xmlns:wpc="http://schemas.microsoft.com/office/word/2010/wordprocessingCanvas" xmlns:cx="http://schemas.microsoft.com/office/drawing/2014/chartex" xmlns:cx1="http://schemas.microsoft.com/office/drawing/2015/9/8/chartex" xmlns:cx2="http://schemas.microsoft.com/office/drawing/2015/10/21/chartex" xmlns:cx3="http://schemas.microsoft.com/office/drawing/2016/5/9/chartex" xmlns:cx4="http://schemas.microsoft.com/office/drawing/2016/5/10/chartex" xmlns:cx5="http://schemas.microsoft.com/office/drawing/2016/5/11/chartex" xmlns:cx6="http://schemas.microsoft.com/office/drawing/2016/5/12/chartex" xmlns:cx7="http://schemas.microsoft.com/office/drawing/2016/5/13/chartex" xmlns:cx8="http://schemas.microsoft.com/office/drawing/2016/5/14/chartex" xmlns:mc="http://schemas.openxmlformats.org/markup-compatibility/2006" xmlns:aink="http://schemas.microsoft.com/office/drawing/2016/ink" xmlns:am3d="http://schemas.microsoft.com/office/drawing/2017/model3d" xmlns:o="urn:schemas-microsoft-com:office:office" xmlns:oel="http://schemas.microsoft.com/office/2019/extlst" xmlns:r="http://schemas.openxmlformats.org/officeDocument/2006/relationships" xmlns:m="http://schemas.openxmlformats.org/officeDocument/2006/math" xmlns:v="urn:schemas-microsoft-com:vml" xmlns:wp14="http://schemas.microsoft.com/office/word/2010/wordprocessingDrawing" xmlns:wp="http://schemas.openxmlformats.org/drawingml/2006/wordprocessingDrawing" xmlns:w10="urn:schemas-microsoft-com:office:word" xmlns:w="http://schemas.openxmlformats.org/wordprocessingml/2006/main" xmlns:w14="http://schemas.microsoft.com/office/word/2010/wordml" xmlns:w15="http://schemas.microsoft.com/office/word/2012/wordml" xmlns:w16cex="http://schemas.microsoft.com/office/word/2018/wordml/cex" xmlns:w16cid="http://schemas.microsoft.com/office/word/2016/wordml/cid" xmlns:w16="http://schemas.microsoft.com/office/word/2018/wordml" xmlns:w16du="http://schemas.microsoft.com/office/word/2023/wordml/word16du" xmlns:w16sdtdh="http://schemas.microsoft.com/office/word/2020/wordml/sdtdatahash" xmlns:w16se="http://schemas.microsoft.com/office/word/2015/wordml/symex" xmlns:wpg="http://schemas.microsoft.com/office/word/2010/wordprocessingGroup" xmlns:wpi="http://schemas.microsoft.com/office/word/2010/wordprocessingInk" xmlns:wne="http://schemas.microsoft.com/office/word/2006/wordml" xmlns:wps="http://schemas.microsoft.com/office/word/2010/wordprocessingShape" mc:Ignorable="w14 w15 w16se w16cid w16 w16cex w16sdtdh w16du wp14">
   <w:body>
     <w:p>
       <w:pPr>
@@ -5231,7 +5231,7 @@
 </file>
 
 <file path=word/endnotes.xml><?xml version="1.0" encoding="utf-8"?>
-<w:endnotes xmlns:wpc="http://schemas.microsoft.com/office/word/2010/wordprocessingCanvas" xmlns:cx="http://schemas.microsoft.com/office/drawing/2014/chartex" xmlns:cx1="http://schemas.microsoft.com/office/drawing/2015/9/8/chartex" xmlns:cx2="http://schemas.microsoft.com/office/drawing/2015/10/21/chartex" xmlns:cx3="http://schemas.microsoft.com/office/drawing/2016/5/9/chartex" xmlns:cx4="http://schemas.microsoft.com/office/drawing/2016/5/10/chartex" xmlns:cx5="http://schemas.microsoft.com/office/drawing/2016/5/11/chartex" xmlns:cx6="http://schemas.microsoft.com/office/drawing/2016/5/12/chartex" xmlns:cx7="http://schemas.microsoft.com/office/drawing/2016/5/13/chartex" xmlns:cx8="http://schemas.microsoft.com/office/drawing/2016/5/14/chartex" xmlns:mc="http://schemas.openxmlformats.org/markup-compatibility/2006" xmlns:aink="http://schemas.microsoft.com/office/drawing/2016/ink" xmlns:am3d="http://schemas.microsoft.com/office/drawing/2017/model3d" xmlns:o="urn:schemas-microsoft-com:office:office" xmlns:oel="http://schemas.microsoft.com/office/2019/extlst" xmlns:r="http://schemas.openxmlformats.org/officeDocument/2006/relationships" xmlns:m="http://schemas.openxmlformats.org/officeDocument/2006/math" xmlns:v="urn:schemas-microsoft-com:vml" xmlns:wp14="http://schemas.microsoft.com/office/word/2010/wordprocessingDrawing" xmlns:wp="http://schemas.openxmlformats.org/drawingml/2006/wordprocessingDrawing" xmlns:w10="urn:schemas-microsoft-com:office:word" xmlns:w="http://schemas.openxmlformats.org/wordprocessingml/2006/main" xmlns:w14="http://schemas.microsoft.com/office/word/2010/wordml" xmlns:w15="http://schemas.microsoft.com/office/word/2012/wordml" xmlns:w16cex="http://schemas.microsoft.com/office/word/2018/wordml/cex" xmlns:w16cid="http://schemas.microsoft.com/office/word/2016/wordml/cid" xmlns:w16="http://schemas.microsoft.com/office/word/2018/wordml" xmlns:w16du="http://schemas.microsoft.com/office/word/2023/wordml/word16du" xmlns:w16sdtdh="http://schemas.microsoft.com/office/word/2020/wordml/sdtdatahash" xmlns:w16sdtfl="http://schemas.microsoft.com/office/word/2024/wordml/sdtformatlock" xmlns:w16se="http://schemas.microsoft.com/office/word/2015/wordml/symex" xmlns:wpg="http://schemas.microsoft.com/office/word/2010/wordprocessingGroup" xmlns:wpi="http://schemas.microsoft.com/office/word/2010/wordprocessingInk" xmlns:wne="http://schemas.microsoft.com/office/word/2006/wordml" xmlns:wps="http://schemas.microsoft.com/office/word/2010/wordprocessingShape" mc:Ignorable="w14 w15 w16se w16cid w16 w16cex w16sdtdh w16sdtfl w16du wp14">
+<w:endnotes xmlns:wpc="http://schemas.microsoft.com/office/word/2010/wordprocessingCanvas" xmlns:cx="http://schemas.microsoft.com/office/drawing/2014/chartex" xmlns:cx1="http://schemas.microsoft.com/office/drawing/2015/9/8/chartex" xmlns:cx2="http://schemas.microsoft.com/office/drawing/2015/10/21/chartex" xmlns:cx3="http://schemas.microsoft.com/office/drawing/2016/5/9/chartex" xmlns:cx4="http://schemas.microsoft.com/office/drawing/2016/5/10/chartex" xmlns:cx5="http://schemas.microsoft.com/office/drawing/2016/5/11/chartex" xmlns:cx6="http://schemas.microsoft.com/office/drawing/2016/5/12/chartex" xmlns:cx7="http://schemas.microsoft.com/office/drawing/2016/5/13/chartex" xmlns:cx8="http://schemas.microsoft.com/office/drawing/2016/5/14/chartex" xmlns:mc="http://schemas.openxmlformats.org/markup-compatibility/2006" xmlns:aink="http://schemas.microsoft.com/office/drawing/2016/ink" xmlns:am3d="http://schemas.microsoft.com/office/drawing/2017/model3d" xmlns:o="urn:schemas-microsoft-com:office:office" xmlns:oel="http://schemas.microsoft.com/office/2019/extlst" xmlns:r="http://schemas.openxmlformats.org/officeDocument/2006/relationships" xmlns:m="http://schemas.openxmlformats.org/officeDocument/2006/math" xmlns:v="urn:schemas-microsoft-com:vml" xmlns:wp14="http://schemas.microsoft.com/office/word/2010/wordprocessingDrawing" xmlns:wp="http://schemas.openxmlformats.org/drawingml/2006/wordprocessingDrawing" xmlns:w10="urn:schemas-microsoft-com:office:word" xmlns:w="http://schemas.openxmlformats.org/wordprocessingml/2006/main" xmlns:w14="http://schemas.microsoft.com/office/word/2010/wordml" xmlns:w15="http://schemas.microsoft.com/office/word/2012/wordml" xmlns:w16cex="http://schemas.microsoft.com/office/word/2018/wordml/cex" xmlns:w16cid="http://schemas.microsoft.com/office/word/2016/wordml/cid" xmlns:w16="http://schemas.microsoft.com/office/word/2018/wordml" xmlns:w16du="http://schemas.microsoft.com/office/word/2023/wordml/word16du" xmlns:w16sdtdh="http://schemas.microsoft.com/office/word/2020/wordml/sdtdatahash" xmlns:w16se="http://schemas.microsoft.com/office/word/2015/wordml/symex" xmlns:wpg="http://schemas.microsoft.com/office/word/2010/wordprocessingGroup" xmlns:wpi="http://schemas.microsoft.com/office/word/2010/wordprocessingInk" xmlns:wne="http://schemas.microsoft.com/office/word/2006/wordml" xmlns:wps="http://schemas.microsoft.com/office/word/2010/wordprocessingShape" mc:Ignorable="w14 w15 w16se w16cid w16 w16cex w16sdtdh w16du wp14">
   <w:endnote w:type="separator" w:id="-1">
     <w:p>
       <w:r>
@@ -5250,7 +5250,7 @@
 </file>
 
 <file path=word/footer1.xml><?xml version="1.0" encoding="utf-8"?>
-<w:ftr xmlns:wpc="http://schemas.microsoft.com/office/word/2010/wordprocessingCanvas" xmlns:cx="http://schemas.microsoft.com/office/drawing/2014/chartex" xmlns:cx1="http://schemas.microsoft.com/office/drawing/2015/9/8/chartex" xmlns:cx2="http://schemas.microsoft.com/office/drawing/2015/10/21/chartex" xmlns:cx3="http://schemas.microsoft.com/office/drawing/2016/5/9/chartex" xmlns:cx4="http://schemas.microsoft.com/office/drawing/2016/5/10/chartex" xmlns:cx5="http://schemas.microsoft.com/office/drawing/2016/5/11/chartex" xmlns:cx6="http://schemas.microsoft.com/office/drawing/2016/5/12/chartex" xmlns:cx7="http://schemas.microsoft.com/office/drawing/2016/5/13/chartex" xmlns:cx8="http://schemas.microsoft.com/office/drawing/2016/5/14/chartex" xmlns:mc="http://schemas.openxmlformats.org/markup-compatibility/2006" xmlns:aink="http://schemas.microsoft.com/office/drawing/2016/ink" xmlns:am3d="http://schemas.microsoft.com/office/drawing/2017/model3d" xmlns:o="urn:schemas-microsoft-com:office:office" xmlns:oel="http://schemas.microsoft.com/office/2019/extlst" xmlns:r="http://schemas.openxmlformats.org/officeDocument/2006/relationships" xmlns:m="http://schemas.openxmlformats.org/officeDocument/2006/math" xmlns:v="urn:schemas-microsoft-com:vml" xmlns:wp14="http://schemas.microsoft.com/office/word/2010/wordprocessingDrawing" xmlns:wp="http://schemas.openxmlformats.org/drawingml/2006/wordprocessingDrawing" xmlns:w10="urn:schemas-microsoft-com:office:word" xmlns:w="http://schemas.openxmlformats.org/wordprocessingml/2006/main" xmlns:w14="http://schemas.microsoft.com/office/word/2010/wordml" xmlns:w15="http://schemas.microsoft.com/office/word/2012/wordml" xmlns:w16cex="http://schemas.microsoft.com/office/word/2018/wordml/cex" xmlns:w16cid="http://schemas.microsoft.com/office/word/2016/wordml/cid" xmlns:w16="http://schemas.microsoft.com/office/word/2018/wordml" xmlns:w16du="http://schemas.microsoft.com/office/word/2023/wordml/word16du" xmlns:w16sdtdh="http://schemas.microsoft.com/office/word/2020/wordml/sdtdatahash" xmlns:w16sdtfl="http://schemas.microsoft.com/office/word/2024/wordml/sdtformatlock" xmlns:w16se="http://schemas.microsoft.com/office/word/2015/wordml/symex" xmlns:wpg="http://schemas.microsoft.com/office/word/2010/wordprocessingGroup" xmlns:wpi="http://schemas.microsoft.com/office/word/2010/wordprocessingInk" xmlns:wne="http://schemas.microsoft.com/office/word/2006/wordml" xmlns:wps="http://schemas.microsoft.com/office/word/2010/wordprocessingShape" mc:Ignorable="w14 w15 w16se w16cid w16 w16cex w16sdtdh w16sdtfl w16du wp14">
+<w:ftr xmlns:wpc="http://schemas.microsoft.com/office/word/2010/wordprocessingCanvas" xmlns:cx="http://schemas.microsoft.com/office/drawing/2014/chartex" xmlns:cx1="http://schemas.microsoft.com/office/drawing/2015/9/8/chartex" xmlns:cx2="http://schemas.microsoft.com/office/drawing/2015/10/21/chartex" xmlns:cx3="http://schemas.microsoft.com/office/drawing/2016/5/9/chartex" xmlns:cx4="http://schemas.microsoft.com/office/drawing/2016/5/10/chartex" xmlns:cx5="http://schemas.microsoft.com/office/drawing/2016/5/11/chartex" xmlns:cx6="http://schemas.microsoft.com/office/drawing/2016/5/12/chartex" xmlns:cx7="http://schemas.microsoft.com/office/drawing/2016/5/13/chartex" xmlns:cx8="http://schemas.microsoft.com/office/drawing/2016/5/14/chartex" xmlns:mc="http://schemas.openxmlformats.org/markup-compatibility/2006" xmlns:aink="http://schemas.microsoft.com/office/drawing/2016/ink" xmlns:am3d="http://schemas.microsoft.com/office/drawing/2017/model3d" xmlns:o="urn:schemas-microsoft-com:office:office" xmlns:oel="http://schemas.microsoft.com/office/2019/extlst" xmlns:r="http://schemas.openxmlformats.org/officeDocument/2006/relationships" xmlns:m="http://schemas.openxmlformats.org/officeDocument/2006/math" xmlns:v="urn:schemas-microsoft-com:vml" xmlns:wp14="http://schemas.microsoft.com/office/word/2010/wordprocessingDrawing" xmlns:wp="http://schemas.openxmlformats.org/drawingml/2006/wordprocessingDrawing" xmlns:w10="urn:schemas-microsoft-com:office:word" xmlns:w="http://schemas.openxmlformats.org/wordprocessingml/2006/main" xmlns:w14="http://schemas.microsoft.com/office/word/2010/wordml" xmlns:w15="http://schemas.microsoft.com/office/word/2012/wordml" xmlns:w16cex="http://schemas.microsoft.com/office/word/2018/wordml/cex" xmlns:w16cid="http://schemas.microsoft.com/office/word/2016/wordml/cid" xmlns:w16="http://schemas.microsoft.com/office/word/2018/wordml" xmlns:w16du="http://schemas.microsoft.com/office/word/2023/wordml/word16du" xmlns:w16sdtdh="http://schemas.microsoft.com/office/word/2020/wordml/sdtdatahash" xmlns:w16se="http://schemas.microsoft.com/office/word/2015/wordml/symex" xmlns:wpg="http://schemas.microsoft.com/office/word/2010/wordprocessingGroup" xmlns:wpi="http://schemas.microsoft.com/office/word/2010/wordprocessingInk" xmlns:wne="http://schemas.microsoft.com/office/word/2006/wordml" xmlns:wps="http://schemas.microsoft.com/office/word/2010/wordprocessingShape" mc:Ignorable="w14 w15 w16se w16cid w16 w16cex w16sdtdh w16du wp14">
   <w:sdt>
     <w:sdtPr>
       <w:id w:val="1132055271"/>
@@ -5390,7 +5390,7 @@
 </file>
 
 <file path=word/footnotes.xml><?xml version="1.0" encoding="utf-8"?>
-<w:footnotes xmlns:wpc="http://schemas.microsoft.com/office/word/2010/wordprocessingCanvas" xmlns:cx="http://schemas.microsoft.com/office/drawing/2014/chartex" xmlns:cx1="http://schemas.microsoft.com/office/drawing/2015/9/8/chartex" xmlns:cx2="http://schemas.microsoft.com/office/drawing/2015/10/21/chartex" xmlns:cx3="http://schemas.microsoft.com/office/drawing/2016/5/9/chartex" xmlns:cx4="http://schemas.microsoft.com/office/drawing/2016/5/10/chartex" xmlns:cx5="http://schemas.microsoft.com/office/drawing/2016/5/11/chartex" xmlns:cx6="http://schemas.microsoft.com/office/drawing/2016/5/12/chartex" xmlns:cx7="http://schemas.microsoft.com/office/drawing/2016/5/13/chartex" xmlns:cx8="http://schemas.microsoft.com/office/drawing/2016/5/14/chartex" xmlns:mc="http://schemas.openxmlformats.org/markup-compatibility/2006" xmlns:aink="http://schemas.microsoft.com/office/drawing/2016/ink" xmlns:am3d="http://schemas.microsoft.com/office/drawing/2017/model3d" xmlns:o="urn:schemas-microsoft-com:office:office" xmlns:oel="http://schemas.microsoft.com/office/2019/extlst" xmlns:r="http://schemas.openxmlformats.org/officeDocument/2006/relationships" xmlns:m="http://schemas.openxmlformats.org/officeDocument/2006/math" xmlns:v="urn:schemas-microsoft-com:vml" xmlns:wp14="http://schemas.microsoft.com/office/word/2010/wordprocessingDrawing" xmlns:wp="http://schemas.openxmlformats.org/drawingml/2006/wordprocessingDrawing" xmlns:w10="urn:schemas-microsoft-com:office:word" xmlns:w="http://schemas.openxmlformats.org/wordprocessingml/2006/main" xmlns:w14="http://schemas.microsoft.com/office/word/2010/wordml" xmlns:w15="http://schemas.microsoft.com/office/word/2012/wordml" xmlns:w16cex="http://schemas.microsoft.com/office/word/2018/wordml/cex" xmlns:w16cid="http://schemas.microsoft.com/office/word/2016/wordml/cid" xmlns:w16="http://schemas.microsoft.com/office/word/2018/wordml" xmlns:w16du="http://schemas.microsoft.com/office/word/2023/wordml/word16du" xmlns:w16sdtdh="http://schemas.microsoft.com/office/word/2020/wordml/sdtdatahash" xmlns:w16sdtfl="http://schemas.microsoft.com/office/word/2024/wordml/sdtformatlock" xmlns:w16se="http://schemas.microsoft.com/office/word/2015/wordml/symex" xmlns:wpg="http://schemas.microsoft.com/office/word/2010/wordprocessingGroup" xmlns:wpi="http://schemas.microsoft.com/office/word/2010/wordprocessingInk" xmlns:wne="http://schemas.microsoft.com/office/word/2006/wordml" xmlns:wps="http://schemas.microsoft.com/office/word/2010/wordprocessingShape" mc:Ignorable="w14 w15 w16se w16cid w16 w16cex w16sdtdh w16sdtfl w16du wp14">
+<w:footnotes xmlns:wpc="http://schemas.microsoft.com/office/word/2010/wordprocessingCanvas" xmlns:cx="http://schemas.microsoft.com/office/drawing/2014/chartex" xmlns:cx1="http://schemas.microsoft.com/office/drawing/2015/9/8/chartex" xmlns:cx2="http://schemas.microsoft.com/office/drawing/2015/10/21/chartex" xmlns:cx3="http://schemas.microsoft.com/office/drawing/2016/5/9/chartex" xmlns:cx4="http://schemas.microsoft.com/office/drawing/2016/5/10/chartex" xmlns:cx5="http://schemas.microsoft.com/office/drawing/2016/5/11/chartex" xmlns:cx6="http://schemas.microsoft.com/office/drawing/2016/5/12/chartex" xmlns:cx7="http://schemas.microsoft.com/office/drawing/2016/5/13/chartex" xmlns:cx8="http://schemas.microsoft.com/office/drawing/2016/5/14/chartex" xmlns:mc="http://schemas.openxmlformats.org/markup-compatibility/2006" xmlns:aink="http://schemas.microsoft.com/office/drawing/2016/ink" xmlns:am3d="http://schemas.microsoft.com/office/drawing/2017/model3d" xmlns:o="urn:schemas-microsoft-com:office:office" xmlns:oel="http://schemas.microsoft.com/office/2019/extlst" xmlns:r="http://schemas.openxmlformats.org/officeDocument/2006/relationships" xmlns:m="http://schemas.openxmlformats.org/officeDocument/2006/math" xmlns:v="urn:schemas-microsoft-com:vml" xmlns:wp14="http://schemas.microsoft.com/office/word/2010/wordprocessingDrawing" xmlns:wp="http://schemas.openxmlformats.org/drawingml/2006/wordprocessingDrawing" xmlns:w10="urn:schemas-microsoft-com:office:word" xmlns:w="http://schemas.openxmlformats.org/wordprocessingml/2006/main" xmlns:w14="http://schemas.microsoft.com/office/word/2010/wordml" xmlns:w15="http://schemas.microsoft.com/office/word/2012/wordml" xmlns:w16cex="http://schemas.microsoft.com/office/word/2018/wordml/cex" xmlns:w16cid="http://schemas.microsoft.com/office/word/2016/wordml/cid" xmlns:w16="http://schemas.microsoft.com/office/word/2018/wordml" xmlns:w16du="http://schemas.microsoft.com/office/word/2023/wordml/word16du" xmlns:w16sdtdh="http://schemas.microsoft.com/office/word/2020/wordml/sdtdatahash" xmlns:w16se="http://schemas.microsoft.com/office/word/2015/wordml/symex" xmlns:wpg="http://schemas.microsoft.com/office/word/2010/wordprocessingGroup" xmlns:wpi="http://schemas.microsoft.com/office/word/2010/wordprocessingInk" xmlns:wne="http://schemas.microsoft.com/office/word/2006/wordml" xmlns:wps="http://schemas.microsoft.com/office/word/2010/wordprocessingShape" mc:Ignorable="w14 w15 w16se w16cid w16 w16cex w16sdtdh w16du wp14">
   <w:footnote w:type="separator" w:id="-1">
     <w:p>
       <w:r>
@@ -5409,7 +5409,7 @@
 </file>
 
 <file path=word/header1.xml><?xml version="1.0" encoding="utf-8"?>
-<w:hdr xmlns:wpc="http://schemas.microsoft.com/office/word/2010/wordprocessingCanvas" xmlns:cx="http://schemas.microsoft.com/office/drawing/2014/chartex" xmlns:cx1="http://schemas.microsoft.com/office/drawing/2015/9/8/chartex" xmlns:cx2="http://schemas.microsoft.com/office/drawing/2015/10/21/chartex" xmlns:cx3="http://schemas.microsoft.com/office/drawing/2016/5/9/chartex" xmlns:cx4="http://schemas.microsoft.com/office/drawing/2016/5/10/chartex" xmlns:cx5="http://schemas.microsoft.com/office/drawing/2016/5/11/chartex" xmlns:cx6="http://schemas.microsoft.com/office/drawing/2016/5/12/chartex" xmlns:cx7="http://schemas.microsoft.com/office/drawing/2016/5/13/chartex" xmlns:cx8="http://schemas.microsoft.com/office/drawing/2016/5/14/chartex" xmlns:mc="http://schemas.openxmlformats.org/markup-compatibility/2006" xmlns:aink="http://schemas.microsoft.com/office/drawing/2016/ink" xmlns:am3d="http://schemas.microsoft.com/office/drawing/2017/model3d" xmlns:o="urn:schemas-microsoft-com:office:office" xmlns:oel="http://schemas.microsoft.com/office/2019/extlst" xmlns:r="http://schemas.openxmlformats.org/officeDocument/2006/relationships" xmlns:m="http://schemas.openxmlformats.org/officeDocument/2006/math" xmlns:v="urn:schemas-microsoft-com:vml" xmlns:wp14="http://schemas.microsoft.com/office/word/2010/wordprocessingDrawing" xmlns:wp="http://schemas.openxmlformats.org/drawingml/2006/wordprocessingDrawing" xmlns:w10="urn:schemas-microsoft-com:office:word" xmlns:w="http://schemas.openxmlformats.org/wordprocessingml/2006/main" xmlns:w14="http://schemas.microsoft.com/office/word/2010/wordml" xmlns:w15="http://schemas.microsoft.com/office/word/2012/wordml" xmlns:w16cex="http://schemas.microsoft.com/office/word/2018/wordml/cex" xmlns:w16cid="http://schemas.microsoft.com/office/word/2016/wordml/cid" xmlns:w16="http://schemas.microsoft.com/office/word/2018/wordml" xmlns:w16du="http://schemas.microsoft.com/office/word/2023/wordml/word16du" xmlns:w16sdtdh="http://schemas.microsoft.com/office/word/2020/wordml/sdtdatahash" xmlns:w16sdtfl="http://schemas.microsoft.com/office/word/2024/wordml/sdtformatlock" xmlns:w16se="http://schemas.microsoft.com/office/word/2015/wordml/symex" xmlns:wpg="http://schemas.microsoft.com/office/word/2010/wordprocessingGroup" xmlns:wpi="http://schemas.microsoft.com/office/word/2010/wordprocessingInk" xmlns:wne="http://schemas.microsoft.com/office/word/2006/wordml" xmlns:wps="http://schemas.microsoft.com/office/word/2010/wordprocessingShape" mc:Ignorable="w14 w15 w16se w16cid w16 w16cex w16sdtdh w16sdtfl w16du wp14">
+<w:hdr xmlns:wpc="http://schemas.microsoft.com/office/word/2010/wordprocessingCanvas" xmlns:cx="http://schemas.microsoft.com/office/drawing/2014/chartex" xmlns:cx1="http://schemas.microsoft.com/office/drawing/2015/9/8/chartex" xmlns:cx2="http://schemas.microsoft.com/office/drawing/2015/10/21/chartex" xmlns:cx3="http://schemas.microsoft.com/office/drawing/2016/5/9/chartex" xmlns:cx4="http://schemas.microsoft.com/office/drawing/2016/5/10/chartex" xmlns:cx5="http://schemas.microsoft.com/office/drawing/2016/5/11/chartex" xmlns:cx6="http://schemas.microsoft.com/office/drawing/2016/5/12/chartex" xmlns:cx7="http://schemas.microsoft.com/office/drawing/2016/5/13/chartex" xmlns:cx8="http://schemas.microsoft.com/office/drawing/2016/5/14/chartex" xmlns:mc="http://schemas.openxmlformats.org/markup-compatibility/2006" xmlns:aink="http://schemas.microsoft.com/office/drawing/2016/ink" xmlns:am3d="http://schemas.microsoft.com/office/drawing/2017/model3d" xmlns:o="urn:schemas-microsoft-com:office:office" xmlns:oel="http://schemas.microsoft.com/office/2019/extlst" xmlns:r="http://schemas.openxmlformats.org/officeDocument/2006/relationships" xmlns:m="http://schemas.openxmlformats.org/officeDocument/2006/math" xmlns:v="urn:schemas-microsoft-com:vml" xmlns:wp14="http://schemas.microsoft.com/office/word/2010/wordprocessingDrawing" xmlns:wp="http://schemas.openxmlformats.org/drawingml/2006/wordprocessingDrawing" xmlns:w10="urn:schemas-microsoft-com:office:word" xmlns:w="http://schemas.openxmlformats.org/wordprocessingml/2006/main" xmlns:w14="http://schemas.microsoft.com/office/word/2010/wordml" xmlns:w15="http://schemas.microsoft.com/office/word/2012/wordml" xmlns:w16cex="http://schemas.microsoft.com/office/word/2018/wordml/cex" xmlns:w16cid="http://schemas.microsoft.com/office/word/2016/wordml/cid" xmlns:w16="http://schemas.microsoft.com/office/word/2018/wordml" xmlns:w16du="http://schemas.microsoft.com/office/word/2023/wordml/word16du" xmlns:w16sdtdh="http://schemas.microsoft.com/office/word/2020/wordml/sdtdatahash" xmlns:w16se="http://schemas.microsoft.com/office/word/2015/wordml/symex" xmlns:wpg="http://schemas.microsoft.com/office/word/2010/wordprocessingGroup" xmlns:wpi="http://schemas.microsoft.com/office/word/2010/wordprocessingInk" xmlns:wne="http://schemas.microsoft.com/office/word/2006/wordml" xmlns:wps="http://schemas.microsoft.com/office/word/2010/wordprocessingShape" mc:Ignorable="w14 w15 w16se w16cid w16 w16cex w16sdtdh w16du wp14">
   <w:p>
     <w:pPr>
       <w:pStyle w:val="Sidehoved"/>
@@ -5449,7 +5449,7 @@
 </file>
 
 <file path=word/header2.xml><?xml version="1.0" encoding="utf-8"?>
-<w:hdr xmlns:wpc="http://schemas.microsoft.com/office/word/2010/wordprocessingCanvas" xmlns:cx="http://schemas.microsoft.com/office/drawing/2014/chartex" xmlns:cx1="http://schemas.microsoft.com/office/drawing/2015/9/8/chartex" xmlns:cx2="http://schemas.microsoft.com/office/drawing/2015/10/21/chartex" xmlns:cx3="http://schemas.microsoft.com/office/drawing/2016/5/9/chartex" xmlns:cx4="http://schemas.microsoft.com/office/drawing/2016/5/10/chartex" xmlns:cx5="http://schemas.microsoft.com/office/drawing/2016/5/11/chartex" xmlns:cx6="http://schemas.microsoft.com/office/drawing/2016/5/12/chartex" xmlns:cx7="http://schemas.microsoft.com/office/drawing/2016/5/13/chartex" xmlns:cx8="http://schemas.microsoft.com/office/drawing/2016/5/14/chartex" xmlns:mc="http://schemas.openxmlformats.org/markup-compatibility/2006" xmlns:aink="http://schemas.microsoft.com/office/drawing/2016/ink" xmlns:am3d="http://schemas.microsoft.com/office/drawing/2017/model3d" xmlns:o="urn:schemas-microsoft-com:office:office" xmlns:oel="http://schemas.microsoft.com/office/2019/extlst" xmlns:r="http://schemas.openxmlformats.org/officeDocument/2006/relationships" xmlns:m="http://schemas.openxmlformats.org/officeDocument/2006/math" xmlns:v="urn:schemas-microsoft-com:vml" xmlns:wp14="http://schemas.microsoft.com/office/word/2010/wordprocessingDrawing" xmlns:wp="http://schemas.openxmlformats.org/drawingml/2006/wordprocessingDrawing" xmlns:w10="urn:schemas-microsoft-com:office:word" xmlns:w="http://schemas.openxmlformats.org/wordprocessingml/2006/main" xmlns:w14="http://schemas.microsoft.com/office/word/2010/wordml" xmlns:w15="http://schemas.microsoft.com/office/word/2012/wordml" xmlns:w16cex="http://schemas.microsoft.com/office/word/2018/wordml/cex" xmlns:w16cid="http://schemas.microsoft.com/office/word/2016/wordml/cid" xmlns:w16="http://schemas.microsoft.com/office/word/2018/wordml" xmlns:w16du="http://schemas.microsoft.com/office/word/2023/wordml/word16du" xmlns:w16sdtdh="http://schemas.microsoft.com/office/word/2020/wordml/sdtdatahash" xmlns:w16sdtfl="http://schemas.microsoft.com/office/word/2024/wordml/sdtformatlock" xmlns:w16se="http://schemas.microsoft.com/office/word/2015/wordml/symex" xmlns:wpg="http://schemas.microsoft.com/office/word/2010/wordprocessingGroup" xmlns:wpi="http://schemas.microsoft.com/office/word/2010/wordprocessingInk" xmlns:wne="http://schemas.microsoft.com/office/word/2006/wordml" xmlns:wps="http://schemas.microsoft.com/office/word/2010/wordprocessingShape" mc:Ignorable="w14 w15 w16se w16cid w16 w16cex w16sdtdh w16sdtfl w16du wp14">
+<w:hdr xmlns:wpc="http://schemas.microsoft.com/office/word/2010/wordprocessingCanvas" xmlns:cx="http://schemas.microsoft.com/office/drawing/2014/chartex" xmlns:cx1="http://schemas.microsoft.com/office/drawing/2015/9/8/chartex" xmlns:cx2="http://schemas.microsoft.com/office/drawing/2015/10/21/chartex" xmlns:cx3="http://schemas.microsoft.com/office/drawing/2016/5/9/chartex" xmlns:cx4="http://schemas.microsoft.com/office/drawing/2016/5/10/chartex" xmlns:cx5="http://schemas.microsoft.com/office/drawing/2016/5/11/chartex" xmlns:cx6="http://schemas.microsoft.com/office/drawing/2016/5/12/chartex" xmlns:cx7="http://schemas.microsoft.com/office/drawing/2016/5/13/chartex" xmlns:cx8="http://schemas.microsoft.com/office/drawing/2016/5/14/chartex" xmlns:mc="http://schemas.openxmlformats.org/markup-compatibility/2006" xmlns:aink="http://schemas.microsoft.com/office/drawing/2016/ink" xmlns:am3d="http://schemas.microsoft.com/office/drawing/2017/model3d" xmlns:o="urn:schemas-microsoft-com:office:office" xmlns:oel="http://schemas.microsoft.com/office/2019/extlst" xmlns:r="http://schemas.openxmlformats.org/officeDocument/2006/relationships" xmlns:m="http://schemas.openxmlformats.org/officeDocument/2006/math" xmlns:v="urn:schemas-microsoft-com:vml" xmlns:wp14="http://schemas.microsoft.com/office/word/2010/wordprocessingDrawing" xmlns:wp="http://schemas.openxmlformats.org/drawingml/2006/wordprocessingDrawing" xmlns:w10="urn:schemas-microsoft-com:office:word" xmlns:w="http://schemas.openxmlformats.org/wordprocessingml/2006/main" xmlns:w14="http://schemas.microsoft.com/office/word/2010/wordml" xmlns:w15="http://schemas.microsoft.com/office/word/2012/wordml" xmlns:w16cex="http://schemas.microsoft.com/office/word/2018/wordml/cex" xmlns:w16cid="http://schemas.microsoft.com/office/word/2016/wordml/cid" xmlns:w16="http://schemas.microsoft.com/office/word/2018/wordml" xmlns:w16du="http://schemas.microsoft.com/office/word/2023/wordml/word16du" xmlns:w16sdtdh="http://schemas.microsoft.com/office/word/2020/wordml/sdtdatahash" xmlns:w16se="http://schemas.microsoft.com/office/word/2015/wordml/symex" xmlns:wpg="http://schemas.microsoft.com/office/word/2010/wordprocessingGroup" xmlns:wpi="http://schemas.microsoft.com/office/word/2010/wordprocessingInk" xmlns:wne="http://schemas.microsoft.com/office/word/2006/wordml" xmlns:wps="http://schemas.microsoft.com/office/word/2010/wordprocessingShape" mc:Ignorable="w14 w15 w16se w16cid w16 w16cex w16sdtdh w16du wp14">
   <w:p>
     <w:pPr>
       <w:pBdr>
@@ -5689,27 +5689,7 @@
                         <w:color w:val="9A4646"/>
                         <w:sz w:val="16"/>
                       </w:rPr>
-                      <w:t xml:space="preserve">gor din flytning til en </w:t>
-                    </w:r>
-                    <w:proofErr w:type="gramStart"/>
-                    <w:r>
-                      <w:rPr>
-                        <w:rFonts w:ascii="Times New Roman" w:eastAsia="Times New Roman" w:hAnsi="Times New Roman" w:cs="Times New Roman"/>
-                        <w:i/>
-                        <w:color w:val="9A4646"/>
-                        <w:sz w:val="16"/>
-                      </w:rPr>
-                      <w:t>god</w:t>
-                    </w:r>
-                    <w:proofErr w:type="gramEnd"/>
-                    <w:r>
-                      <w:rPr>
-                        <w:rFonts w:ascii="Times New Roman" w:eastAsia="Times New Roman" w:hAnsi="Times New Roman" w:cs="Times New Roman"/>
-                        <w:i/>
-                        <w:color w:val="9A4646"/>
-                        <w:sz w:val="16"/>
-                      </w:rPr>
-                      <w:t xml:space="preserve"> historie</w:t>
+                      <w:t>gor din flytning til en god historie</w:t>
                     </w:r>
                   </w:p>
                 </w:txbxContent>
@@ -5809,7 +5789,7 @@
 </file>
 
 <file path=word/header3.xml><?xml version="1.0" encoding="utf-8"?>
-<w:hdr xmlns:wpc="http://schemas.microsoft.com/office/word/2010/wordprocessingCanvas" xmlns:cx="http://schemas.microsoft.com/office/drawing/2014/chartex" xmlns:cx1="http://schemas.microsoft.com/office/drawing/2015/9/8/chartex" xmlns:cx2="http://schemas.microsoft.com/office/drawing/2015/10/21/chartex" xmlns:cx3="http://schemas.microsoft.com/office/drawing/2016/5/9/chartex" xmlns:cx4="http://schemas.microsoft.com/office/drawing/2016/5/10/chartex" xmlns:cx5="http://schemas.microsoft.com/office/drawing/2016/5/11/chartex" xmlns:cx6="http://schemas.microsoft.com/office/drawing/2016/5/12/chartex" xmlns:cx7="http://schemas.microsoft.com/office/drawing/2016/5/13/chartex" xmlns:cx8="http://schemas.microsoft.com/office/drawing/2016/5/14/chartex" xmlns:mc="http://schemas.openxmlformats.org/markup-compatibility/2006" xmlns:aink="http://schemas.microsoft.com/office/drawing/2016/ink" xmlns:am3d="http://schemas.microsoft.com/office/drawing/2017/model3d" xmlns:o="urn:schemas-microsoft-com:office:office" xmlns:oel="http://schemas.microsoft.com/office/2019/extlst" xmlns:r="http://schemas.openxmlformats.org/officeDocument/2006/relationships" xmlns:m="http://schemas.openxmlformats.org/officeDocument/2006/math" xmlns:v="urn:schemas-microsoft-com:vml" xmlns:wp14="http://schemas.microsoft.com/office/word/2010/wordprocessingDrawing" xmlns:wp="http://schemas.openxmlformats.org/drawingml/2006/wordprocessingDrawing" xmlns:w10="urn:schemas-microsoft-com:office:word" xmlns:w="http://schemas.openxmlformats.org/wordprocessingml/2006/main" xmlns:w14="http://schemas.microsoft.com/office/word/2010/wordml" xmlns:w15="http://schemas.microsoft.com/office/word/2012/wordml" xmlns:w16cex="http://schemas.microsoft.com/office/word/2018/wordml/cex" xmlns:w16cid="http://schemas.microsoft.com/office/word/2016/wordml/cid" xmlns:w16="http://schemas.microsoft.com/office/word/2018/wordml" xmlns:w16du="http://schemas.microsoft.com/office/word/2023/wordml/word16du" xmlns:w16sdtdh="http://schemas.microsoft.com/office/word/2020/wordml/sdtdatahash" xmlns:w16sdtfl="http://schemas.microsoft.com/office/word/2024/wordml/sdtformatlock" xmlns:w16se="http://schemas.microsoft.com/office/word/2015/wordml/symex" xmlns:wpg="http://schemas.microsoft.com/office/word/2010/wordprocessingGroup" xmlns:wpi="http://schemas.microsoft.com/office/word/2010/wordprocessingInk" xmlns:wne="http://schemas.microsoft.com/office/word/2006/wordml" xmlns:wps="http://schemas.microsoft.com/office/word/2010/wordprocessingShape" mc:Ignorable="w14 w15 w16se w16cid w16 w16cex w16sdtdh w16sdtfl w16du wp14">
+<w:hdr xmlns:wpc="http://schemas.microsoft.com/office/word/2010/wordprocessingCanvas" xmlns:cx="http://schemas.microsoft.com/office/drawing/2014/chartex" xmlns:cx1="http://schemas.microsoft.com/office/drawing/2015/9/8/chartex" xmlns:cx2="http://schemas.microsoft.com/office/drawing/2015/10/21/chartex" xmlns:cx3="http://schemas.microsoft.com/office/drawing/2016/5/9/chartex" xmlns:cx4="http://schemas.microsoft.com/office/drawing/2016/5/10/chartex" xmlns:cx5="http://schemas.microsoft.com/office/drawing/2016/5/11/chartex" xmlns:cx6="http://schemas.microsoft.com/office/drawing/2016/5/12/chartex" xmlns:cx7="http://schemas.microsoft.com/office/drawing/2016/5/13/chartex" xmlns:cx8="http://schemas.microsoft.com/office/drawing/2016/5/14/chartex" xmlns:mc="http://schemas.openxmlformats.org/markup-compatibility/2006" xmlns:aink="http://schemas.microsoft.com/office/drawing/2016/ink" xmlns:am3d="http://schemas.microsoft.com/office/drawing/2017/model3d" xmlns:o="urn:schemas-microsoft-com:office:office" xmlns:oel="http://schemas.microsoft.com/office/2019/extlst" xmlns:r="http://schemas.openxmlformats.org/officeDocument/2006/relationships" xmlns:m="http://schemas.openxmlformats.org/officeDocument/2006/math" xmlns:v="urn:schemas-microsoft-com:vml" xmlns:wp14="http://schemas.microsoft.com/office/word/2010/wordprocessingDrawing" xmlns:wp="http://schemas.openxmlformats.org/drawingml/2006/wordprocessingDrawing" xmlns:w10="urn:schemas-microsoft-com:office:word" xmlns:w="http://schemas.openxmlformats.org/wordprocessingml/2006/main" xmlns:w14="http://schemas.microsoft.com/office/word/2010/wordml" xmlns:w15="http://schemas.microsoft.com/office/word/2012/wordml" xmlns:w16cex="http://schemas.microsoft.com/office/word/2018/wordml/cex" xmlns:w16cid="http://schemas.microsoft.com/office/word/2016/wordml/cid" xmlns:w16="http://schemas.microsoft.com/office/word/2018/wordml" xmlns:w16du="http://schemas.microsoft.com/office/word/2023/wordml/word16du" xmlns:w16sdtdh="http://schemas.microsoft.com/office/word/2020/wordml/sdtdatahash" xmlns:w16se="http://schemas.microsoft.com/office/word/2015/wordml/symex" xmlns:wpg="http://schemas.microsoft.com/office/word/2010/wordprocessingGroup" xmlns:wpi="http://schemas.microsoft.com/office/word/2010/wordprocessingInk" xmlns:wne="http://schemas.microsoft.com/office/word/2006/wordml" xmlns:wps="http://schemas.microsoft.com/office/word/2010/wordprocessingShape" mc:Ignorable="w14 w15 w16se w16cid w16 w16cex w16sdtdh w16du wp14">
   <w:p>
     <w:pPr>
       <w:pStyle w:val="Sidehoved"/>
@@ -5849,7 +5829,7 @@
 </file>
 
 <file path=word/numbering.xml><?xml version="1.0" encoding="utf-8"?>
-<w:numbering xmlns:wpc="http://schemas.microsoft.com/office/word/2010/wordprocessingCanvas" xmlns:cx="http://schemas.microsoft.com/office/drawing/2014/chartex" xmlns:cx1="http://schemas.microsoft.com/office/drawing/2015/9/8/chartex" xmlns:cx2="http://schemas.microsoft.com/office/drawing/2015/10/21/chartex" xmlns:cx3="http://schemas.microsoft.com/office/drawing/2016/5/9/chartex" xmlns:cx4="http://schemas.microsoft.com/office/drawing/2016/5/10/chartex" xmlns:cx5="http://schemas.microsoft.com/office/drawing/2016/5/11/chartex" xmlns:cx6="http://schemas.microsoft.com/office/drawing/2016/5/12/chartex" xmlns:cx7="http://schemas.microsoft.com/office/drawing/2016/5/13/chartex" xmlns:cx8="http://schemas.microsoft.com/office/drawing/2016/5/14/chartex" xmlns:mc="http://schemas.openxmlformats.org/markup-compatibility/2006" xmlns:aink="http://schemas.microsoft.com/office/drawing/2016/ink" xmlns:am3d="http://schemas.microsoft.com/office/drawing/2017/model3d" xmlns:o="urn:schemas-microsoft-com:office:office" xmlns:oel="http://schemas.microsoft.com/office/2019/extlst" xmlns:r="http://schemas.openxmlformats.org/officeDocument/2006/relationships" xmlns:m="http://schemas.openxmlformats.org/officeDocument/2006/math" xmlns:v="urn:schemas-microsoft-com:vml" xmlns:wp14="http://schemas.microsoft.com/office/word/2010/wordprocessingDrawing" xmlns:wp="http://schemas.openxmlformats.org/drawingml/2006/wordprocessingDrawing" xmlns:w10="urn:schemas-microsoft-com:office:word" xmlns:w="http://schemas.openxmlformats.org/wordprocessingml/2006/main" xmlns:w14="http://schemas.microsoft.com/office/word/2010/wordml" xmlns:w15="http://schemas.microsoft.com/office/word/2012/wordml" xmlns:w16cex="http://schemas.microsoft.com/office/word/2018/wordml/cex" xmlns:w16cid="http://schemas.microsoft.com/office/word/2016/wordml/cid" xmlns:w16="http://schemas.microsoft.com/office/word/2018/wordml" xmlns:w16du="http://schemas.microsoft.com/office/word/2023/wordml/word16du" xmlns:w16sdtdh="http://schemas.microsoft.com/office/word/2020/wordml/sdtdatahash" xmlns:w16sdtfl="http://schemas.microsoft.com/office/word/2024/wordml/sdtformatlock" xmlns:w16se="http://schemas.microsoft.com/office/word/2015/wordml/symex" xmlns:wpg="http://schemas.microsoft.com/office/word/2010/wordprocessingGroup" xmlns:wpi="http://schemas.microsoft.com/office/word/2010/wordprocessingInk" xmlns:wne="http://schemas.microsoft.com/office/word/2006/wordml" xmlns:wps="http://schemas.microsoft.com/office/word/2010/wordprocessingShape" mc:Ignorable="w14 w15 w16se w16cid w16 w16cex w16sdtdh w16sdtfl w16du wp14">
+<w:numbering xmlns:wpc="http://schemas.microsoft.com/office/word/2010/wordprocessingCanvas" xmlns:cx="http://schemas.microsoft.com/office/drawing/2014/chartex" xmlns:cx1="http://schemas.microsoft.com/office/drawing/2015/9/8/chartex" xmlns:cx2="http://schemas.microsoft.com/office/drawing/2015/10/21/chartex" xmlns:cx3="http://schemas.microsoft.com/office/drawing/2016/5/9/chartex" xmlns:cx4="http://schemas.microsoft.com/office/drawing/2016/5/10/chartex" xmlns:cx5="http://schemas.microsoft.com/office/drawing/2016/5/11/chartex" xmlns:cx6="http://schemas.microsoft.com/office/drawing/2016/5/12/chartex" xmlns:cx7="http://schemas.microsoft.com/office/drawing/2016/5/13/chartex" xmlns:cx8="http://schemas.microsoft.com/office/drawing/2016/5/14/chartex" xmlns:mc="http://schemas.openxmlformats.org/markup-compatibility/2006" xmlns:aink="http://schemas.microsoft.com/office/drawing/2016/ink" xmlns:am3d="http://schemas.microsoft.com/office/drawing/2017/model3d" xmlns:o="urn:schemas-microsoft-com:office:office" xmlns:oel="http://schemas.microsoft.com/office/2019/extlst" xmlns:r="http://schemas.openxmlformats.org/officeDocument/2006/relationships" xmlns:m="http://schemas.openxmlformats.org/officeDocument/2006/math" xmlns:v="urn:schemas-microsoft-com:vml" xmlns:wp14="http://schemas.microsoft.com/office/word/2010/wordprocessingDrawing" xmlns:wp="http://schemas.openxmlformats.org/drawingml/2006/wordprocessingDrawing" xmlns:w10="urn:schemas-microsoft-com:office:word" xmlns:w="http://schemas.openxmlformats.org/wordprocessingml/2006/main" xmlns:w14="http://schemas.microsoft.com/office/word/2010/wordml" xmlns:w15="http://schemas.microsoft.com/office/word/2012/wordml" xmlns:w16cex="http://schemas.microsoft.com/office/word/2018/wordml/cex" xmlns:w16cid="http://schemas.microsoft.com/office/word/2016/wordml/cid" xmlns:w16="http://schemas.microsoft.com/office/word/2018/wordml" xmlns:w16du="http://schemas.microsoft.com/office/word/2023/wordml/word16du" xmlns:w16sdtdh="http://schemas.microsoft.com/office/word/2020/wordml/sdtdatahash" xmlns:w16se="http://schemas.microsoft.com/office/word/2015/wordml/symex" xmlns:wpg="http://schemas.microsoft.com/office/word/2010/wordprocessingGroup" xmlns:wpi="http://schemas.microsoft.com/office/word/2010/wordprocessingInk" xmlns:wne="http://schemas.microsoft.com/office/word/2006/wordml" xmlns:wps="http://schemas.microsoft.com/office/word/2010/wordprocessingShape" mc:Ignorable="w14 w15 w16se w16cid w16 w16cex w16sdtdh w16du wp14">
   <w:abstractNum w:abstractNumId="0" w15:restartNumberingAfterBreak="0">
     <w:nsid w:val="06201E3C"/>
     <w:multiLevelType w:val="hybridMultilevel"/>
@@ -6723,7 +6703,7 @@
 </file>
 
 <file path=word/styles.xml><?xml version="1.0" encoding="utf-8"?>
-<w:styles xmlns:mc="http://schemas.openxmlformats.org/markup-compatibility/2006" xmlns:r="http://schemas.openxmlformats.org/officeDocument/2006/relationships" xmlns:w="http://schemas.openxmlformats.org/wordprocessingml/2006/main" xmlns:w14="http://schemas.microsoft.com/office/word/2010/wordml" xmlns:w15="http://schemas.microsoft.com/office/word/2012/wordml" xmlns:w16cex="http://schemas.microsoft.com/office/word/2018/wordml/cex" xmlns:w16cid="http://schemas.microsoft.com/office/word/2016/wordml/cid" xmlns:w16="http://schemas.microsoft.com/office/word/2018/wordml" xmlns:w16du="http://schemas.microsoft.com/office/word/2023/wordml/word16du" xmlns:w16sdtdh="http://schemas.microsoft.com/office/word/2020/wordml/sdtdatahash" xmlns:w16sdtfl="http://schemas.microsoft.com/office/word/2024/wordml/sdtformatlock" xmlns:w16se="http://schemas.microsoft.com/office/word/2015/wordml/symex" mc:Ignorable="w14 w15 w16se w16cid w16 w16cex w16sdtdh w16sdtfl w16du">
+<w:styles xmlns:mc="http://schemas.openxmlformats.org/markup-compatibility/2006" xmlns:r="http://schemas.openxmlformats.org/officeDocument/2006/relationships" xmlns:w="http://schemas.openxmlformats.org/wordprocessingml/2006/main" xmlns:w14="http://schemas.microsoft.com/office/word/2010/wordml" xmlns:w15="http://schemas.microsoft.com/office/word/2012/wordml" xmlns:w16cex="http://schemas.microsoft.com/office/word/2018/wordml/cex" xmlns:w16cid="http://schemas.microsoft.com/office/word/2016/wordml/cid" xmlns:w16="http://schemas.microsoft.com/office/word/2018/wordml" xmlns:w16du="http://schemas.microsoft.com/office/word/2023/wordml/word16du" xmlns:w16sdtdh="http://schemas.microsoft.com/office/word/2020/wordml/sdtdatahash" xmlns:w16se="http://schemas.microsoft.com/office/word/2015/wordml/symex" mc:Ignorable="w14 w15 w16se w16cid w16 w16cex w16sdtdh w16du">
   <w:docDefaults>
     <w:rPrDefault>
       <w:rPr>

</xml_diff>

<commit_message>
Reapply "Merge branch 'main' of https://github.com/bjoekris/DATProjekt"
This reverts commit 6602b5155fe900e91d49131a2c00bc3c616175d7.
</commit_message>
<xml_diff>
--- a/Api/HC Andersen Flyttefirma Template.docx
+++ b/Api/HC Andersen Flyttefirma Template.docx
@@ -1,6 +1,6 @@
 
 <file path=word/document.xml><?xml version="1.0" encoding="utf-8"?>
-<w:document xmlns:wpc="http://schemas.microsoft.com/office/word/2010/wordprocessingCanvas" xmlns:cx="http://schemas.microsoft.com/office/drawing/2014/chartex" xmlns:cx1="http://schemas.microsoft.com/office/drawing/2015/9/8/chartex" xmlns:cx2="http://schemas.microsoft.com/office/drawing/2015/10/21/chartex" xmlns:cx3="http://schemas.microsoft.com/office/drawing/2016/5/9/chartex" xmlns:cx4="http://schemas.microsoft.com/office/drawing/2016/5/10/chartex" xmlns:cx5="http://schemas.microsoft.com/office/drawing/2016/5/11/chartex" xmlns:cx6="http://schemas.microsoft.com/office/drawing/2016/5/12/chartex" xmlns:cx7="http://schemas.microsoft.com/office/drawing/2016/5/13/chartex" xmlns:cx8="http://schemas.microsoft.com/office/drawing/2016/5/14/chartex" xmlns:mc="http://schemas.openxmlformats.org/markup-compatibility/2006" xmlns:aink="http://schemas.microsoft.com/office/drawing/2016/ink" xmlns:am3d="http://schemas.microsoft.com/office/drawing/2017/model3d" xmlns:o="urn:schemas-microsoft-com:office:office" xmlns:oel="http://schemas.microsoft.com/office/2019/extlst" xmlns:r="http://schemas.openxmlformats.org/officeDocument/2006/relationships" xmlns:m="http://schemas.openxmlformats.org/officeDocument/2006/math" xmlns:v="urn:schemas-microsoft-com:vml" xmlns:wp14="http://schemas.microsoft.com/office/word/2010/wordprocessingDrawing" xmlns:wp="http://schemas.openxmlformats.org/drawingml/2006/wordprocessingDrawing" xmlns:w10="urn:schemas-microsoft-com:office:word" xmlns:w="http://schemas.openxmlformats.org/wordprocessingml/2006/main" xmlns:w14="http://schemas.microsoft.com/office/word/2010/wordml" xmlns:w15="http://schemas.microsoft.com/office/word/2012/wordml" xmlns:w16cex="http://schemas.microsoft.com/office/word/2018/wordml/cex" xmlns:w16cid="http://schemas.microsoft.com/office/word/2016/wordml/cid" xmlns:w16="http://schemas.microsoft.com/office/word/2018/wordml" xmlns:w16du="http://schemas.microsoft.com/office/word/2023/wordml/word16du" xmlns:w16sdtdh="http://schemas.microsoft.com/office/word/2020/wordml/sdtdatahash" xmlns:w16se="http://schemas.microsoft.com/office/word/2015/wordml/symex" xmlns:wpg="http://schemas.microsoft.com/office/word/2010/wordprocessingGroup" xmlns:wpi="http://schemas.microsoft.com/office/word/2010/wordprocessingInk" xmlns:wne="http://schemas.microsoft.com/office/word/2006/wordml" xmlns:wps="http://schemas.microsoft.com/office/word/2010/wordprocessingShape" mc:Ignorable="w14 w15 w16se w16cid w16 w16cex w16sdtdh w16du wp14">
+<w:document xmlns:wpc="http://schemas.microsoft.com/office/word/2010/wordprocessingCanvas" xmlns:cx="http://schemas.microsoft.com/office/drawing/2014/chartex" xmlns:cx1="http://schemas.microsoft.com/office/drawing/2015/9/8/chartex" xmlns:cx2="http://schemas.microsoft.com/office/drawing/2015/10/21/chartex" xmlns:cx3="http://schemas.microsoft.com/office/drawing/2016/5/9/chartex" xmlns:cx4="http://schemas.microsoft.com/office/drawing/2016/5/10/chartex" xmlns:cx5="http://schemas.microsoft.com/office/drawing/2016/5/11/chartex" xmlns:cx6="http://schemas.microsoft.com/office/drawing/2016/5/12/chartex" xmlns:cx7="http://schemas.microsoft.com/office/drawing/2016/5/13/chartex" xmlns:cx8="http://schemas.microsoft.com/office/drawing/2016/5/14/chartex" xmlns:mc="http://schemas.openxmlformats.org/markup-compatibility/2006" xmlns:aink="http://schemas.microsoft.com/office/drawing/2016/ink" xmlns:am3d="http://schemas.microsoft.com/office/drawing/2017/model3d" xmlns:o="urn:schemas-microsoft-com:office:office" xmlns:oel="http://schemas.microsoft.com/office/2019/extlst" xmlns:r="http://schemas.openxmlformats.org/officeDocument/2006/relationships" xmlns:m="http://schemas.openxmlformats.org/officeDocument/2006/math" xmlns:v="urn:schemas-microsoft-com:vml" xmlns:wp14="http://schemas.microsoft.com/office/word/2010/wordprocessingDrawing" xmlns:wp="http://schemas.openxmlformats.org/drawingml/2006/wordprocessingDrawing" xmlns:w10="urn:schemas-microsoft-com:office:word" xmlns:w="http://schemas.openxmlformats.org/wordprocessingml/2006/main" xmlns:w14="http://schemas.microsoft.com/office/word/2010/wordml" xmlns:w15="http://schemas.microsoft.com/office/word/2012/wordml" xmlns:w16cex="http://schemas.microsoft.com/office/word/2018/wordml/cex" xmlns:w16cid="http://schemas.microsoft.com/office/word/2016/wordml/cid" xmlns:w16="http://schemas.microsoft.com/office/word/2018/wordml" xmlns:w16du="http://schemas.microsoft.com/office/word/2023/wordml/word16du" xmlns:w16sdtdh="http://schemas.microsoft.com/office/word/2020/wordml/sdtdatahash" xmlns:w16sdtfl="http://schemas.microsoft.com/office/word/2024/wordml/sdtformatlock" xmlns:w16se="http://schemas.microsoft.com/office/word/2015/wordml/symex" xmlns:wpg="http://schemas.microsoft.com/office/word/2010/wordprocessingGroup" xmlns:wpi="http://schemas.microsoft.com/office/word/2010/wordprocessingInk" xmlns:wne="http://schemas.microsoft.com/office/word/2006/wordml" xmlns:wps="http://schemas.microsoft.com/office/word/2010/wordprocessingShape" mc:Ignorable="w14 w15 w16se w16cid w16 w16cex w16sdtdh w16sdtfl w16du wp14">
   <w:body>
     <w:p>
       <w:pPr>
@@ -5231,7 +5231,7 @@
 </file>
 
 <file path=word/endnotes.xml><?xml version="1.0" encoding="utf-8"?>
-<w:endnotes xmlns:wpc="http://schemas.microsoft.com/office/word/2010/wordprocessingCanvas" xmlns:cx="http://schemas.microsoft.com/office/drawing/2014/chartex" xmlns:cx1="http://schemas.microsoft.com/office/drawing/2015/9/8/chartex" xmlns:cx2="http://schemas.microsoft.com/office/drawing/2015/10/21/chartex" xmlns:cx3="http://schemas.microsoft.com/office/drawing/2016/5/9/chartex" xmlns:cx4="http://schemas.microsoft.com/office/drawing/2016/5/10/chartex" xmlns:cx5="http://schemas.microsoft.com/office/drawing/2016/5/11/chartex" xmlns:cx6="http://schemas.microsoft.com/office/drawing/2016/5/12/chartex" xmlns:cx7="http://schemas.microsoft.com/office/drawing/2016/5/13/chartex" xmlns:cx8="http://schemas.microsoft.com/office/drawing/2016/5/14/chartex" xmlns:mc="http://schemas.openxmlformats.org/markup-compatibility/2006" xmlns:aink="http://schemas.microsoft.com/office/drawing/2016/ink" xmlns:am3d="http://schemas.microsoft.com/office/drawing/2017/model3d" xmlns:o="urn:schemas-microsoft-com:office:office" xmlns:oel="http://schemas.microsoft.com/office/2019/extlst" xmlns:r="http://schemas.openxmlformats.org/officeDocument/2006/relationships" xmlns:m="http://schemas.openxmlformats.org/officeDocument/2006/math" xmlns:v="urn:schemas-microsoft-com:vml" xmlns:wp14="http://schemas.microsoft.com/office/word/2010/wordprocessingDrawing" xmlns:wp="http://schemas.openxmlformats.org/drawingml/2006/wordprocessingDrawing" xmlns:w10="urn:schemas-microsoft-com:office:word" xmlns:w="http://schemas.openxmlformats.org/wordprocessingml/2006/main" xmlns:w14="http://schemas.microsoft.com/office/word/2010/wordml" xmlns:w15="http://schemas.microsoft.com/office/word/2012/wordml" xmlns:w16cex="http://schemas.microsoft.com/office/word/2018/wordml/cex" xmlns:w16cid="http://schemas.microsoft.com/office/word/2016/wordml/cid" xmlns:w16="http://schemas.microsoft.com/office/word/2018/wordml" xmlns:w16du="http://schemas.microsoft.com/office/word/2023/wordml/word16du" xmlns:w16sdtdh="http://schemas.microsoft.com/office/word/2020/wordml/sdtdatahash" xmlns:w16se="http://schemas.microsoft.com/office/word/2015/wordml/symex" xmlns:wpg="http://schemas.microsoft.com/office/word/2010/wordprocessingGroup" xmlns:wpi="http://schemas.microsoft.com/office/word/2010/wordprocessingInk" xmlns:wne="http://schemas.microsoft.com/office/word/2006/wordml" xmlns:wps="http://schemas.microsoft.com/office/word/2010/wordprocessingShape" mc:Ignorable="w14 w15 w16se w16cid w16 w16cex w16sdtdh w16du wp14">
+<w:endnotes xmlns:wpc="http://schemas.microsoft.com/office/word/2010/wordprocessingCanvas" xmlns:cx="http://schemas.microsoft.com/office/drawing/2014/chartex" xmlns:cx1="http://schemas.microsoft.com/office/drawing/2015/9/8/chartex" xmlns:cx2="http://schemas.microsoft.com/office/drawing/2015/10/21/chartex" xmlns:cx3="http://schemas.microsoft.com/office/drawing/2016/5/9/chartex" xmlns:cx4="http://schemas.microsoft.com/office/drawing/2016/5/10/chartex" xmlns:cx5="http://schemas.microsoft.com/office/drawing/2016/5/11/chartex" xmlns:cx6="http://schemas.microsoft.com/office/drawing/2016/5/12/chartex" xmlns:cx7="http://schemas.microsoft.com/office/drawing/2016/5/13/chartex" xmlns:cx8="http://schemas.microsoft.com/office/drawing/2016/5/14/chartex" xmlns:mc="http://schemas.openxmlformats.org/markup-compatibility/2006" xmlns:aink="http://schemas.microsoft.com/office/drawing/2016/ink" xmlns:am3d="http://schemas.microsoft.com/office/drawing/2017/model3d" xmlns:o="urn:schemas-microsoft-com:office:office" xmlns:oel="http://schemas.microsoft.com/office/2019/extlst" xmlns:r="http://schemas.openxmlformats.org/officeDocument/2006/relationships" xmlns:m="http://schemas.openxmlformats.org/officeDocument/2006/math" xmlns:v="urn:schemas-microsoft-com:vml" xmlns:wp14="http://schemas.microsoft.com/office/word/2010/wordprocessingDrawing" xmlns:wp="http://schemas.openxmlformats.org/drawingml/2006/wordprocessingDrawing" xmlns:w10="urn:schemas-microsoft-com:office:word" xmlns:w="http://schemas.openxmlformats.org/wordprocessingml/2006/main" xmlns:w14="http://schemas.microsoft.com/office/word/2010/wordml" xmlns:w15="http://schemas.microsoft.com/office/word/2012/wordml" xmlns:w16cex="http://schemas.microsoft.com/office/word/2018/wordml/cex" xmlns:w16cid="http://schemas.microsoft.com/office/word/2016/wordml/cid" xmlns:w16="http://schemas.microsoft.com/office/word/2018/wordml" xmlns:w16du="http://schemas.microsoft.com/office/word/2023/wordml/word16du" xmlns:w16sdtdh="http://schemas.microsoft.com/office/word/2020/wordml/sdtdatahash" xmlns:w16sdtfl="http://schemas.microsoft.com/office/word/2024/wordml/sdtformatlock" xmlns:w16se="http://schemas.microsoft.com/office/word/2015/wordml/symex" xmlns:wpg="http://schemas.microsoft.com/office/word/2010/wordprocessingGroup" xmlns:wpi="http://schemas.microsoft.com/office/word/2010/wordprocessingInk" xmlns:wne="http://schemas.microsoft.com/office/word/2006/wordml" xmlns:wps="http://schemas.microsoft.com/office/word/2010/wordprocessingShape" mc:Ignorable="w14 w15 w16se w16cid w16 w16cex w16sdtdh w16sdtfl w16du wp14">
   <w:endnote w:type="separator" w:id="-1">
     <w:p>
       <w:r>
@@ -5250,7 +5250,7 @@
 </file>
 
 <file path=word/footer1.xml><?xml version="1.0" encoding="utf-8"?>
-<w:ftr xmlns:wpc="http://schemas.microsoft.com/office/word/2010/wordprocessingCanvas" xmlns:cx="http://schemas.microsoft.com/office/drawing/2014/chartex" xmlns:cx1="http://schemas.microsoft.com/office/drawing/2015/9/8/chartex" xmlns:cx2="http://schemas.microsoft.com/office/drawing/2015/10/21/chartex" xmlns:cx3="http://schemas.microsoft.com/office/drawing/2016/5/9/chartex" xmlns:cx4="http://schemas.microsoft.com/office/drawing/2016/5/10/chartex" xmlns:cx5="http://schemas.microsoft.com/office/drawing/2016/5/11/chartex" xmlns:cx6="http://schemas.microsoft.com/office/drawing/2016/5/12/chartex" xmlns:cx7="http://schemas.microsoft.com/office/drawing/2016/5/13/chartex" xmlns:cx8="http://schemas.microsoft.com/office/drawing/2016/5/14/chartex" xmlns:mc="http://schemas.openxmlformats.org/markup-compatibility/2006" xmlns:aink="http://schemas.microsoft.com/office/drawing/2016/ink" xmlns:am3d="http://schemas.microsoft.com/office/drawing/2017/model3d" xmlns:o="urn:schemas-microsoft-com:office:office" xmlns:oel="http://schemas.microsoft.com/office/2019/extlst" xmlns:r="http://schemas.openxmlformats.org/officeDocument/2006/relationships" xmlns:m="http://schemas.openxmlformats.org/officeDocument/2006/math" xmlns:v="urn:schemas-microsoft-com:vml" xmlns:wp14="http://schemas.microsoft.com/office/word/2010/wordprocessingDrawing" xmlns:wp="http://schemas.openxmlformats.org/drawingml/2006/wordprocessingDrawing" xmlns:w10="urn:schemas-microsoft-com:office:word" xmlns:w="http://schemas.openxmlformats.org/wordprocessingml/2006/main" xmlns:w14="http://schemas.microsoft.com/office/word/2010/wordml" xmlns:w15="http://schemas.microsoft.com/office/word/2012/wordml" xmlns:w16cex="http://schemas.microsoft.com/office/word/2018/wordml/cex" xmlns:w16cid="http://schemas.microsoft.com/office/word/2016/wordml/cid" xmlns:w16="http://schemas.microsoft.com/office/word/2018/wordml" xmlns:w16du="http://schemas.microsoft.com/office/word/2023/wordml/word16du" xmlns:w16sdtdh="http://schemas.microsoft.com/office/word/2020/wordml/sdtdatahash" xmlns:w16se="http://schemas.microsoft.com/office/word/2015/wordml/symex" xmlns:wpg="http://schemas.microsoft.com/office/word/2010/wordprocessingGroup" xmlns:wpi="http://schemas.microsoft.com/office/word/2010/wordprocessingInk" xmlns:wne="http://schemas.microsoft.com/office/word/2006/wordml" xmlns:wps="http://schemas.microsoft.com/office/word/2010/wordprocessingShape" mc:Ignorable="w14 w15 w16se w16cid w16 w16cex w16sdtdh w16du wp14">
+<w:ftr xmlns:wpc="http://schemas.microsoft.com/office/word/2010/wordprocessingCanvas" xmlns:cx="http://schemas.microsoft.com/office/drawing/2014/chartex" xmlns:cx1="http://schemas.microsoft.com/office/drawing/2015/9/8/chartex" xmlns:cx2="http://schemas.microsoft.com/office/drawing/2015/10/21/chartex" xmlns:cx3="http://schemas.microsoft.com/office/drawing/2016/5/9/chartex" xmlns:cx4="http://schemas.microsoft.com/office/drawing/2016/5/10/chartex" xmlns:cx5="http://schemas.microsoft.com/office/drawing/2016/5/11/chartex" xmlns:cx6="http://schemas.microsoft.com/office/drawing/2016/5/12/chartex" xmlns:cx7="http://schemas.microsoft.com/office/drawing/2016/5/13/chartex" xmlns:cx8="http://schemas.microsoft.com/office/drawing/2016/5/14/chartex" xmlns:mc="http://schemas.openxmlformats.org/markup-compatibility/2006" xmlns:aink="http://schemas.microsoft.com/office/drawing/2016/ink" xmlns:am3d="http://schemas.microsoft.com/office/drawing/2017/model3d" xmlns:o="urn:schemas-microsoft-com:office:office" xmlns:oel="http://schemas.microsoft.com/office/2019/extlst" xmlns:r="http://schemas.openxmlformats.org/officeDocument/2006/relationships" xmlns:m="http://schemas.openxmlformats.org/officeDocument/2006/math" xmlns:v="urn:schemas-microsoft-com:vml" xmlns:wp14="http://schemas.microsoft.com/office/word/2010/wordprocessingDrawing" xmlns:wp="http://schemas.openxmlformats.org/drawingml/2006/wordprocessingDrawing" xmlns:w10="urn:schemas-microsoft-com:office:word" xmlns:w="http://schemas.openxmlformats.org/wordprocessingml/2006/main" xmlns:w14="http://schemas.microsoft.com/office/word/2010/wordml" xmlns:w15="http://schemas.microsoft.com/office/word/2012/wordml" xmlns:w16cex="http://schemas.microsoft.com/office/word/2018/wordml/cex" xmlns:w16cid="http://schemas.microsoft.com/office/word/2016/wordml/cid" xmlns:w16="http://schemas.microsoft.com/office/word/2018/wordml" xmlns:w16du="http://schemas.microsoft.com/office/word/2023/wordml/word16du" xmlns:w16sdtdh="http://schemas.microsoft.com/office/word/2020/wordml/sdtdatahash" xmlns:w16sdtfl="http://schemas.microsoft.com/office/word/2024/wordml/sdtformatlock" xmlns:w16se="http://schemas.microsoft.com/office/word/2015/wordml/symex" xmlns:wpg="http://schemas.microsoft.com/office/word/2010/wordprocessingGroup" xmlns:wpi="http://schemas.microsoft.com/office/word/2010/wordprocessingInk" xmlns:wne="http://schemas.microsoft.com/office/word/2006/wordml" xmlns:wps="http://schemas.microsoft.com/office/word/2010/wordprocessingShape" mc:Ignorable="w14 w15 w16se w16cid w16 w16cex w16sdtdh w16sdtfl w16du wp14">
   <w:sdt>
     <w:sdtPr>
       <w:id w:val="1132055271"/>
@@ -5390,7 +5390,7 @@
 </file>
 
 <file path=word/footnotes.xml><?xml version="1.0" encoding="utf-8"?>
-<w:footnotes xmlns:wpc="http://schemas.microsoft.com/office/word/2010/wordprocessingCanvas" xmlns:cx="http://schemas.microsoft.com/office/drawing/2014/chartex" xmlns:cx1="http://schemas.microsoft.com/office/drawing/2015/9/8/chartex" xmlns:cx2="http://schemas.microsoft.com/office/drawing/2015/10/21/chartex" xmlns:cx3="http://schemas.microsoft.com/office/drawing/2016/5/9/chartex" xmlns:cx4="http://schemas.microsoft.com/office/drawing/2016/5/10/chartex" xmlns:cx5="http://schemas.microsoft.com/office/drawing/2016/5/11/chartex" xmlns:cx6="http://schemas.microsoft.com/office/drawing/2016/5/12/chartex" xmlns:cx7="http://schemas.microsoft.com/office/drawing/2016/5/13/chartex" xmlns:cx8="http://schemas.microsoft.com/office/drawing/2016/5/14/chartex" xmlns:mc="http://schemas.openxmlformats.org/markup-compatibility/2006" xmlns:aink="http://schemas.microsoft.com/office/drawing/2016/ink" xmlns:am3d="http://schemas.microsoft.com/office/drawing/2017/model3d" xmlns:o="urn:schemas-microsoft-com:office:office" xmlns:oel="http://schemas.microsoft.com/office/2019/extlst" xmlns:r="http://schemas.openxmlformats.org/officeDocument/2006/relationships" xmlns:m="http://schemas.openxmlformats.org/officeDocument/2006/math" xmlns:v="urn:schemas-microsoft-com:vml" xmlns:wp14="http://schemas.microsoft.com/office/word/2010/wordprocessingDrawing" xmlns:wp="http://schemas.openxmlformats.org/drawingml/2006/wordprocessingDrawing" xmlns:w10="urn:schemas-microsoft-com:office:word" xmlns:w="http://schemas.openxmlformats.org/wordprocessingml/2006/main" xmlns:w14="http://schemas.microsoft.com/office/word/2010/wordml" xmlns:w15="http://schemas.microsoft.com/office/word/2012/wordml" xmlns:w16cex="http://schemas.microsoft.com/office/word/2018/wordml/cex" xmlns:w16cid="http://schemas.microsoft.com/office/word/2016/wordml/cid" xmlns:w16="http://schemas.microsoft.com/office/word/2018/wordml" xmlns:w16du="http://schemas.microsoft.com/office/word/2023/wordml/word16du" xmlns:w16sdtdh="http://schemas.microsoft.com/office/word/2020/wordml/sdtdatahash" xmlns:w16se="http://schemas.microsoft.com/office/word/2015/wordml/symex" xmlns:wpg="http://schemas.microsoft.com/office/word/2010/wordprocessingGroup" xmlns:wpi="http://schemas.microsoft.com/office/word/2010/wordprocessingInk" xmlns:wne="http://schemas.microsoft.com/office/word/2006/wordml" xmlns:wps="http://schemas.microsoft.com/office/word/2010/wordprocessingShape" mc:Ignorable="w14 w15 w16se w16cid w16 w16cex w16sdtdh w16du wp14">
+<w:footnotes xmlns:wpc="http://schemas.microsoft.com/office/word/2010/wordprocessingCanvas" xmlns:cx="http://schemas.microsoft.com/office/drawing/2014/chartex" xmlns:cx1="http://schemas.microsoft.com/office/drawing/2015/9/8/chartex" xmlns:cx2="http://schemas.microsoft.com/office/drawing/2015/10/21/chartex" xmlns:cx3="http://schemas.microsoft.com/office/drawing/2016/5/9/chartex" xmlns:cx4="http://schemas.microsoft.com/office/drawing/2016/5/10/chartex" xmlns:cx5="http://schemas.microsoft.com/office/drawing/2016/5/11/chartex" xmlns:cx6="http://schemas.microsoft.com/office/drawing/2016/5/12/chartex" xmlns:cx7="http://schemas.microsoft.com/office/drawing/2016/5/13/chartex" xmlns:cx8="http://schemas.microsoft.com/office/drawing/2016/5/14/chartex" xmlns:mc="http://schemas.openxmlformats.org/markup-compatibility/2006" xmlns:aink="http://schemas.microsoft.com/office/drawing/2016/ink" xmlns:am3d="http://schemas.microsoft.com/office/drawing/2017/model3d" xmlns:o="urn:schemas-microsoft-com:office:office" xmlns:oel="http://schemas.microsoft.com/office/2019/extlst" xmlns:r="http://schemas.openxmlformats.org/officeDocument/2006/relationships" xmlns:m="http://schemas.openxmlformats.org/officeDocument/2006/math" xmlns:v="urn:schemas-microsoft-com:vml" xmlns:wp14="http://schemas.microsoft.com/office/word/2010/wordprocessingDrawing" xmlns:wp="http://schemas.openxmlformats.org/drawingml/2006/wordprocessingDrawing" xmlns:w10="urn:schemas-microsoft-com:office:word" xmlns:w="http://schemas.openxmlformats.org/wordprocessingml/2006/main" xmlns:w14="http://schemas.microsoft.com/office/word/2010/wordml" xmlns:w15="http://schemas.microsoft.com/office/word/2012/wordml" xmlns:w16cex="http://schemas.microsoft.com/office/word/2018/wordml/cex" xmlns:w16cid="http://schemas.microsoft.com/office/word/2016/wordml/cid" xmlns:w16="http://schemas.microsoft.com/office/word/2018/wordml" xmlns:w16du="http://schemas.microsoft.com/office/word/2023/wordml/word16du" xmlns:w16sdtdh="http://schemas.microsoft.com/office/word/2020/wordml/sdtdatahash" xmlns:w16sdtfl="http://schemas.microsoft.com/office/word/2024/wordml/sdtformatlock" xmlns:w16se="http://schemas.microsoft.com/office/word/2015/wordml/symex" xmlns:wpg="http://schemas.microsoft.com/office/word/2010/wordprocessingGroup" xmlns:wpi="http://schemas.microsoft.com/office/word/2010/wordprocessingInk" xmlns:wne="http://schemas.microsoft.com/office/word/2006/wordml" xmlns:wps="http://schemas.microsoft.com/office/word/2010/wordprocessingShape" mc:Ignorable="w14 w15 w16se w16cid w16 w16cex w16sdtdh w16sdtfl w16du wp14">
   <w:footnote w:type="separator" w:id="-1">
     <w:p>
       <w:r>
@@ -5409,7 +5409,7 @@
 </file>
 
 <file path=word/header1.xml><?xml version="1.0" encoding="utf-8"?>
-<w:hdr xmlns:wpc="http://schemas.microsoft.com/office/word/2010/wordprocessingCanvas" xmlns:cx="http://schemas.microsoft.com/office/drawing/2014/chartex" xmlns:cx1="http://schemas.microsoft.com/office/drawing/2015/9/8/chartex" xmlns:cx2="http://schemas.microsoft.com/office/drawing/2015/10/21/chartex" xmlns:cx3="http://schemas.microsoft.com/office/drawing/2016/5/9/chartex" xmlns:cx4="http://schemas.microsoft.com/office/drawing/2016/5/10/chartex" xmlns:cx5="http://schemas.microsoft.com/office/drawing/2016/5/11/chartex" xmlns:cx6="http://schemas.microsoft.com/office/drawing/2016/5/12/chartex" xmlns:cx7="http://schemas.microsoft.com/office/drawing/2016/5/13/chartex" xmlns:cx8="http://schemas.microsoft.com/office/drawing/2016/5/14/chartex" xmlns:mc="http://schemas.openxmlformats.org/markup-compatibility/2006" xmlns:aink="http://schemas.microsoft.com/office/drawing/2016/ink" xmlns:am3d="http://schemas.microsoft.com/office/drawing/2017/model3d" xmlns:o="urn:schemas-microsoft-com:office:office" xmlns:oel="http://schemas.microsoft.com/office/2019/extlst" xmlns:r="http://schemas.openxmlformats.org/officeDocument/2006/relationships" xmlns:m="http://schemas.openxmlformats.org/officeDocument/2006/math" xmlns:v="urn:schemas-microsoft-com:vml" xmlns:wp14="http://schemas.microsoft.com/office/word/2010/wordprocessingDrawing" xmlns:wp="http://schemas.openxmlformats.org/drawingml/2006/wordprocessingDrawing" xmlns:w10="urn:schemas-microsoft-com:office:word" xmlns:w="http://schemas.openxmlformats.org/wordprocessingml/2006/main" xmlns:w14="http://schemas.microsoft.com/office/word/2010/wordml" xmlns:w15="http://schemas.microsoft.com/office/word/2012/wordml" xmlns:w16cex="http://schemas.microsoft.com/office/word/2018/wordml/cex" xmlns:w16cid="http://schemas.microsoft.com/office/word/2016/wordml/cid" xmlns:w16="http://schemas.microsoft.com/office/word/2018/wordml" xmlns:w16du="http://schemas.microsoft.com/office/word/2023/wordml/word16du" xmlns:w16sdtdh="http://schemas.microsoft.com/office/word/2020/wordml/sdtdatahash" xmlns:w16se="http://schemas.microsoft.com/office/word/2015/wordml/symex" xmlns:wpg="http://schemas.microsoft.com/office/word/2010/wordprocessingGroup" xmlns:wpi="http://schemas.microsoft.com/office/word/2010/wordprocessingInk" xmlns:wne="http://schemas.microsoft.com/office/word/2006/wordml" xmlns:wps="http://schemas.microsoft.com/office/word/2010/wordprocessingShape" mc:Ignorable="w14 w15 w16se w16cid w16 w16cex w16sdtdh w16du wp14">
+<w:hdr xmlns:wpc="http://schemas.microsoft.com/office/word/2010/wordprocessingCanvas" xmlns:cx="http://schemas.microsoft.com/office/drawing/2014/chartex" xmlns:cx1="http://schemas.microsoft.com/office/drawing/2015/9/8/chartex" xmlns:cx2="http://schemas.microsoft.com/office/drawing/2015/10/21/chartex" xmlns:cx3="http://schemas.microsoft.com/office/drawing/2016/5/9/chartex" xmlns:cx4="http://schemas.microsoft.com/office/drawing/2016/5/10/chartex" xmlns:cx5="http://schemas.microsoft.com/office/drawing/2016/5/11/chartex" xmlns:cx6="http://schemas.microsoft.com/office/drawing/2016/5/12/chartex" xmlns:cx7="http://schemas.microsoft.com/office/drawing/2016/5/13/chartex" xmlns:cx8="http://schemas.microsoft.com/office/drawing/2016/5/14/chartex" xmlns:mc="http://schemas.openxmlformats.org/markup-compatibility/2006" xmlns:aink="http://schemas.microsoft.com/office/drawing/2016/ink" xmlns:am3d="http://schemas.microsoft.com/office/drawing/2017/model3d" xmlns:o="urn:schemas-microsoft-com:office:office" xmlns:oel="http://schemas.microsoft.com/office/2019/extlst" xmlns:r="http://schemas.openxmlformats.org/officeDocument/2006/relationships" xmlns:m="http://schemas.openxmlformats.org/officeDocument/2006/math" xmlns:v="urn:schemas-microsoft-com:vml" xmlns:wp14="http://schemas.microsoft.com/office/word/2010/wordprocessingDrawing" xmlns:wp="http://schemas.openxmlformats.org/drawingml/2006/wordprocessingDrawing" xmlns:w10="urn:schemas-microsoft-com:office:word" xmlns:w="http://schemas.openxmlformats.org/wordprocessingml/2006/main" xmlns:w14="http://schemas.microsoft.com/office/word/2010/wordml" xmlns:w15="http://schemas.microsoft.com/office/word/2012/wordml" xmlns:w16cex="http://schemas.microsoft.com/office/word/2018/wordml/cex" xmlns:w16cid="http://schemas.microsoft.com/office/word/2016/wordml/cid" xmlns:w16="http://schemas.microsoft.com/office/word/2018/wordml" xmlns:w16du="http://schemas.microsoft.com/office/word/2023/wordml/word16du" xmlns:w16sdtdh="http://schemas.microsoft.com/office/word/2020/wordml/sdtdatahash" xmlns:w16sdtfl="http://schemas.microsoft.com/office/word/2024/wordml/sdtformatlock" xmlns:w16se="http://schemas.microsoft.com/office/word/2015/wordml/symex" xmlns:wpg="http://schemas.microsoft.com/office/word/2010/wordprocessingGroup" xmlns:wpi="http://schemas.microsoft.com/office/word/2010/wordprocessingInk" xmlns:wne="http://schemas.microsoft.com/office/word/2006/wordml" xmlns:wps="http://schemas.microsoft.com/office/word/2010/wordprocessingShape" mc:Ignorable="w14 w15 w16se w16cid w16 w16cex w16sdtdh w16sdtfl w16du wp14">
   <w:p>
     <w:pPr>
       <w:pStyle w:val="Sidehoved"/>
@@ -5449,7 +5449,7 @@
 </file>
 
 <file path=word/header2.xml><?xml version="1.0" encoding="utf-8"?>
-<w:hdr xmlns:wpc="http://schemas.microsoft.com/office/word/2010/wordprocessingCanvas" xmlns:cx="http://schemas.microsoft.com/office/drawing/2014/chartex" xmlns:cx1="http://schemas.microsoft.com/office/drawing/2015/9/8/chartex" xmlns:cx2="http://schemas.microsoft.com/office/drawing/2015/10/21/chartex" xmlns:cx3="http://schemas.microsoft.com/office/drawing/2016/5/9/chartex" xmlns:cx4="http://schemas.microsoft.com/office/drawing/2016/5/10/chartex" xmlns:cx5="http://schemas.microsoft.com/office/drawing/2016/5/11/chartex" xmlns:cx6="http://schemas.microsoft.com/office/drawing/2016/5/12/chartex" xmlns:cx7="http://schemas.microsoft.com/office/drawing/2016/5/13/chartex" xmlns:cx8="http://schemas.microsoft.com/office/drawing/2016/5/14/chartex" xmlns:mc="http://schemas.openxmlformats.org/markup-compatibility/2006" xmlns:aink="http://schemas.microsoft.com/office/drawing/2016/ink" xmlns:am3d="http://schemas.microsoft.com/office/drawing/2017/model3d" xmlns:o="urn:schemas-microsoft-com:office:office" xmlns:oel="http://schemas.microsoft.com/office/2019/extlst" xmlns:r="http://schemas.openxmlformats.org/officeDocument/2006/relationships" xmlns:m="http://schemas.openxmlformats.org/officeDocument/2006/math" xmlns:v="urn:schemas-microsoft-com:vml" xmlns:wp14="http://schemas.microsoft.com/office/word/2010/wordprocessingDrawing" xmlns:wp="http://schemas.openxmlformats.org/drawingml/2006/wordprocessingDrawing" xmlns:w10="urn:schemas-microsoft-com:office:word" xmlns:w="http://schemas.openxmlformats.org/wordprocessingml/2006/main" xmlns:w14="http://schemas.microsoft.com/office/word/2010/wordml" xmlns:w15="http://schemas.microsoft.com/office/word/2012/wordml" xmlns:w16cex="http://schemas.microsoft.com/office/word/2018/wordml/cex" xmlns:w16cid="http://schemas.microsoft.com/office/word/2016/wordml/cid" xmlns:w16="http://schemas.microsoft.com/office/word/2018/wordml" xmlns:w16du="http://schemas.microsoft.com/office/word/2023/wordml/word16du" xmlns:w16sdtdh="http://schemas.microsoft.com/office/word/2020/wordml/sdtdatahash" xmlns:w16se="http://schemas.microsoft.com/office/word/2015/wordml/symex" xmlns:wpg="http://schemas.microsoft.com/office/word/2010/wordprocessingGroup" xmlns:wpi="http://schemas.microsoft.com/office/word/2010/wordprocessingInk" xmlns:wne="http://schemas.microsoft.com/office/word/2006/wordml" xmlns:wps="http://schemas.microsoft.com/office/word/2010/wordprocessingShape" mc:Ignorable="w14 w15 w16se w16cid w16 w16cex w16sdtdh w16du wp14">
+<w:hdr xmlns:wpc="http://schemas.microsoft.com/office/word/2010/wordprocessingCanvas" xmlns:cx="http://schemas.microsoft.com/office/drawing/2014/chartex" xmlns:cx1="http://schemas.microsoft.com/office/drawing/2015/9/8/chartex" xmlns:cx2="http://schemas.microsoft.com/office/drawing/2015/10/21/chartex" xmlns:cx3="http://schemas.microsoft.com/office/drawing/2016/5/9/chartex" xmlns:cx4="http://schemas.microsoft.com/office/drawing/2016/5/10/chartex" xmlns:cx5="http://schemas.microsoft.com/office/drawing/2016/5/11/chartex" xmlns:cx6="http://schemas.microsoft.com/office/drawing/2016/5/12/chartex" xmlns:cx7="http://schemas.microsoft.com/office/drawing/2016/5/13/chartex" xmlns:cx8="http://schemas.microsoft.com/office/drawing/2016/5/14/chartex" xmlns:mc="http://schemas.openxmlformats.org/markup-compatibility/2006" xmlns:aink="http://schemas.microsoft.com/office/drawing/2016/ink" xmlns:am3d="http://schemas.microsoft.com/office/drawing/2017/model3d" xmlns:o="urn:schemas-microsoft-com:office:office" xmlns:oel="http://schemas.microsoft.com/office/2019/extlst" xmlns:r="http://schemas.openxmlformats.org/officeDocument/2006/relationships" xmlns:m="http://schemas.openxmlformats.org/officeDocument/2006/math" xmlns:v="urn:schemas-microsoft-com:vml" xmlns:wp14="http://schemas.microsoft.com/office/word/2010/wordprocessingDrawing" xmlns:wp="http://schemas.openxmlformats.org/drawingml/2006/wordprocessingDrawing" xmlns:w10="urn:schemas-microsoft-com:office:word" xmlns:w="http://schemas.openxmlformats.org/wordprocessingml/2006/main" xmlns:w14="http://schemas.microsoft.com/office/word/2010/wordml" xmlns:w15="http://schemas.microsoft.com/office/word/2012/wordml" xmlns:w16cex="http://schemas.microsoft.com/office/word/2018/wordml/cex" xmlns:w16cid="http://schemas.microsoft.com/office/word/2016/wordml/cid" xmlns:w16="http://schemas.microsoft.com/office/word/2018/wordml" xmlns:w16du="http://schemas.microsoft.com/office/word/2023/wordml/word16du" xmlns:w16sdtdh="http://schemas.microsoft.com/office/word/2020/wordml/sdtdatahash" xmlns:w16sdtfl="http://schemas.microsoft.com/office/word/2024/wordml/sdtformatlock" xmlns:w16se="http://schemas.microsoft.com/office/word/2015/wordml/symex" xmlns:wpg="http://schemas.microsoft.com/office/word/2010/wordprocessingGroup" xmlns:wpi="http://schemas.microsoft.com/office/word/2010/wordprocessingInk" xmlns:wne="http://schemas.microsoft.com/office/word/2006/wordml" xmlns:wps="http://schemas.microsoft.com/office/word/2010/wordprocessingShape" mc:Ignorable="w14 w15 w16se w16cid w16 w16cex w16sdtdh w16sdtfl w16du wp14">
   <w:p>
     <w:pPr>
       <w:pBdr>
@@ -5689,7 +5689,27 @@
                         <w:color w:val="9A4646"/>
                         <w:sz w:val="16"/>
                       </w:rPr>
-                      <w:t>gor din flytning til en god historie</w:t>
+                      <w:t xml:space="preserve">gor din flytning til en </w:t>
+                    </w:r>
+                    <w:proofErr w:type="gramStart"/>
+                    <w:r>
+                      <w:rPr>
+                        <w:rFonts w:ascii="Times New Roman" w:eastAsia="Times New Roman" w:hAnsi="Times New Roman" w:cs="Times New Roman"/>
+                        <w:i/>
+                        <w:color w:val="9A4646"/>
+                        <w:sz w:val="16"/>
+                      </w:rPr>
+                      <w:t>god</w:t>
+                    </w:r>
+                    <w:proofErr w:type="gramEnd"/>
+                    <w:r>
+                      <w:rPr>
+                        <w:rFonts w:ascii="Times New Roman" w:eastAsia="Times New Roman" w:hAnsi="Times New Roman" w:cs="Times New Roman"/>
+                        <w:i/>
+                        <w:color w:val="9A4646"/>
+                        <w:sz w:val="16"/>
+                      </w:rPr>
+                      <w:t xml:space="preserve"> historie</w:t>
                     </w:r>
                   </w:p>
                 </w:txbxContent>
@@ -5789,7 +5809,7 @@
 </file>
 
 <file path=word/header3.xml><?xml version="1.0" encoding="utf-8"?>
-<w:hdr xmlns:wpc="http://schemas.microsoft.com/office/word/2010/wordprocessingCanvas" xmlns:cx="http://schemas.microsoft.com/office/drawing/2014/chartex" xmlns:cx1="http://schemas.microsoft.com/office/drawing/2015/9/8/chartex" xmlns:cx2="http://schemas.microsoft.com/office/drawing/2015/10/21/chartex" xmlns:cx3="http://schemas.microsoft.com/office/drawing/2016/5/9/chartex" xmlns:cx4="http://schemas.microsoft.com/office/drawing/2016/5/10/chartex" xmlns:cx5="http://schemas.microsoft.com/office/drawing/2016/5/11/chartex" xmlns:cx6="http://schemas.microsoft.com/office/drawing/2016/5/12/chartex" xmlns:cx7="http://schemas.microsoft.com/office/drawing/2016/5/13/chartex" xmlns:cx8="http://schemas.microsoft.com/office/drawing/2016/5/14/chartex" xmlns:mc="http://schemas.openxmlformats.org/markup-compatibility/2006" xmlns:aink="http://schemas.microsoft.com/office/drawing/2016/ink" xmlns:am3d="http://schemas.microsoft.com/office/drawing/2017/model3d" xmlns:o="urn:schemas-microsoft-com:office:office" xmlns:oel="http://schemas.microsoft.com/office/2019/extlst" xmlns:r="http://schemas.openxmlformats.org/officeDocument/2006/relationships" xmlns:m="http://schemas.openxmlformats.org/officeDocument/2006/math" xmlns:v="urn:schemas-microsoft-com:vml" xmlns:wp14="http://schemas.microsoft.com/office/word/2010/wordprocessingDrawing" xmlns:wp="http://schemas.openxmlformats.org/drawingml/2006/wordprocessingDrawing" xmlns:w10="urn:schemas-microsoft-com:office:word" xmlns:w="http://schemas.openxmlformats.org/wordprocessingml/2006/main" xmlns:w14="http://schemas.microsoft.com/office/word/2010/wordml" xmlns:w15="http://schemas.microsoft.com/office/word/2012/wordml" xmlns:w16cex="http://schemas.microsoft.com/office/word/2018/wordml/cex" xmlns:w16cid="http://schemas.microsoft.com/office/word/2016/wordml/cid" xmlns:w16="http://schemas.microsoft.com/office/word/2018/wordml" xmlns:w16du="http://schemas.microsoft.com/office/word/2023/wordml/word16du" xmlns:w16sdtdh="http://schemas.microsoft.com/office/word/2020/wordml/sdtdatahash" xmlns:w16se="http://schemas.microsoft.com/office/word/2015/wordml/symex" xmlns:wpg="http://schemas.microsoft.com/office/word/2010/wordprocessingGroup" xmlns:wpi="http://schemas.microsoft.com/office/word/2010/wordprocessingInk" xmlns:wne="http://schemas.microsoft.com/office/word/2006/wordml" xmlns:wps="http://schemas.microsoft.com/office/word/2010/wordprocessingShape" mc:Ignorable="w14 w15 w16se w16cid w16 w16cex w16sdtdh w16du wp14">
+<w:hdr xmlns:wpc="http://schemas.microsoft.com/office/word/2010/wordprocessingCanvas" xmlns:cx="http://schemas.microsoft.com/office/drawing/2014/chartex" xmlns:cx1="http://schemas.microsoft.com/office/drawing/2015/9/8/chartex" xmlns:cx2="http://schemas.microsoft.com/office/drawing/2015/10/21/chartex" xmlns:cx3="http://schemas.microsoft.com/office/drawing/2016/5/9/chartex" xmlns:cx4="http://schemas.microsoft.com/office/drawing/2016/5/10/chartex" xmlns:cx5="http://schemas.microsoft.com/office/drawing/2016/5/11/chartex" xmlns:cx6="http://schemas.microsoft.com/office/drawing/2016/5/12/chartex" xmlns:cx7="http://schemas.microsoft.com/office/drawing/2016/5/13/chartex" xmlns:cx8="http://schemas.microsoft.com/office/drawing/2016/5/14/chartex" xmlns:mc="http://schemas.openxmlformats.org/markup-compatibility/2006" xmlns:aink="http://schemas.microsoft.com/office/drawing/2016/ink" xmlns:am3d="http://schemas.microsoft.com/office/drawing/2017/model3d" xmlns:o="urn:schemas-microsoft-com:office:office" xmlns:oel="http://schemas.microsoft.com/office/2019/extlst" xmlns:r="http://schemas.openxmlformats.org/officeDocument/2006/relationships" xmlns:m="http://schemas.openxmlformats.org/officeDocument/2006/math" xmlns:v="urn:schemas-microsoft-com:vml" xmlns:wp14="http://schemas.microsoft.com/office/word/2010/wordprocessingDrawing" xmlns:wp="http://schemas.openxmlformats.org/drawingml/2006/wordprocessingDrawing" xmlns:w10="urn:schemas-microsoft-com:office:word" xmlns:w="http://schemas.openxmlformats.org/wordprocessingml/2006/main" xmlns:w14="http://schemas.microsoft.com/office/word/2010/wordml" xmlns:w15="http://schemas.microsoft.com/office/word/2012/wordml" xmlns:w16cex="http://schemas.microsoft.com/office/word/2018/wordml/cex" xmlns:w16cid="http://schemas.microsoft.com/office/word/2016/wordml/cid" xmlns:w16="http://schemas.microsoft.com/office/word/2018/wordml" xmlns:w16du="http://schemas.microsoft.com/office/word/2023/wordml/word16du" xmlns:w16sdtdh="http://schemas.microsoft.com/office/word/2020/wordml/sdtdatahash" xmlns:w16sdtfl="http://schemas.microsoft.com/office/word/2024/wordml/sdtformatlock" xmlns:w16se="http://schemas.microsoft.com/office/word/2015/wordml/symex" xmlns:wpg="http://schemas.microsoft.com/office/word/2010/wordprocessingGroup" xmlns:wpi="http://schemas.microsoft.com/office/word/2010/wordprocessingInk" xmlns:wne="http://schemas.microsoft.com/office/word/2006/wordml" xmlns:wps="http://schemas.microsoft.com/office/word/2010/wordprocessingShape" mc:Ignorable="w14 w15 w16se w16cid w16 w16cex w16sdtdh w16sdtfl w16du wp14">
   <w:p>
     <w:pPr>
       <w:pStyle w:val="Sidehoved"/>
@@ -5829,7 +5849,7 @@
 </file>
 
 <file path=word/numbering.xml><?xml version="1.0" encoding="utf-8"?>
-<w:numbering xmlns:wpc="http://schemas.microsoft.com/office/word/2010/wordprocessingCanvas" xmlns:cx="http://schemas.microsoft.com/office/drawing/2014/chartex" xmlns:cx1="http://schemas.microsoft.com/office/drawing/2015/9/8/chartex" xmlns:cx2="http://schemas.microsoft.com/office/drawing/2015/10/21/chartex" xmlns:cx3="http://schemas.microsoft.com/office/drawing/2016/5/9/chartex" xmlns:cx4="http://schemas.microsoft.com/office/drawing/2016/5/10/chartex" xmlns:cx5="http://schemas.microsoft.com/office/drawing/2016/5/11/chartex" xmlns:cx6="http://schemas.microsoft.com/office/drawing/2016/5/12/chartex" xmlns:cx7="http://schemas.microsoft.com/office/drawing/2016/5/13/chartex" xmlns:cx8="http://schemas.microsoft.com/office/drawing/2016/5/14/chartex" xmlns:mc="http://schemas.openxmlformats.org/markup-compatibility/2006" xmlns:aink="http://schemas.microsoft.com/office/drawing/2016/ink" xmlns:am3d="http://schemas.microsoft.com/office/drawing/2017/model3d" xmlns:o="urn:schemas-microsoft-com:office:office" xmlns:oel="http://schemas.microsoft.com/office/2019/extlst" xmlns:r="http://schemas.openxmlformats.org/officeDocument/2006/relationships" xmlns:m="http://schemas.openxmlformats.org/officeDocument/2006/math" xmlns:v="urn:schemas-microsoft-com:vml" xmlns:wp14="http://schemas.microsoft.com/office/word/2010/wordprocessingDrawing" xmlns:wp="http://schemas.openxmlformats.org/drawingml/2006/wordprocessingDrawing" xmlns:w10="urn:schemas-microsoft-com:office:word" xmlns:w="http://schemas.openxmlformats.org/wordprocessingml/2006/main" xmlns:w14="http://schemas.microsoft.com/office/word/2010/wordml" xmlns:w15="http://schemas.microsoft.com/office/word/2012/wordml" xmlns:w16cex="http://schemas.microsoft.com/office/word/2018/wordml/cex" xmlns:w16cid="http://schemas.microsoft.com/office/word/2016/wordml/cid" xmlns:w16="http://schemas.microsoft.com/office/word/2018/wordml" xmlns:w16du="http://schemas.microsoft.com/office/word/2023/wordml/word16du" xmlns:w16sdtdh="http://schemas.microsoft.com/office/word/2020/wordml/sdtdatahash" xmlns:w16se="http://schemas.microsoft.com/office/word/2015/wordml/symex" xmlns:wpg="http://schemas.microsoft.com/office/word/2010/wordprocessingGroup" xmlns:wpi="http://schemas.microsoft.com/office/word/2010/wordprocessingInk" xmlns:wne="http://schemas.microsoft.com/office/word/2006/wordml" xmlns:wps="http://schemas.microsoft.com/office/word/2010/wordprocessingShape" mc:Ignorable="w14 w15 w16se w16cid w16 w16cex w16sdtdh w16du wp14">
+<w:numbering xmlns:wpc="http://schemas.microsoft.com/office/word/2010/wordprocessingCanvas" xmlns:cx="http://schemas.microsoft.com/office/drawing/2014/chartex" xmlns:cx1="http://schemas.microsoft.com/office/drawing/2015/9/8/chartex" xmlns:cx2="http://schemas.microsoft.com/office/drawing/2015/10/21/chartex" xmlns:cx3="http://schemas.microsoft.com/office/drawing/2016/5/9/chartex" xmlns:cx4="http://schemas.microsoft.com/office/drawing/2016/5/10/chartex" xmlns:cx5="http://schemas.microsoft.com/office/drawing/2016/5/11/chartex" xmlns:cx6="http://schemas.microsoft.com/office/drawing/2016/5/12/chartex" xmlns:cx7="http://schemas.microsoft.com/office/drawing/2016/5/13/chartex" xmlns:cx8="http://schemas.microsoft.com/office/drawing/2016/5/14/chartex" xmlns:mc="http://schemas.openxmlformats.org/markup-compatibility/2006" xmlns:aink="http://schemas.microsoft.com/office/drawing/2016/ink" xmlns:am3d="http://schemas.microsoft.com/office/drawing/2017/model3d" xmlns:o="urn:schemas-microsoft-com:office:office" xmlns:oel="http://schemas.microsoft.com/office/2019/extlst" xmlns:r="http://schemas.openxmlformats.org/officeDocument/2006/relationships" xmlns:m="http://schemas.openxmlformats.org/officeDocument/2006/math" xmlns:v="urn:schemas-microsoft-com:vml" xmlns:wp14="http://schemas.microsoft.com/office/word/2010/wordprocessingDrawing" xmlns:wp="http://schemas.openxmlformats.org/drawingml/2006/wordprocessingDrawing" xmlns:w10="urn:schemas-microsoft-com:office:word" xmlns:w="http://schemas.openxmlformats.org/wordprocessingml/2006/main" xmlns:w14="http://schemas.microsoft.com/office/word/2010/wordml" xmlns:w15="http://schemas.microsoft.com/office/word/2012/wordml" xmlns:w16cex="http://schemas.microsoft.com/office/word/2018/wordml/cex" xmlns:w16cid="http://schemas.microsoft.com/office/word/2016/wordml/cid" xmlns:w16="http://schemas.microsoft.com/office/word/2018/wordml" xmlns:w16du="http://schemas.microsoft.com/office/word/2023/wordml/word16du" xmlns:w16sdtdh="http://schemas.microsoft.com/office/word/2020/wordml/sdtdatahash" xmlns:w16sdtfl="http://schemas.microsoft.com/office/word/2024/wordml/sdtformatlock" xmlns:w16se="http://schemas.microsoft.com/office/word/2015/wordml/symex" xmlns:wpg="http://schemas.microsoft.com/office/word/2010/wordprocessingGroup" xmlns:wpi="http://schemas.microsoft.com/office/word/2010/wordprocessingInk" xmlns:wne="http://schemas.microsoft.com/office/word/2006/wordml" xmlns:wps="http://schemas.microsoft.com/office/word/2010/wordprocessingShape" mc:Ignorable="w14 w15 w16se w16cid w16 w16cex w16sdtdh w16sdtfl w16du wp14">
   <w:abstractNum w:abstractNumId="0" w15:restartNumberingAfterBreak="0">
     <w:nsid w:val="06201E3C"/>
     <w:multiLevelType w:val="hybridMultilevel"/>
@@ -6703,7 +6723,7 @@
 </file>
 
 <file path=word/styles.xml><?xml version="1.0" encoding="utf-8"?>
-<w:styles xmlns:mc="http://schemas.openxmlformats.org/markup-compatibility/2006" xmlns:r="http://schemas.openxmlformats.org/officeDocument/2006/relationships" xmlns:w="http://schemas.openxmlformats.org/wordprocessingml/2006/main" xmlns:w14="http://schemas.microsoft.com/office/word/2010/wordml" xmlns:w15="http://schemas.microsoft.com/office/word/2012/wordml" xmlns:w16cex="http://schemas.microsoft.com/office/word/2018/wordml/cex" xmlns:w16cid="http://schemas.microsoft.com/office/word/2016/wordml/cid" xmlns:w16="http://schemas.microsoft.com/office/word/2018/wordml" xmlns:w16du="http://schemas.microsoft.com/office/word/2023/wordml/word16du" xmlns:w16sdtdh="http://schemas.microsoft.com/office/word/2020/wordml/sdtdatahash" xmlns:w16se="http://schemas.microsoft.com/office/word/2015/wordml/symex" mc:Ignorable="w14 w15 w16se w16cid w16 w16cex w16sdtdh w16du">
+<w:styles xmlns:mc="http://schemas.openxmlformats.org/markup-compatibility/2006" xmlns:r="http://schemas.openxmlformats.org/officeDocument/2006/relationships" xmlns:w="http://schemas.openxmlformats.org/wordprocessingml/2006/main" xmlns:w14="http://schemas.microsoft.com/office/word/2010/wordml" xmlns:w15="http://schemas.microsoft.com/office/word/2012/wordml" xmlns:w16cex="http://schemas.microsoft.com/office/word/2018/wordml/cex" xmlns:w16cid="http://schemas.microsoft.com/office/word/2016/wordml/cid" xmlns:w16="http://schemas.microsoft.com/office/word/2018/wordml" xmlns:w16du="http://schemas.microsoft.com/office/word/2023/wordml/word16du" xmlns:w16sdtdh="http://schemas.microsoft.com/office/word/2020/wordml/sdtdatahash" xmlns:w16sdtfl="http://schemas.microsoft.com/office/word/2024/wordml/sdtformatlock" xmlns:w16se="http://schemas.microsoft.com/office/word/2015/wordml/symex" mc:Ignorable="w14 w15 w16se w16cid w16 w16cex w16sdtdh w16sdtfl w16du">
   <w:docDefaults>
     <w:rPrDefault>
       <w:rPr>

</xml_diff>